<commit_message>
securite backup et restore
</commit_message>
<xml_diff>
--- a/1 - Bases de données/2 - MongoDB/2 - Exercices/Exercice 2.docx
+++ b/1 - Bases de données/2 - MongoDB/2 - Exercices/Exercice 2.docx
@@ -152,10 +152,4157 @@
     </w:p>
     <w:p>
       <w:pPr>
-        <w:rPr>
-          <w:lang w:val="fr-FR"/>
-        </w:rPr>
-      </w:pPr>
+        <w:shd w:val="clear" w:color="auto" w:fill="FFFFFF"/>
+        <w:spacing w:after="0" w:line="405" w:lineRule="atLeast"/>
+        <w:ind w:left="360"/>
+        <w:rPr>
+          <w:rFonts w:ascii="Consolas" w:eastAsia="Times New Roman" w:hAnsi="Consolas" w:cs="Times New Roman"/>
+          <w:color w:val="000000"/>
+          <w:sz w:val="18"/>
+          <w:szCs w:val="18"/>
+          <w:lang w:val="fr-FR" w:eastAsia="fr-FR"/>
+        </w:rPr>
+      </w:pPr>
+    </w:p>
+    <w:p>
+      <w:pPr>
+        <w:shd w:val="clear" w:color="auto" w:fill="FFFFFF"/>
+        <w:spacing w:after="0" w:line="405" w:lineRule="atLeast"/>
+        <w:ind w:left="360"/>
+        <w:rPr>
+          <w:rFonts w:ascii="Consolas" w:eastAsia="Times New Roman" w:hAnsi="Consolas" w:cs="Times New Roman"/>
+          <w:color w:val="000000"/>
+          <w:sz w:val="18"/>
+          <w:szCs w:val="18"/>
+          <w:lang w:val="fr-FR" w:eastAsia="fr-FR"/>
+        </w:rPr>
+      </w:pPr>
+      <w:r>
+        <w:rPr>
+          <w:rFonts w:ascii="Consolas" w:eastAsia="Times New Roman" w:hAnsi="Consolas" w:cs="Times New Roman"/>
+          <w:color w:val="008000"/>
+          <w:sz w:val="18"/>
+          <w:szCs w:val="18"/>
+          <w:lang w:val="fr-FR" w:eastAsia="fr-FR"/>
+        </w:rPr>
+        <w:t>// 1. Liste de tous les livres (type « Book ») ;</w:t>
+      </w:r>
+    </w:p>
+    <w:p>
+      <w:pPr>
+        <w:shd w:val="clear" w:color="auto" w:fill="FFFFFF"/>
+        <w:spacing w:after="0" w:line="405" w:lineRule="atLeast"/>
+        <w:ind w:left="360"/>
+        <w:rPr>
+          <w:rFonts w:ascii="Consolas" w:eastAsia="Times New Roman" w:hAnsi="Consolas" w:cs="Times New Roman"/>
+          <w:color w:val="000000"/>
+          <w:sz w:val="18"/>
+          <w:szCs w:val="18"/>
+          <w:lang w:val="fr-FR" w:eastAsia="fr-FR"/>
+        </w:rPr>
+      </w:pPr>
+    </w:p>
+    <w:p>
+      <w:pPr>
+        <w:shd w:val="clear" w:color="auto" w:fill="FFFFFF"/>
+        <w:spacing w:after="0" w:line="405" w:lineRule="atLeast"/>
+        <w:ind w:left="360"/>
+        <w:rPr>
+          <w:rFonts w:ascii="Consolas" w:eastAsia="Times New Roman" w:hAnsi="Consolas" w:cs="Times New Roman"/>
+          <w:color w:val="000000"/>
+          <w:sz w:val="18"/>
+          <w:szCs w:val="18"/>
+          <w:lang w:val="en-ZA" w:eastAsia="fr-FR"/>
+        </w:rPr>
+      </w:pPr>
+      <w:proofErr w:type="spellStart"/>
+      <w:proofErr w:type="gramStart"/>
+      <w:r>
+        <w:rPr>
+          <w:rFonts w:ascii="Consolas" w:eastAsia="Times New Roman" w:hAnsi="Consolas" w:cs="Times New Roman"/>
+          <w:color w:val="001080"/>
+          <w:sz w:val="18"/>
+          <w:szCs w:val="18"/>
+          <w:lang w:val="en-ZA" w:eastAsia="fr-FR"/>
+        </w:rPr>
+        <w:t>db</w:t>
+      </w:r>
+      <w:r>
+        <w:rPr>
+          <w:rFonts w:ascii="Consolas" w:eastAsia="Times New Roman" w:hAnsi="Consolas" w:cs="Times New Roman"/>
+          <w:color w:val="000000"/>
+          <w:sz w:val="18"/>
+          <w:szCs w:val="18"/>
+          <w:lang w:val="en-ZA" w:eastAsia="fr-FR"/>
+        </w:rPr>
+        <w:t>.</w:t>
+      </w:r>
+      <w:r>
+        <w:rPr>
+          <w:rFonts w:ascii="Consolas" w:eastAsia="Times New Roman" w:hAnsi="Consolas" w:cs="Times New Roman"/>
+          <w:color w:val="001080"/>
+          <w:sz w:val="18"/>
+          <w:szCs w:val="18"/>
+          <w:lang w:val="en-ZA" w:eastAsia="fr-FR"/>
+        </w:rPr>
+        <w:t>dblp</w:t>
+      </w:r>
+      <w:proofErr w:type="gramEnd"/>
+      <w:r>
+        <w:rPr>
+          <w:rFonts w:ascii="Consolas" w:eastAsia="Times New Roman" w:hAnsi="Consolas" w:cs="Times New Roman"/>
+          <w:color w:val="000000"/>
+          <w:sz w:val="18"/>
+          <w:szCs w:val="18"/>
+          <w:lang w:val="en-ZA" w:eastAsia="fr-FR"/>
+        </w:rPr>
+        <w:t>.</w:t>
+      </w:r>
+      <w:r>
+        <w:rPr>
+          <w:rFonts w:ascii="Consolas" w:eastAsia="Times New Roman" w:hAnsi="Consolas" w:cs="Times New Roman"/>
+          <w:color w:val="795E26"/>
+          <w:sz w:val="18"/>
+          <w:szCs w:val="18"/>
+          <w:lang w:val="en-ZA" w:eastAsia="fr-FR"/>
+        </w:rPr>
+        <w:t>find</w:t>
+      </w:r>
+      <w:proofErr w:type="spellEnd"/>
+      <w:r>
+        <w:rPr>
+          <w:rFonts w:ascii="Consolas" w:eastAsia="Times New Roman" w:hAnsi="Consolas" w:cs="Times New Roman"/>
+          <w:color w:val="000000"/>
+          <w:sz w:val="18"/>
+          <w:szCs w:val="18"/>
+          <w:lang w:val="en-ZA" w:eastAsia="fr-FR"/>
+        </w:rPr>
+        <w:t>({</w:t>
+      </w:r>
+      <w:r>
+        <w:rPr>
+          <w:rFonts w:ascii="Consolas" w:eastAsia="Times New Roman" w:hAnsi="Consolas" w:cs="Times New Roman"/>
+          <w:color w:val="A31515"/>
+          <w:sz w:val="18"/>
+          <w:szCs w:val="18"/>
+          <w:lang w:val="en-ZA" w:eastAsia="fr-FR"/>
+        </w:rPr>
+        <w:t>'</w:t>
+      </w:r>
+      <w:proofErr w:type="spellStart"/>
+      <w:r>
+        <w:rPr>
+          <w:rFonts w:ascii="Consolas" w:eastAsia="Times New Roman" w:hAnsi="Consolas" w:cs="Times New Roman"/>
+          <w:color w:val="A31515"/>
+          <w:sz w:val="18"/>
+          <w:szCs w:val="18"/>
+          <w:lang w:val="en-ZA" w:eastAsia="fr-FR"/>
+        </w:rPr>
+        <w:t>type'</w:t>
+      </w:r>
+      <w:r>
+        <w:rPr>
+          <w:rFonts w:ascii="Consolas" w:eastAsia="Times New Roman" w:hAnsi="Consolas" w:cs="Times New Roman"/>
+          <w:color w:val="001080"/>
+          <w:sz w:val="18"/>
+          <w:szCs w:val="18"/>
+          <w:lang w:val="en-ZA" w:eastAsia="fr-FR"/>
+        </w:rPr>
+        <w:t>:</w:t>
+      </w:r>
+      <w:r>
+        <w:rPr>
+          <w:rFonts w:ascii="Consolas" w:eastAsia="Times New Roman" w:hAnsi="Consolas" w:cs="Times New Roman"/>
+          <w:color w:val="A31515"/>
+          <w:sz w:val="18"/>
+          <w:szCs w:val="18"/>
+          <w:lang w:val="en-ZA" w:eastAsia="fr-FR"/>
+        </w:rPr>
+        <w:t>'Book</w:t>
+      </w:r>
+      <w:proofErr w:type="spellEnd"/>
+      <w:r>
+        <w:rPr>
+          <w:rFonts w:ascii="Consolas" w:eastAsia="Times New Roman" w:hAnsi="Consolas" w:cs="Times New Roman"/>
+          <w:color w:val="A31515"/>
+          <w:sz w:val="18"/>
+          <w:szCs w:val="18"/>
+          <w:lang w:val="en-ZA" w:eastAsia="fr-FR"/>
+        </w:rPr>
+        <w:t>'</w:t>
+      </w:r>
+      <w:r>
+        <w:rPr>
+          <w:rFonts w:ascii="Consolas" w:eastAsia="Times New Roman" w:hAnsi="Consolas" w:cs="Times New Roman"/>
+          <w:color w:val="000000"/>
+          <w:sz w:val="18"/>
+          <w:szCs w:val="18"/>
+          <w:lang w:val="en-ZA" w:eastAsia="fr-FR"/>
+        </w:rPr>
+        <w:t>})</w:t>
+      </w:r>
+    </w:p>
+    <w:p>
+      <w:pPr>
+        <w:shd w:val="clear" w:color="auto" w:fill="FFFFFF"/>
+        <w:spacing w:after="0" w:line="405" w:lineRule="atLeast"/>
+        <w:ind w:left="360"/>
+        <w:rPr>
+          <w:rFonts w:ascii="Consolas" w:eastAsia="Times New Roman" w:hAnsi="Consolas" w:cs="Times New Roman"/>
+          <w:color w:val="000000"/>
+          <w:sz w:val="18"/>
+          <w:szCs w:val="18"/>
+          <w:lang w:val="en-ZA" w:eastAsia="fr-FR"/>
+        </w:rPr>
+      </w:pPr>
+    </w:p>
+    <w:p>
+      <w:pPr>
+        <w:shd w:val="clear" w:color="auto" w:fill="FFFFFF"/>
+        <w:spacing w:after="0" w:line="405" w:lineRule="atLeast"/>
+        <w:ind w:left="360"/>
+        <w:rPr>
+          <w:rFonts w:ascii="Consolas" w:eastAsia="Times New Roman" w:hAnsi="Consolas" w:cs="Times New Roman"/>
+          <w:color w:val="000000"/>
+          <w:sz w:val="18"/>
+          <w:szCs w:val="18"/>
+          <w:lang w:val="fr-FR" w:eastAsia="fr-FR"/>
+        </w:rPr>
+      </w:pPr>
+      <w:r>
+        <w:rPr>
+          <w:rFonts w:ascii="Consolas" w:eastAsia="Times New Roman" w:hAnsi="Consolas" w:cs="Times New Roman"/>
+          <w:color w:val="008000"/>
+          <w:sz w:val="18"/>
+          <w:szCs w:val="18"/>
+          <w:lang w:val="fr-FR" w:eastAsia="fr-FR"/>
+        </w:rPr>
+        <w:t>// 2. Liste des publications depuis 2011 ;</w:t>
+      </w:r>
+    </w:p>
+    <w:p>
+      <w:pPr>
+        <w:shd w:val="clear" w:color="auto" w:fill="FFFFFF"/>
+        <w:spacing w:after="0" w:line="405" w:lineRule="atLeast"/>
+        <w:ind w:left="360"/>
+        <w:rPr>
+          <w:rFonts w:ascii="Consolas" w:eastAsia="Times New Roman" w:hAnsi="Consolas" w:cs="Times New Roman"/>
+          <w:color w:val="000000"/>
+          <w:sz w:val="18"/>
+          <w:szCs w:val="18"/>
+          <w:lang w:val="fr-FR" w:eastAsia="fr-FR"/>
+        </w:rPr>
+      </w:pPr>
+    </w:p>
+    <w:p>
+      <w:pPr>
+        <w:shd w:val="clear" w:color="auto" w:fill="FFFFFF"/>
+        <w:spacing w:after="0" w:line="405" w:lineRule="atLeast"/>
+        <w:ind w:left="360"/>
+        <w:rPr>
+          <w:rFonts w:ascii="Consolas" w:eastAsia="Times New Roman" w:hAnsi="Consolas" w:cs="Times New Roman"/>
+          <w:color w:val="000000"/>
+          <w:sz w:val="18"/>
+          <w:szCs w:val="18"/>
+          <w:lang w:val="fr-FR" w:eastAsia="fr-FR"/>
+        </w:rPr>
+      </w:pPr>
+      <w:proofErr w:type="spellStart"/>
+      <w:proofErr w:type="gramStart"/>
+      <w:r>
+        <w:rPr>
+          <w:rFonts w:ascii="Consolas" w:eastAsia="Times New Roman" w:hAnsi="Consolas" w:cs="Times New Roman"/>
+          <w:color w:val="001080"/>
+          <w:sz w:val="18"/>
+          <w:szCs w:val="18"/>
+          <w:lang w:val="fr-FR" w:eastAsia="fr-FR"/>
+        </w:rPr>
+        <w:t>db</w:t>
+      </w:r>
+      <w:r>
+        <w:rPr>
+          <w:rFonts w:ascii="Consolas" w:eastAsia="Times New Roman" w:hAnsi="Consolas" w:cs="Times New Roman"/>
+          <w:color w:val="000000"/>
+          <w:sz w:val="18"/>
+          <w:szCs w:val="18"/>
+          <w:lang w:val="fr-FR" w:eastAsia="fr-FR"/>
+        </w:rPr>
+        <w:t>.</w:t>
+      </w:r>
+      <w:r>
+        <w:rPr>
+          <w:rFonts w:ascii="Consolas" w:eastAsia="Times New Roman" w:hAnsi="Consolas" w:cs="Times New Roman"/>
+          <w:color w:val="001080"/>
+          <w:sz w:val="18"/>
+          <w:szCs w:val="18"/>
+          <w:lang w:val="fr-FR" w:eastAsia="fr-FR"/>
+        </w:rPr>
+        <w:t>dblp</w:t>
+      </w:r>
+      <w:proofErr w:type="gramEnd"/>
+      <w:r>
+        <w:rPr>
+          <w:rFonts w:ascii="Consolas" w:eastAsia="Times New Roman" w:hAnsi="Consolas" w:cs="Times New Roman"/>
+          <w:color w:val="000000"/>
+          <w:sz w:val="18"/>
+          <w:szCs w:val="18"/>
+          <w:lang w:val="fr-FR" w:eastAsia="fr-FR"/>
+        </w:rPr>
+        <w:t>.</w:t>
+      </w:r>
+      <w:r>
+        <w:rPr>
+          <w:rFonts w:ascii="Consolas" w:eastAsia="Times New Roman" w:hAnsi="Consolas" w:cs="Times New Roman"/>
+          <w:color w:val="795E26"/>
+          <w:sz w:val="18"/>
+          <w:szCs w:val="18"/>
+          <w:lang w:val="fr-FR" w:eastAsia="fr-FR"/>
+        </w:rPr>
+        <w:t>find</w:t>
+      </w:r>
+      <w:proofErr w:type="spellEnd"/>
+      <w:r>
+        <w:rPr>
+          <w:rFonts w:ascii="Consolas" w:eastAsia="Times New Roman" w:hAnsi="Consolas" w:cs="Times New Roman"/>
+          <w:color w:val="000000"/>
+          <w:sz w:val="18"/>
+          <w:szCs w:val="18"/>
+          <w:lang w:val="fr-FR" w:eastAsia="fr-FR"/>
+        </w:rPr>
+        <w:t>({</w:t>
+      </w:r>
+      <w:r>
+        <w:rPr>
+          <w:rFonts w:ascii="Consolas" w:eastAsia="Times New Roman" w:hAnsi="Consolas" w:cs="Times New Roman"/>
+          <w:color w:val="A31515"/>
+          <w:sz w:val="18"/>
+          <w:szCs w:val="18"/>
+          <w:lang w:val="fr-FR" w:eastAsia="fr-FR"/>
+        </w:rPr>
+        <w:t>"</w:t>
+      </w:r>
+      <w:proofErr w:type="spellStart"/>
+      <w:r>
+        <w:rPr>
+          <w:rFonts w:ascii="Consolas" w:eastAsia="Times New Roman" w:hAnsi="Consolas" w:cs="Times New Roman"/>
+          <w:color w:val="A31515"/>
+          <w:sz w:val="18"/>
+          <w:szCs w:val="18"/>
+          <w:lang w:val="fr-FR" w:eastAsia="fr-FR"/>
+        </w:rPr>
+        <w:t>year</w:t>
+      </w:r>
+      <w:proofErr w:type="spellEnd"/>
+      <w:r>
+        <w:rPr>
+          <w:rFonts w:ascii="Consolas" w:eastAsia="Times New Roman" w:hAnsi="Consolas" w:cs="Times New Roman"/>
+          <w:color w:val="A31515"/>
+          <w:sz w:val="18"/>
+          <w:szCs w:val="18"/>
+          <w:lang w:val="fr-FR" w:eastAsia="fr-FR"/>
+        </w:rPr>
+        <w:t>"</w:t>
+      </w:r>
+      <w:r>
+        <w:rPr>
+          <w:rFonts w:ascii="Consolas" w:eastAsia="Times New Roman" w:hAnsi="Consolas" w:cs="Times New Roman"/>
+          <w:color w:val="001080"/>
+          <w:sz w:val="18"/>
+          <w:szCs w:val="18"/>
+          <w:lang w:val="fr-FR" w:eastAsia="fr-FR"/>
+        </w:rPr>
+        <w:t>:</w:t>
+      </w:r>
+      <w:r>
+        <w:rPr>
+          <w:rFonts w:ascii="Consolas" w:eastAsia="Times New Roman" w:hAnsi="Consolas" w:cs="Times New Roman"/>
+          <w:color w:val="000000"/>
+          <w:sz w:val="18"/>
+          <w:szCs w:val="18"/>
+          <w:lang w:val="fr-FR" w:eastAsia="fr-FR"/>
+        </w:rPr>
+        <w:t>{</w:t>
+      </w:r>
+      <w:r>
+        <w:rPr>
+          <w:rFonts w:ascii="Consolas" w:eastAsia="Times New Roman" w:hAnsi="Consolas" w:cs="Times New Roman"/>
+          <w:color w:val="001080"/>
+          <w:sz w:val="18"/>
+          <w:szCs w:val="18"/>
+          <w:lang w:val="fr-FR" w:eastAsia="fr-FR"/>
+        </w:rPr>
+        <w:t>$gt:</w:t>
+      </w:r>
+      <w:r>
+        <w:rPr>
+          <w:rFonts w:ascii="Consolas" w:eastAsia="Times New Roman" w:hAnsi="Consolas" w:cs="Times New Roman"/>
+          <w:color w:val="098658"/>
+          <w:sz w:val="18"/>
+          <w:szCs w:val="18"/>
+          <w:lang w:val="fr-FR" w:eastAsia="fr-FR"/>
+        </w:rPr>
+        <w:t>2011</w:t>
+      </w:r>
+      <w:r>
+        <w:rPr>
+          <w:rFonts w:ascii="Consolas" w:eastAsia="Times New Roman" w:hAnsi="Consolas" w:cs="Times New Roman"/>
+          <w:color w:val="000000"/>
+          <w:sz w:val="18"/>
+          <w:szCs w:val="18"/>
+          <w:lang w:val="fr-FR" w:eastAsia="fr-FR"/>
+        </w:rPr>
+        <w:t>}})</w:t>
+      </w:r>
+    </w:p>
+    <w:p>
+      <w:pPr>
+        <w:shd w:val="clear" w:color="auto" w:fill="FFFFFF"/>
+        <w:spacing w:after="0" w:line="405" w:lineRule="atLeast"/>
+        <w:ind w:left="360"/>
+        <w:rPr>
+          <w:rFonts w:ascii="Consolas" w:eastAsia="Times New Roman" w:hAnsi="Consolas" w:cs="Times New Roman"/>
+          <w:color w:val="000000"/>
+          <w:sz w:val="18"/>
+          <w:szCs w:val="18"/>
+          <w:lang w:val="fr-FR" w:eastAsia="fr-FR"/>
+        </w:rPr>
+      </w:pPr>
+    </w:p>
+    <w:p>
+      <w:pPr>
+        <w:shd w:val="clear" w:color="auto" w:fill="FFFFFF"/>
+        <w:spacing w:after="0" w:line="405" w:lineRule="atLeast"/>
+        <w:ind w:left="360"/>
+        <w:rPr>
+          <w:rFonts w:ascii="Consolas" w:eastAsia="Times New Roman" w:hAnsi="Consolas" w:cs="Times New Roman"/>
+          <w:color w:val="000000"/>
+          <w:sz w:val="18"/>
+          <w:szCs w:val="18"/>
+          <w:lang w:val="fr-FR" w:eastAsia="fr-FR"/>
+        </w:rPr>
+      </w:pPr>
+      <w:r>
+        <w:rPr>
+          <w:rFonts w:ascii="Consolas" w:eastAsia="Times New Roman" w:hAnsi="Consolas" w:cs="Times New Roman"/>
+          <w:color w:val="008000"/>
+          <w:sz w:val="18"/>
+          <w:szCs w:val="18"/>
+          <w:lang w:val="fr-FR" w:eastAsia="fr-FR"/>
+        </w:rPr>
+        <w:t>// 3. Liste des livres depuis 2014 ;</w:t>
+      </w:r>
+    </w:p>
+    <w:p>
+      <w:pPr>
+        <w:shd w:val="clear" w:color="auto" w:fill="FFFFFF"/>
+        <w:spacing w:after="0" w:line="405" w:lineRule="atLeast"/>
+        <w:ind w:left="360"/>
+        <w:rPr>
+          <w:rFonts w:ascii="Consolas" w:eastAsia="Times New Roman" w:hAnsi="Consolas" w:cs="Times New Roman"/>
+          <w:color w:val="000000"/>
+          <w:sz w:val="18"/>
+          <w:szCs w:val="18"/>
+          <w:lang w:val="fr-FR" w:eastAsia="fr-FR"/>
+        </w:rPr>
+      </w:pPr>
+    </w:p>
+    <w:p>
+      <w:pPr>
+        <w:shd w:val="clear" w:color="auto" w:fill="FFFFFF"/>
+        <w:spacing w:after="0" w:line="405" w:lineRule="atLeast"/>
+        <w:ind w:left="360"/>
+        <w:rPr>
+          <w:rFonts w:ascii="Consolas" w:eastAsia="Times New Roman" w:hAnsi="Consolas" w:cs="Times New Roman"/>
+          <w:color w:val="000000"/>
+          <w:sz w:val="18"/>
+          <w:szCs w:val="18"/>
+          <w:lang w:val="fr-FR" w:eastAsia="fr-FR"/>
+        </w:rPr>
+      </w:pPr>
+      <w:proofErr w:type="spellStart"/>
+      <w:proofErr w:type="gramStart"/>
+      <w:r>
+        <w:rPr>
+          <w:rFonts w:ascii="Consolas" w:eastAsia="Times New Roman" w:hAnsi="Consolas" w:cs="Times New Roman"/>
+          <w:color w:val="001080"/>
+          <w:sz w:val="18"/>
+          <w:szCs w:val="18"/>
+          <w:lang w:val="fr-FR" w:eastAsia="fr-FR"/>
+        </w:rPr>
+        <w:t>db</w:t>
+      </w:r>
+      <w:r>
+        <w:rPr>
+          <w:rFonts w:ascii="Consolas" w:eastAsia="Times New Roman" w:hAnsi="Consolas" w:cs="Times New Roman"/>
+          <w:color w:val="000000"/>
+          <w:sz w:val="18"/>
+          <w:szCs w:val="18"/>
+          <w:lang w:val="fr-FR" w:eastAsia="fr-FR"/>
+        </w:rPr>
+        <w:t>.</w:t>
+      </w:r>
+      <w:r>
+        <w:rPr>
+          <w:rFonts w:ascii="Consolas" w:eastAsia="Times New Roman" w:hAnsi="Consolas" w:cs="Times New Roman"/>
+          <w:color w:val="001080"/>
+          <w:sz w:val="18"/>
+          <w:szCs w:val="18"/>
+          <w:lang w:val="fr-FR" w:eastAsia="fr-FR"/>
+        </w:rPr>
+        <w:t>dblp</w:t>
+      </w:r>
+      <w:proofErr w:type="gramEnd"/>
+      <w:r>
+        <w:rPr>
+          <w:rFonts w:ascii="Consolas" w:eastAsia="Times New Roman" w:hAnsi="Consolas" w:cs="Times New Roman"/>
+          <w:color w:val="000000"/>
+          <w:sz w:val="18"/>
+          <w:szCs w:val="18"/>
+          <w:lang w:val="fr-FR" w:eastAsia="fr-FR"/>
+        </w:rPr>
+        <w:t>.</w:t>
+      </w:r>
+      <w:r>
+        <w:rPr>
+          <w:rFonts w:ascii="Consolas" w:eastAsia="Times New Roman" w:hAnsi="Consolas" w:cs="Times New Roman"/>
+          <w:color w:val="795E26"/>
+          <w:sz w:val="18"/>
+          <w:szCs w:val="18"/>
+          <w:lang w:val="fr-FR" w:eastAsia="fr-FR"/>
+        </w:rPr>
+        <w:t>find</w:t>
+      </w:r>
+      <w:proofErr w:type="spellEnd"/>
+      <w:r>
+        <w:rPr>
+          <w:rFonts w:ascii="Consolas" w:eastAsia="Times New Roman" w:hAnsi="Consolas" w:cs="Times New Roman"/>
+          <w:color w:val="000000"/>
+          <w:sz w:val="18"/>
+          <w:szCs w:val="18"/>
+          <w:lang w:val="fr-FR" w:eastAsia="fr-FR"/>
+        </w:rPr>
+        <w:t>({</w:t>
+      </w:r>
+      <w:r>
+        <w:rPr>
+          <w:rFonts w:ascii="Consolas" w:eastAsia="Times New Roman" w:hAnsi="Consolas" w:cs="Times New Roman"/>
+          <w:color w:val="A31515"/>
+          <w:sz w:val="18"/>
+          <w:szCs w:val="18"/>
+          <w:lang w:val="fr-FR" w:eastAsia="fr-FR"/>
+        </w:rPr>
+        <w:t>"</w:t>
+      </w:r>
+      <w:proofErr w:type="spellStart"/>
+      <w:r>
+        <w:rPr>
+          <w:rFonts w:ascii="Consolas" w:eastAsia="Times New Roman" w:hAnsi="Consolas" w:cs="Times New Roman"/>
+          <w:color w:val="A31515"/>
+          <w:sz w:val="18"/>
+          <w:szCs w:val="18"/>
+          <w:lang w:val="fr-FR" w:eastAsia="fr-FR"/>
+        </w:rPr>
+        <w:t>year</w:t>
+      </w:r>
+      <w:proofErr w:type="spellEnd"/>
+      <w:r>
+        <w:rPr>
+          <w:rFonts w:ascii="Consolas" w:eastAsia="Times New Roman" w:hAnsi="Consolas" w:cs="Times New Roman"/>
+          <w:color w:val="A31515"/>
+          <w:sz w:val="18"/>
+          <w:szCs w:val="18"/>
+          <w:lang w:val="fr-FR" w:eastAsia="fr-FR"/>
+        </w:rPr>
+        <w:t>"</w:t>
+      </w:r>
+      <w:r>
+        <w:rPr>
+          <w:rFonts w:ascii="Consolas" w:eastAsia="Times New Roman" w:hAnsi="Consolas" w:cs="Times New Roman"/>
+          <w:color w:val="001080"/>
+          <w:sz w:val="18"/>
+          <w:szCs w:val="18"/>
+          <w:lang w:val="fr-FR" w:eastAsia="fr-FR"/>
+        </w:rPr>
+        <w:t>:</w:t>
+      </w:r>
+      <w:r>
+        <w:rPr>
+          <w:rFonts w:ascii="Consolas" w:eastAsia="Times New Roman" w:hAnsi="Consolas" w:cs="Times New Roman"/>
+          <w:color w:val="000000"/>
+          <w:sz w:val="18"/>
+          <w:szCs w:val="18"/>
+          <w:lang w:val="fr-FR" w:eastAsia="fr-FR"/>
+        </w:rPr>
+        <w:t>{</w:t>
+      </w:r>
+      <w:r>
+        <w:rPr>
+          <w:rFonts w:ascii="Consolas" w:eastAsia="Times New Roman" w:hAnsi="Consolas" w:cs="Times New Roman"/>
+          <w:color w:val="001080"/>
+          <w:sz w:val="18"/>
+          <w:szCs w:val="18"/>
+          <w:lang w:val="fr-FR" w:eastAsia="fr-FR"/>
+        </w:rPr>
+        <w:t>$gt:</w:t>
+      </w:r>
+      <w:r>
+        <w:rPr>
+          <w:rFonts w:ascii="Consolas" w:eastAsia="Times New Roman" w:hAnsi="Consolas" w:cs="Times New Roman"/>
+          <w:color w:val="098658"/>
+          <w:sz w:val="18"/>
+          <w:szCs w:val="18"/>
+          <w:lang w:val="fr-FR" w:eastAsia="fr-FR"/>
+        </w:rPr>
+        <w:t>2014</w:t>
+      </w:r>
+      <w:r>
+        <w:rPr>
+          <w:rFonts w:ascii="Consolas" w:eastAsia="Times New Roman" w:hAnsi="Consolas" w:cs="Times New Roman"/>
+          <w:color w:val="000000"/>
+          <w:sz w:val="18"/>
+          <w:szCs w:val="18"/>
+          <w:lang w:val="fr-FR" w:eastAsia="fr-FR"/>
+        </w:rPr>
+        <w:t>},</w:t>
+      </w:r>
+      <w:r>
+        <w:rPr>
+          <w:rFonts w:ascii="Consolas" w:eastAsia="Times New Roman" w:hAnsi="Consolas" w:cs="Times New Roman"/>
+          <w:color w:val="A31515"/>
+          <w:sz w:val="18"/>
+          <w:szCs w:val="18"/>
+          <w:lang w:val="fr-FR" w:eastAsia="fr-FR"/>
+        </w:rPr>
+        <w:t>'</w:t>
+      </w:r>
+      <w:proofErr w:type="spellStart"/>
+      <w:r>
+        <w:rPr>
+          <w:rFonts w:ascii="Consolas" w:eastAsia="Times New Roman" w:hAnsi="Consolas" w:cs="Times New Roman"/>
+          <w:color w:val="A31515"/>
+          <w:sz w:val="18"/>
+          <w:szCs w:val="18"/>
+          <w:lang w:val="fr-FR" w:eastAsia="fr-FR"/>
+        </w:rPr>
+        <w:t>type'</w:t>
+      </w:r>
+      <w:r>
+        <w:rPr>
+          <w:rFonts w:ascii="Consolas" w:eastAsia="Times New Roman" w:hAnsi="Consolas" w:cs="Times New Roman"/>
+          <w:color w:val="001080"/>
+          <w:sz w:val="18"/>
+          <w:szCs w:val="18"/>
+          <w:lang w:val="fr-FR" w:eastAsia="fr-FR"/>
+        </w:rPr>
+        <w:t>:</w:t>
+      </w:r>
+      <w:r>
+        <w:rPr>
+          <w:rFonts w:ascii="Consolas" w:eastAsia="Times New Roman" w:hAnsi="Consolas" w:cs="Times New Roman"/>
+          <w:color w:val="A31515"/>
+          <w:sz w:val="18"/>
+          <w:szCs w:val="18"/>
+          <w:lang w:val="fr-FR" w:eastAsia="fr-FR"/>
+        </w:rPr>
+        <w:t>'Book</w:t>
+      </w:r>
+      <w:proofErr w:type="spellEnd"/>
+      <w:r>
+        <w:rPr>
+          <w:rFonts w:ascii="Consolas" w:eastAsia="Times New Roman" w:hAnsi="Consolas" w:cs="Times New Roman"/>
+          <w:color w:val="A31515"/>
+          <w:sz w:val="18"/>
+          <w:szCs w:val="18"/>
+          <w:lang w:val="fr-FR" w:eastAsia="fr-FR"/>
+        </w:rPr>
+        <w:t>'</w:t>
+      </w:r>
+      <w:r>
+        <w:rPr>
+          <w:rFonts w:ascii="Consolas" w:eastAsia="Times New Roman" w:hAnsi="Consolas" w:cs="Times New Roman"/>
+          <w:color w:val="000000"/>
+          <w:sz w:val="18"/>
+          <w:szCs w:val="18"/>
+          <w:lang w:val="fr-FR" w:eastAsia="fr-FR"/>
+        </w:rPr>
+        <w:t>})</w:t>
+      </w:r>
+    </w:p>
+    <w:p>
+      <w:pPr>
+        <w:shd w:val="clear" w:color="auto" w:fill="FFFFFF"/>
+        <w:spacing w:after="0" w:line="405" w:lineRule="atLeast"/>
+        <w:ind w:left="360"/>
+        <w:rPr>
+          <w:rFonts w:ascii="Consolas" w:eastAsia="Times New Roman" w:hAnsi="Consolas" w:cs="Times New Roman"/>
+          <w:color w:val="000000"/>
+          <w:sz w:val="18"/>
+          <w:szCs w:val="18"/>
+          <w:lang w:val="fr-FR" w:eastAsia="fr-FR"/>
+        </w:rPr>
+      </w:pPr>
+    </w:p>
+    <w:p>
+      <w:pPr>
+        <w:shd w:val="clear" w:color="auto" w:fill="FFFFFF"/>
+        <w:spacing w:after="0" w:line="405" w:lineRule="atLeast"/>
+        <w:ind w:left="360"/>
+        <w:rPr>
+          <w:rFonts w:ascii="Consolas" w:eastAsia="Times New Roman" w:hAnsi="Consolas" w:cs="Times New Roman"/>
+          <w:color w:val="000000"/>
+          <w:sz w:val="18"/>
+          <w:szCs w:val="18"/>
+          <w:lang w:val="fr-FR" w:eastAsia="fr-FR"/>
+        </w:rPr>
+      </w:pPr>
+      <w:r>
+        <w:rPr>
+          <w:rFonts w:ascii="Consolas" w:eastAsia="Times New Roman" w:hAnsi="Consolas" w:cs="Times New Roman"/>
+          <w:color w:val="008000"/>
+          <w:sz w:val="18"/>
+          <w:szCs w:val="18"/>
+          <w:lang w:val="fr-FR" w:eastAsia="fr-FR"/>
+        </w:rPr>
+        <w:t xml:space="preserve">// 4. Liste des publications de l’auteur </w:t>
+      </w:r>
+    </w:p>
+    <w:p>
+      <w:pPr>
+        <w:shd w:val="clear" w:color="auto" w:fill="FFFFFF"/>
+        <w:spacing w:after="0" w:line="405" w:lineRule="atLeast"/>
+        <w:ind w:left="360"/>
+        <w:rPr>
+          <w:rFonts w:ascii="Consolas" w:eastAsia="Times New Roman" w:hAnsi="Consolas" w:cs="Times New Roman"/>
+          <w:color w:val="000000"/>
+          <w:sz w:val="18"/>
+          <w:szCs w:val="18"/>
+          <w:lang w:val="fr-FR" w:eastAsia="fr-FR"/>
+        </w:rPr>
+      </w:pPr>
+      <w:r>
+        <w:rPr>
+          <w:rFonts w:ascii="Consolas" w:eastAsia="Times New Roman" w:hAnsi="Consolas" w:cs="Times New Roman"/>
+          <w:color w:val="008000"/>
+          <w:sz w:val="18"/>
+          <w:szCs w:val="18"/>
+          <w:lang w:val="fr-FR" w:eastAsia="fr-FR"/>
+        </w:rPr>
+        <w:t xml:space="preserve">// « </w:t>
+      </w:r>
+      <w:proofErr w:type="spellStart"/>
+      <w:r>
+        <w:rPr>
+          <w:rFonts w:ascii="Consolas" w:eastAsia="Times New Roman" w:hAnsi="Consolas" w:cs="Times New Roman"/>
+          <w:color w:val="008000"/>
+          <w:sz w:val="18"/>
+          <w:szCs w:val="18"/>
+          <w:lang w:val="fr-FR" w:eastAsia="fr-FR"/>
+        </w:rPr>
+        <w:t>Toru</w:t>
+      </w:r>
+      <w:proofErr w:type="spellEnd"/>
+      <w:r>
+        <w:rPr>
+          <w:rFonts w:ascii="Consolas" w:eastAsia="Times New Roman" w:hAnsi="Consolas" w:cs="Times New Roman"/>
+          <w:color w:val="008000"/>
+          <w:sz w:val="18"/>
+          <w:szCs w:val="18"/>
+          <w:lang w:val="fr-FR" w:eastAsia="fr-FR"/>
+        </w:rPr>
+        <w:t xml:space="preserve"> </w:t>
+      </w:r>
+      <w:proofErr w:type="spellStart"/>
+      <w:r>
+        <w:rPr>
+          <w:rFonts w:ascii="Consolas" w:eastAsia="Times New Roman" w:hAnsi="Consolas" w:cs="Times New Roman"/>
+          <w:color w:val="008000"/>
+          <w:sz w:val="18"/>
+          <w:szCs w:val="18"/>
+          <w:lang w:val="fr-FR" w:eastAsia="fr-FR"/>
+        </w:rPr>
+        <w:t>Ishida</w:t>
+      </w:r>
+      <w:proofErr w:type="spellEnd"/>
+      <w:r>
+        <w:rPr>
+          <w:rFonts w:ascii="Consolas" w:eastAsia="Times New Roman" w:hAnsi="Consolas" w:cs="Times New Roman"/>
+          <w:color w:val="008000"/>
+          <w:sz w:val="18"/>
+          <w:szCs w:val="18"/>
+          <w:lang w:val="fr-FR" w:eastAsia="fr-FR"/>
+        </w:rPr>
+        <w:t xml:space="preserve"> » ;</w:t>
+      </w:r>
+    </w:p>
+    <w:p>
+      <w:pPr>
+        <w:shd w:val="clear" w:color="auto" w:fill="FFFFFF"/>
+        <w:spacing w:after="0" w:line="405" w:lineRule="atLeast"/>
+        <w:ind w:left="360"/>
+        <w:rPr>
+          <w:rFonts w:ascii="Consolas" w:eastAsia="Times New Roman" w:hAnsi="Consolas" w:cs="Times New Roman"/>
+          <w:color w:val="000000"/>
+          <w:sz w:val="18"/>
+          <w:szCs w:val="18"/>
+          <w:lang w:val="en-ZA" w:eastAsia="fr-FR"/>
+        </w:rPr>
+      </w:pPr>
+      <w:proofErr w:type="spellStart"/>
+      <w:proofErr w:type="gramStart"/>
+      <w:r>
+        <w:rPr>
+          <w:rFonts w:ascii="Consolas" w:eastAsia="Times New Roman" w:hAnsi="Consolas" w:cs="Times New Roman"/>
+          <w:color w:val="001080"/>
+          <w:sz w:val="18"/>
+          <w:szCs w:val="18"/>
+          <w:lang w:val="en-ZA" w:eastAsia="fr-FR"/>
+        </w:rPr>
+        <w:t>db</w:t>
+      </w:r>
+      <w:r>
+        <w:rPr>
+          <w:rFonts w:ascii="Consolas" w:eastAsia="Times New Roman" w:hAnsi="Consolas" w:cs="Times New Roman"/>
+          <w:color w:val="000000"/>
+          <w:sz w:val="18"/>
+          <w:szCs w:val="18"/>
+          <w:lang w:val="en-ZA" w:eastAsia="fr-FR"/>
+        </w:rPr>
+        <w:t>.</w:t>
+      </w:r>
+      <w:r>
+        <w:rPr>
+          <w:rFonts w:ascii="Consolas" w:eastAsia="Times New Roman" w:hAnsi="Consolas" w:cs="Times New Roman"/>
+          <w:color w:val="001080"/>
+          <w:sz w:val="18"/>
+          <w:szCs w:val="18"/>
+          <w:lang w:val="en-ZA" w:eastAsia="fr-FR"/>
+        </w:rPr>
+        <w:t>dblp</w:t>
+      </w:r>
+      <w:proofErr w:type="gramEnd"/>
+      <w:r>
+        <w:rPr>
+          <w:rFonts w:ascii="Consolas" w:eastAsia="Times New Roman" w:hAnsi="Consolas" w:cs="Times New Roman"/>
+          <w:color w:val="000000"/>
+          <w:sz w:val="18"/>
+          <w:szCs w:val="18"/>
+          <w:lang w:val="en-ZA" w:eastAsia="fr-FR"/>
+        </w:rPr>
+        <w:t>.</w:t>
+      </w:r>
+      <w:r>
+        <w:rPr>
+          <w:rFonts w:ascii="Consolas" w:eastAsia="Times New Roman" w:hAnsi="Consolas" w:cs="Times New Roman"/>
+          <w:color w:val="795E26"/>
+          <w:sz w:val="18"/>
+          <w:szCs w:val="18"/>
+          <w:lang w:val="en-ZA" w:eastAsia="fr-FR"/>
+        </w:rPr>
+        <w:t>find</w:t>
+      </w:r>
+      <w:proofErr w:type="spellEnd"/>
+      <w:r>
+        <w:rPr>
+          <w:rFonts w:ascii="Consolas" w:eastAsia="Times New Roman" w:hAnsi="Consolas" w:cs="Times New Roman"/>
+          <w:color w:val="000000"/>
+          <w:sz w:val="18"/>
+          <w:szCs w:val="18"/>
+          <w:lang w:val="en-ZA" w:eastAsia="fr-FR"/>
+        </w:rPr>
+        <w:t>({</w:t>
+      </w:r>
+      <w:proofErr w:type="spellStart"/>
+      <w:r>
+        <w:rPr>
+          <w:rFonts w:ascii="Consolas" w:eastAsia="Times New Roman" w:hAnsi="Consolas" w:cs="Times New Roman"/>
+          <w:color w:val="001080"/>
+          <w:sz w:val="18"/>
+          <w:szCs w:val="18"/>
+          <w:lang w:val="en-ZA" w:eastAsia="fr-FR"/>
+        </w:rPr>
+        <w:t>authors:</w:t>
+      </w:r>
+      <w:r>
+        <w:rPr>
+          <w:rFonts w:ascii="Consolas" w:eastAsia="Times New Roman" w:hAnsi="Consolas" w:cs="Times New Roman"/>
+          <w:color w:val="A31515"/>
+          <w:sz w:val="18"/>
+          <w:szCs w:val="18"/>
+          <w:lang w:val="en-ZA" w:eastAsia="fr-FR"/>
+        </w:rPr>
+        <w:t>"Toru</w:t>
+      </w:r>
+      <w:proofErr w:type="spellEnd"/>
+      <w:r>
+        <w:rPr>
+          <w:rFonts w:ascii="Consolas" w:eastAsia="Times New Roman" w:hAnsi="Consolas" w:cs="Times New Roman"/>
+          <w:color w:val="A31515"/>
+          <w:sz w:val="18"/>
+          <w:szCs w:val="18"/>
+          <w:lang w:val="en-ZA" w:eastAsia="fr-FR"/>
+        </w:rPr>
+        <w:t xml:space="preserve"> Ishida"</w:t>
+      </w:r>
+      <w:r>
+        <w:rPr>
+          <w:rFonts w:ascii="Consolas" w:eastAsia="Times New Roman" w:hAnsi="Consolas" w:cs="Times New Roman"/>
+          <w:color w:val="000000"/>
+          <w:sz w:val="18"/>
+          <w:szCs w:val="18"/>
+          <w:lang w:val="en-ZA" w:eastAsia="fr-FR"/>
+        </w:rPr>
+        <w:t>})</w:t>
+      </w:r>
+    </w:p>
+    <w:p>
+      <w:pPr>
+        <w:shd w:val="clear" w:color="auto" w:fill="FFFFFF"/>
+        <w:spacing w:after="300" w:line="405" w:lineRule="atLeast"/>
+        <w:ind w:left="360"/>
+        <w:rPr>
+          <w:rFonts w:ascii="Consolas" w:eastAsia="Times New Roman" w:hAnsi="Consolas" w:cs="Times New Roman"/>
+          <w:color w:val="000000"/>
+          <w:sz w:val="18"/>
+          <w:szCs w:val="18"/>
+          <w:lang w:val="en-ZA" w:eastAsia="fr-FR"/>
+        </w:rPr>
+      </w:pPr>
+      <w:r>
+        <w:rPr>
+          <w:rFonts w:ascii="Consolas" w:eastAsia="Times New Roman" w:hAnsi="Consolas" w:cs="Times New Roman"/>
+          <w:color w:val="000000"/>
+          <w:sz w:val="18"/>
+          <w:szCs w:val="18"/>
+          <w:lang w:val="en-ZA" w:eastAsia="fr-FR"/>
+        </w:rPr>
+        <w:br/>
+      </w:r>
+    </w:p>
+    <w:p>
+      <w:pPr>
+        <w:shd w:val="clear" w:color="auto" w:fill="FFFFFF"/>
+        <w:spacing w:after="0" w:line="405" w:lineRule="atLeast"/>
+        <w:ind w:left="360"/>
+        <w:rPr>
+          <w:rFonts w:ascii="Consolas" w:eastAsia="Times New Roman" w:hAnsi="Consolas" w:cs="Times New Roman"/>
+          <w:color w:val="000000"/>
+          <w:sz w:val="18"/>
+          <w:szCs w:val="18"/>
+          <w:lang w:val="fr-FR" w:eastAsia="fr-FR"/>
+        </w:rPr>
+      </w:pPr>
+      <w:r>
+        <w:rPr>
+          <w:rFonts w:ascii="Consolas" w:eastAsia="Times New Roman" w:hAnsi="Consolas" w:cs="Times New Roman"/>
+          <w:color w:val="008000"/>
+          <w:sz w:val="18"/>
+          <w:szCs w:val="18"/>
+          <w:lang w:val="fr-FR" w:eastAsia="fr-FR"/>
+        </w:rPr>
+        <w:t xml:space="preserve">// 5. Liste de tous les éditeurs </w:t>
+      </w:r>
+    </w:p>
+    <w:p>
+      <w:pPr>
+        <w:shd w:val="clear" w:color="auto" w:fill="FFFFFF"/>
+        <w:spacing w:after="0" w:line="405" w:lineRule="atLeast"/>
+        <w:ind w:left="360"/>
+        <w:rPr>
+          <w:rFonts w:ascii="Consolas" w:eastAsia="Times New Roman" w:hAnsi="Consolas" w:cs="Times New Roman"/>
+          <w:color w:val="000000"/>
+          <w:sz w:val="18"/>
+          <w:szCs w:val="18"/>
+          <w:lang w:val="fr-FR" w:eastAsia="fr-FR"/>
+        </w:rPr>
+      </w:pPr>
+      <w:r>
+        <w:rPr>
+          <w:rFonts w:ascii="Consolas" w:eastAsia="Times New Roman" w:hAnsi="Consolas" w:cs="Times New Roman"/>
+          <w:color w:val="008000"/>
+          <w:sz w:val="18"/>
+          <w:szCs w:val="18"/>
+          <w:lang w:val="fr-FR" w:eastAsia="fr-FR"/>
+        </w:rPr>
+        <w:t xml:space="preserve">// (type « </w:t>
+      </w:r>
+      <w:proofErr w:type="spellStart"/>
+      <w:r>
+        <w:rPr>
+          <w:rFonts w:ascii="Consolas" w:eastAsia="Times New Roman" w:hAnsi="Consolas" w:cs="Times New Roman"/>
+          <w:color w:val="008000"/>
+          <w:sz w:val="18"/>
+          <w:szCs w:val="18"/>
+          <w:lang w:val="fr-FR" w:eastAsia="fr-FR"/>
+        </w:rPr>
+        <w:t>publisher</w:t>
+      </w:r>
+      <w:proofErr w:type="spellEnd"/>
+      <w:r>
+        <w:rPr>
+          <w:rFonts w:ascii="Consolas" w:eastAsia="Times New Roman" w:hAnsi="Consolas" w:cs="Times New Roman"/>
+          <w:color w:val="008000"/>
+          <w:sz w:val="18"/>
+          <w:szCs w:val="18"/>
+          <w:lang w:val="fr-FR" w:eastAsia="fr-FR"/>
+        </w:rPr>
+        <w:t xml:space="preserve"> »)</w:t>
+      </w:r>
+    </w:p>
+    <w:p>
+      <w:pPr>
+        <w:shd w:val="clear" w:color="auto" w:fill="FFFFFF"/>
+        <w:spacing w:after="0" w:line="405" w:lineRule="atLeast"/>
+        <w:ind w:left="360"/>
+        <w:rPr>
+          <w:rFonts w:ascii="Consolas" w:eastAsia="Times New Roman" w:hAnsi="Consolas" w:cs="Times New Roman"/>
+          <w:color w:val="000000"/>
+          <w:sz w:val="18"/>
+          <w:szCs w:val="18"/>
+          <w:lang w:val="fr-FR" w:eastAsia="fr-FR"/>
+        </w:rPr>
+      </w:pPr>
+      <w:r>
+        <w:rPr>
+          <w:rFonts w:ascii="Consolas" w:eastAsia="Times New Roman" w:hAnsi="Consolas" w:cs="Times New Roman"/>
+          <w:color w:val="008000"/>
+          <w:sz w:val="18"/>
+          <w:szCs w:val="18"/>
+          <w:lang w:val="fr-FR" w:eastAsia="fr-FR"/>
+        </w:rPr>
+        <w:t>/</w:t>
+      </w:r>
+      <w:proofErr w:type="gramStart"/>
+      <w:r>
+        <w:rPr>
+          <w:rFonts w:ascii="Consolas" w:eastAsia="Times New Roman" w:hAnsi="Consolas" w:cs="Times New Roman"/>
+          <w:color w:val="008000"/>
+          <w:sz w:val="18"/>
+          <w:szCs w:val="18"/>
+          <w:lang w:val="fr-FR" w:eastAsia="fr-FR"/>
+        </w:rPr>
+        <w:t>/ ,</w:t>
+      </w:r>
+      <w:proofErr w:type="gramEnd"/>
+      <w:r>
+        <w:rPr>
+          <w:rFonts w:ascii="Consolas" w:eastAsia="Times New Roman" w:hAnsi="Consolas" w:cs="Times New Roman"/>
+          <w:color w:val="008000"/>
+          <w:sz w:val="18"/>
+          <w:szCs w:val="18"/>
+          <w:lang w:val="fr-FR" w:eastAsia="fr-FR"/>
+        </w:rPr>
+        <w:t xml:space="preserve"> distincts ;</w:t>
+      </w:r>
+    </w:p>
+    <w:p>
+      <w:pPr>
+        <w:shd w:val="clear" w:color="auto" w:fill="FFFFFF"/>
+        <w:spacing w:after="0" w:line="405" w:lineRule="atLeast"/>
+        <w:ind w:left="360"/>
+        <w:rPr>
+          <w:rFonts w:ascii="Consolas" w:eastAsia="Times New Roman" w:hAnsi="Consolas" w:cs="Times New Roman"/>
+          <w:color w:val="000000"/>
+          <w:sz w:val="18"/>
+          <w:szCs w:val="18"/>
+          <w:lang w:val="fr-FR" w:eastAsia="fr-FR"/>
+        </w:rPr>
+      </w:pPr>
+      <w:proofErr w:type="spellStart"/>
+      <w:proofErr w:type="gramStart"/>
+      <w:r>
+        <w:rPr>
+          <w:rFonts w:ascii="Consolas" w:eastAsia="Times New Roman" w:hAnsi="Consolas" w:cs="Times New Roman"/>
+          <w:color w:val="001080"/>
+          <w:sz w:val="18"/>
+          <w:szCs w:val="18"/>
+          <w:lang w:val="fr-FR" w:eastAsia="fr-FR"/>
+        </w:rPr>
+        <w:t>db</w:t>
+      </w:r>
+      <w:r>
+        <w:rPr>
+          <w:rFonts w:ascii="Consolas" w:eastAsia="Times New Roman" w:hAnsi="Consolas" w:cs="Times New Roman"/>
+          <w:color w:val="000000"/>
+          <w:sz w:val="18"/>
+          <w:szCs w:val="18"/>
+          <w:lang w:val="fr-FR" w:eastAsia="fr-FR"/>
+        </w:rPr>
+        <w:t>.</w:t>
+      </w:r>
+      <w:r>
+        <w:rPr>
+          <w:rFonts w:ascii="Consolas" w:eastAsia="Times New Roman" w:hAnsi="Consolas" w:cs="Times New Roman"/>
+          <w:color w:val="001080"/>
+          <w:sz w:val="18"/>
+          <w:szCs w:val="18"/>
+          <w:lang w:val="fr-FR" w:eastAsia="fr-FR"/>
+        </w:rPr>
+        <w:t>dblp</w:t>
+      </w:r>
+      <w:proofErr w:type="gramEnd"/>
+      <w:r>
+        <w:rPr>
+          <w:rFonts w:ascii="Consolas" w:eastAsia="Times New Roman" w:hAnsi="Consolas" w:cs="Times New Roman"/>
+          <w:color w:val="000000"/>
+          <w:sz w:val="18"/>
+          <w:szCs w:val="18"/>
+          <w:lang w:val="fr-FR" w:eastAsia="fr-FR"/>
+        </w:rPr>
+        <w:t>.</w:t>
+      </w:r>
+      <w:r>
+        <w:rPr>
+          <w:rFonts w:ascii="Consolas" w:eastAsia="Times New Roman" w:hAnsi="Consolas" w:cs="Times New Roman"/>
+          <w:color w:val="795E26"/>
+          <w:sz w:val="18"/>
+          <w:szCs w:val="18"/>
+          <w:lang w:val="fr-FR" w:eastAsia="fr-FR"/>
+        </w:rPr>
+        <w:t>distinct</w:t>
+      </w:r>
+      <w:proofErr w:type="spellEnd"/>
+      <w:r>
+        <w:rPr>
+          <w:rFonts w:ascii="Consolas" w:eastAsia="Times New Roman" w:hAnsi="Consolas" w:cs="Times New Roman"/>
+          <w:color w:val="000000"/>
+          <w:sz w:val="18"/>
+          <w:szCs w:val="18"/>
+          <w:lang w:val="fr-FR" w:eastAsia="fr-FR"/>
+        </w:rPr>
+        <w:t xml:space="preserve">( </w:t>
+      </w:r>
+      <w:r>
+        <w:rPr>
+          <w:rFonts w:ascii="Consolas" w:eastAsia="Times New Roman" w:hAnsi="Consolas" w:cs="Times New Roman"/>
+          <w:color w:val="A31515"/>
+          <w:sz w:val="18"/>
+          <w:szCs w:val="18"/>
+          <w:lang w:val="fr-FR" w:eastAsia="fr-FR"/>
+        </w:rPr>
+        <w:t>"</w:t>
+      </w:r>
+      <w:proofErr w:type="spellStart"/>
+      <w:r>
+        <w:rPr>
+          <w:rFonts w:ascii="Consolas" w:eastAsia="Times New Roman" w:hAnsi="Consolas" w:cs="Times New Roman"/>
+          <w:color w:val="A31515"/>
+          <w:sz w:val="18"/>
+          <w:szCs w:val="18"/>
+          <w:lang w:val="fr-FR" w:eastAsia="fr-FR"/>
+        </w:rPr>
+        <w:t>publisher</w:t>
+      </w:r>
+      <w:proofErr w:type="spellEnd"/>
+      <w:r>
+        <w:rPr>
+          <w:rFonts w:ascii="Consolas" w:eastAsia="Times New Roman" w:hAnsi="Consolas" w:cs="Times New Roman"/>
+          <w:color w:val="A31515"/>
+          <w:sz w:val="18"/>
+          <w:szCs w:val="18"/>
+          <w:lang w:val="fr-FR" w:eastAsia="fr-FR"/>
+        </w:rPr>
+        <w:t>"</w:t>
+      </w:r>
+      <w:r>
+        <w:rPr>
+          <w:rFonts w:ascii="Consolas" w:eastAsia="Times New Roman" w:hAnsi="Consolas" w:cs="Times New Roman"/>
+          <w:color w:val="000000"/>
+          <w:sz w:val="18"/>
+          <w:szCs w:val="18"/>
+          <w:lang w:val="fr-FR" w:eastAsia="fr-FR"/>
+        </w:rPr>
+        <w:t>)</w:t>
+      </w:r>
+    </w:p>
+    <w:p>
+      <w:pPr>
+        <w:shd w:val="clear" w:color="auto" w:fill="FFFFFF"/>
+        <w:spacing w:after="300" w:line="405" w:lineRule="atLeast"/>
+        <w:ind w:left="360"/>
+        <w:rPr>
+          <w:rFonts w:ascii="Consolas" w:eastAsia="Times New Roman" w:hAnsi="Consolas" w:cs="Times New Roman"/>
+          <w:color w:val="000000"/>
+          <w:sz w:val="18"/>
+          <w:szCs w:val="18"/>
+          <w:lang w:val="fr-FR" w:eastAsia="fr-FR"/>
+        </w:rPr>
+      </w:pPr>
+    </w:p>
+    <w:p>
+      <w:pPr>
+        <w:shd w:val="clear" w:color="auto" w:fill="FFFFFF"/>
+        <w:spacing w:after="0" w:line="405" w:lineRule="atLeast"/>
+        <w:ind w:left="360"/>
+        <w:rPr>
+          <w:rFonts w:ascii="Consolas" w:eastAsia="Times New Roman" w:hAnsi="Consolas" w:cs="Times New Roman"/>
+          <w:color w:val="000000"/>
+          <w:sz w:val="18"/>
+          <w:szCs w:val="18"/>
+          <w:lang w:val="fr-FR" w:eastAsia="fr-FR"/>
+        </w:rPr>
+      </w:pPr>
+      <w:r>
+        <w:rPr>
+          <w:rFonts w:ascii="Consolas" w:eastAsia="Times New Roman" w:hAnsi="Consolas" w:cs="Times New Roman"/>
+          <w:color w:val="008000"/>
+          <w:sz w:val="18"/>
+          <w:szCs w:val="18"/>
+          <w:lang w:val="fr-FR" w:eastAsia="fr-FR"/>
+        </w:rPr>
+        <w:lastRenderedPageBreak/>
+        <w:t>// 6. Liste de tous les auteurs distincts ;</w:t>
+      </w:r>
+    </w:p>
+    <w:p>
+      <w:pPr>
+        <w:shd w:val="clear" w:color="auto" w:fill="FFFFFF"/>
+        <w:spacing w:after="0" w:line="405" w:lineRule="atLeast"/>
+        <w:ind w:left="360"/>
+        <w:rPr>
+          <w:rFonts w:ascii="Consolas" w:eastAsia="Times New Roman" w:hAnsi="Consolas" w:cs="Times New Roman"/>
+          <w:color w:val="000000"/>
+          <w:sz w:val="18"/>
+          <w:szCs w:val="18"/>
+          <w:lang w:val="fr-FR" w:eastAsia="fr-FR"/>
+        </w:rPr>
+      </w:pPr>
+      <w:proofErr w:type="spellStart"/>
+      <w:proofErr w:type="gramStart"/>
+      <w:r>
+        <w:rPr>
+          <w:rFonts w:ascii="Consolas" w:eastAsia="Times New Roman" w:hAnsi="Consolas" w:cs="Times New Roman"/>
+          <w:color w:val="001080"/>
+          <w:sz w:val="18"/>
+          <w:szCs w:val="18"/>
+          <w:lang w:val="fr-FR" w:eastAsia="fr-FR"/>
+        </w:rPr>
+        <w:t>db</w:t>
+      </w:r>
+      <w:r>
+        <w:rPr>
+          <w:rFonts w:ascii="Consolas" w:eastAsia="Times New Roman" w:hAnsi="Consolas" w:cs="Times New Roman"/>
+          <w:color w:val="000000"/>
+          <w:sz w:val="18"/>
+          <w:szCs w:val="18"/>
+          <w:lang w:val="fr-FR" w:eastAsia="fr-FR"/>
+        </w:rPr>
+        <w:t>.</w:t>
+      </w:r>
+      <w:r>
+        <w:rPr>
+          <w:rFonts w:ascii="Consolas" w:eastAsia="Times New Roman" w:hAnsi="Consolas" w:cs="Times New Roman"/>
+          <w:color w:val="001080"/>
+          <w:sz w:val="18"/>
+          <w:szCs w:val="18"/>
+          <w:lang w:val="fr-FR" w:eastAsia="fr-FR"/>
+        </w:rPr>
+        <w:t>dblp</w:t>
+      </w:r>
+      <w:proofErr w:type="gramEnd"/>
+      <w:r>
+        <w:rPr>
+          <w:rFonts w:ascii="Consolas" w:eastAsia="Times New Roman" w:hAnsi="Consolas" w:cs="Times New Roman"/>
+          <w:color w:val="000000"/>
+          <w:sz w:val="18"/>
+          <w:szCs w:val="18"/>
+          <w:lang w:val="fr-FR" w:eastAsia="fr-FR"/>
+        </w:rPr>
+        <w:t>.</w:t>
+      </w:r>
+      <w:r>
+        <w:rPr>
+          <w:rFonts w:ascii="Consolas" w:eastAsia="Times New Roman" w:hAnsi="Consolas" w:cs="Times New Roman"/>
+          <w:color w:val="795E26"/>
+          <w:sz w:val="18"/>
+          <w:szCs w:val="18"/>
+          <w:lang w:val="fr-FR" w:eastAsia="fr-FR"/>
+        </w:rPr>
+        <w:t>distinct</w:t>
+      </w:r>
+      <w:proofErr w:type="spellEnd"/>
+      <w:r>
+        <w:rPr>
+          <w:rFonts w:ascii="Consolas" w:eastAsia="Times New Roman" w:hAnsi="Consolas" w:cs="Times New Roman"/>
+          <w:color w:val="000000"/>
+          <w:sz w:val="18"/>
+          <w:szCs w:val="18"/>
+          <w:lang w:val="fr-FR" w:eastAsia="fr-FR"/>
+        </w:rPr>
+        <w:t>(</w:t>
+      </w:r>
+      <w:r>
+        <w:rPr>
+          <w:rFonts w:ascii="Consolas" w:eastAsia="Times New Roman" w:hAnsi="Consolas" w:cs="Times New Roman"/>
+          <w:color w:val="A31515"/>
+          <w:sz w:val="18"/>
+          <w:szCs w:val="18"/>
+          <w:lang w:val="fr-FR" w:eastAsia="fr-FR"/>
+        </w:rPr>
+        <w:t>"</w:t>
+      </w:r>
+      <w:proofErr w:type="spellStart"/>
+      <w:r>
+        <w:rPr>
+          <w:rFonts w:ascii="Consolas" w:eastAsia="Times New Roman" w:hAnsi="Consolas" w:cs="Times New Roman"/>
+          <w:color w:val="A31515"/>
+          <w:sz w:val="18"/>
+          <w:szCs w:val="18"/>
+          <w:lang w:val="fr-FR" w:eastAsia="fr-FR"/>
+        </w:rPr>
+        <w:t>authors</w:t>
+      </w:r>
+      <w:proofErr w:type="spellEnd"/>
+      <w:r>
+        <w:rPr>
+          <w:rFonts w:ascii="Consolas" w:eastAsia="Times New Roman" w:hAnsi="Consolas" w:cs="Times New Roman"/>
+          <w:color w:val="A31515"/>
+          <w:sz w:val="18"/>
+          <w:szCs w:val="18"/>
+          <w:lang w:val="fr-FR" w:eastAsia="fr-FR"/>
+        </w:rPr>
+        <w:t>"</w:t>
+      </w:r>
+      <w:r>
+        <w:rPr>
+          <w:rFonts w:ascii="Consolas" w:eastAsia="Times New Roman" w:hAnsi="Consolas" w:cs="Times New Roman"/>
+          <w:color w:val="000000"/>
+          <w:sz w:val="18"/>
+          <w:szCs w:val="18"/>
+          <w:lang w:val="fr-FR" w:eastAsia="fr-FR"/>
+        </w:rPr>
+        <w:t>)</w:t>
+      </w:r>
+    </w:p>
+    <w:p>
+      <w:pPr>
+        <w:shd w:val="clear" w:color="auto" w:fill="FFFFFF"/>
+        <w:spacing w:after="300" w:line="405" w:lineRule="atLeast"/>
+        <w:ind w:left="360"/>
+        <w:rPr>
+          <w:rFonts w:ascii="Consolas" w:eastAsia="Times New Roman" w:hAnsi="Consolas" w:cs="Times New Roman"/>
+          <w:color w:val="000000"/>
+          <w:sz w:val="18"/>
+          <w:szCs w:val="18"/>
+          <w:lang w:val="fr-FR" w:eastAsia="fr-FR"/>
+        </w:rPr>
+      </w:pPr>
+    </w:p>
+    <w:p>
+      <w:pPr>
+        <w:shd w:val="clear" w:color="auto" w:fill="FFFFFF"/>
+        <w:spacing w:after="0" w:line="405" w:lineRule="atLeast"/>
+        <w:ind w:left="360"/>
+        <w:rPr>
+          <w:rFonts w:ascii="Consolas" w:eastAsia="Times New Roman" w:hAnsi="Consolas" w:cs="Times New Roman"/>
+          <w:color w:val="000000"/>
+          <w:sz w:val="18"/>
+          <w:szCs w:val="18"/>
+          <w:lang w:val="fr-FR" w:eastAsia="fr-FR"/>
+        </w:rPr>
+      </w:pPr>
+      <w:r>
+        <w:rPr>
+          <w:rFonts w:ascii="Consolas" w:eastAsia="Times New Roman" w:hAnsi="Consolas" w:cs="Times New Roman"/>
+          <w:color w:val="008000"/>
+          <w:sz w:val="18"/>
+          <w:szCs w:val="18"/>
+          <w:lang w:val="fr-FR" w:eastAsia="fr-FR"/>
+        </w:rPr>
+        <w:t xml:space="preserve">// 7. Trier les publications de « </w:t>
+      </w:r>
+      <w:proofErr w:type="spellStart"/>
+      <w:r>
+        <w:rPr>
+          <w:rFonts w:ascii="Consolas" w:eastAsia="Times New Roman" w:hAnsi="Consolas" w:cs="Times New Roman"/>
+          <w:color w:val="008000"/>
+          <w:sz w:val="18"/>
+          <w:szCs w:val="18"/>
+          <w:lang w:val="fr-FR" w:eastAsia="fr-FR"/>
+        </w:rPr>
+        <w:t>Toru</w:t>
+      </w:r>
+      <w:proofErr w:type="spellEnd"/>
+      <w:r>
+        <w:rPr>
+          <w:rFonts w:ascii="Consolas" w:eastAsia="Times New Roman" w:hAnsi="Consolas" w:cs="Times New Roman"/>
+          <w:color w:val="008000"/>
+          <w:sz w:val="18"/>
+          <w:szCs w:val="18"/>
+          <w:lang w:val="fr-FR" w:eastAsia="fr-FR"/>
+        </w:rPr>
+        <w:t xml:space="preserve"> </w:t>
+      </w:r>
+      <w:proofErr w:type="spellStart"/>
+      <w:r>
+        <w:rPr>
+          <w:rFonts w:ascii="Consolas" w:eastAsia="Times New Roman" w:hAnsi="Consolas" w:cs="Times New Roman"/>
+          <w:color w:val="008000"/>
+          <w:sz w:val="18"/>
+          <w:szCs w:val="18"/>
+          <w:lang w:val="fr-FR" w:eastAsia="fr-FR"/>
+        </w:rPr>
+        <w:t>Ishida</w:t>
+      </w:r>
+      <w:proofErr w:type="spellEnd"/>
+      <w:r>
+        <w:rPr>
+          <w:rFonts w:ascii="Consolas" w:eastAsia="Times New Roman" w:hAnsi="Consolas" w:cs="Times New Roman"/>
+          <w:color w:val="008000"/>
+          <w:sz w:val="18"/>
+          <w:szCs w:val="18"/>
+          <w:lang w:val="fr-FR" w:eastAsia="fr-FR"/>
+        </w:rPr>
+        <w:t xml:space="preserve"> »</w:t>
+      </w:r>
+    </w:p>
+    <w:p>
+      <w:pPr>
+        <w:shd w:val="clear" w:color="auto" w:fill="FFFFFF"/>
+        <w:spacing w:after="0" w:line="405" w:lineRule="atLeast"/>
+        <w:ind w:left="360"/>
+        <w:rPr>
+          <w:rFonts w:ascii="Consolas" w:eastAsia="Times New Roman" w:hAnsi="Consolas" w:cs="Times New Roman"/>
+          <w:color w:val="000000"/>
+          <w:sz w:val="18"/>
+          <w:szCs w:val="18"/>
+          <w:lang w:val="fr-FR" w:eastAsia="fr-FR"/>
+        </w:rPr>
+      </w:pPr>
+      <w:r>
+        <w:rPr>
+          <w:rFonts w:ascii="Consolas" w:eastAsia="Times New Roman" w:hAnsi="Consolas" w:cs="Times New Roman"/>
+          <w:color w:val="008000"/>
+          <w:sz w:val="18"/>
+          <w:szCs w:val="18"/>
+          <w:lang w:val="fr-FR" w:eastAsia="fr-FR"/>
+        </w:rPr>
+        <w:t>/</w:t>
+      </w:r>
+      <w:proofErr w:type="gramStart"/>
+      <w:r>
+        <w:rPr>
+          <w:rFonts w:ascii="Consolas" w:eastAsia="Times New Roman" w:hAnsi="Consolas" w:cs="Times New Roman"/>
+          <w:color w:val="008000"/>
+          <w:sz w:val="18"/>
+          <w:szCs w:val="18"/>
+          <w:lang w:val="fr-FR" w:eastAsia="fr-FR"/>
+        </w:rPr>
+        <w:t>/  par</w:t>
+      </w:r>
+      <w:proofErr w:type="gramEnd"/>
+      <w:r>
+        <w:rPr>
+          <w:rFonts w:ascii="Consolas" w:eastAsia="Times New Roman" w:hAnsi="Consolas" w:cs="Times New Roman"/>
+          <w:color w:val="008000"/>
+          <w:sz w:val="18"/>
+          <w:szCs w:val="18"/>
+          <w:lang w:val="fr-FR" w:eastAsia="fr-FR"/>
+        </w:rPr>
+        <w:t xml:space="preserve"> titre de livre et par page de début ;</w:t>
+      </w:r>
+    </w:p>
+    <w:p>
+      <w:pPr>
+        <w:shd w:val="clear" w:color="auto" w:fill="FFFFFF"/>
+        <w:spacing w:after="0" w:line="405" w:lineRule="atLeast"/>
+        <w:ind w:left="360"/>
+        <w:rPr>
+          <w:rFonts w:ascii="Consolas" w:eastAsia="Times New Roman" w:hAnsi="Consolas" w:cs="Times New Roman"/>
+          <w:color w:val="000000"/>
+          <w:sz w:val="18"/>
+          <w:szCs w:val="18"/>
+          <w:lang w:val="en-ZA" w:eastAsia="fr-FR"/>
+        </w:rPr>
+      </w:pPr>
+      <w:r>
+        <w:rPr>
+          <w:rFonts w:ascii="Consolas" w:eastAsia="Times New Roman" w:hAnsi="Consolas" w:cs="Times New Roman"/>
+          <w:color w:val="000000"/>
+          <w:sz w:val="18"/>
+          <w:szCs w:val="18"/>
+          <w:lang w:val="fr-FR" w:eastAsia="fr-FR"/>
+        </w:rPr>
+        <w:t> </w:t>
+      </w:r>
+      <w:proofErr w:type="spellStart"/>
+      <w:proofErr w:type="gramStart"/>
+      <w:r>
+        <w:rPr>
+          <w:rFonts w:ascii="Consolas" w:eastAsia="Times New Roman" w:hAnsi="Consolas" w:cs="Times New Roman"/>
+          <w:color w:val="001080"/>
+          <w:sz w:val="18"/>
+          <w:szCs w:val="18"/>
+          <w:lang w:val="en-ZA" w:eastAsia="fr-FR"/>
+        </w:rPr>
+        <w:t>db</w:t>
+      </w:r>
+      <w:r>
+        <w:rPr>
+          <w:rFonts w:ascii="Consolas" w:eastAsia="Times New Roman" w:hAnsi="Consolas" w:cs="Times New Roman"/>
+          <w:color w:val="000000"/>
+          <w:sz w:val="18"/>
+          <w:szCs w:val="18"/>
+          <w:lang w:val="en-ZA" w:eastAsia="fr-FR"/>
+        </w:rPr>
+        <w:t>.</w:t>
+      </w:r>
+      <w:r>
+        <w:rPr>
+          <w:rFonts w:ascii="Consolas" w:eastAsia="Times New Roman" w:hAnsi="Consolas" w:cs="Times New Roman"/>
+          <w:color w:val="001080"/>
+          <w:sz w:val="18"/>
+          <w:szCs w:val="18"/>
+          <w:lang w:val="en-ZA" w:eastAsia="fr-FR"/>
+        </w:rPr>
+        <w:t>dblp</w:t>
+      </w:r>
+      <w:proofErr w:type="gramEnd"/>
+      <w:r>
+        <w:rPr>
+          <w:rFonts w:ascii="Consolas" w:eastAsia="Times New Roman" w:hAnsi="Consolas" w:cs="Times New Roman"/>
+          <w:color w:val="000000"/>
+          <w:sz w:val="18"/>
+          <w:szCs w:val="18"/>
+          <w:lang w:val="en-ZA" w:eastAsia="fr-FR"/>
+        </w:rPr>
+        <w:t>.</w:t>
+      </w:r>
+      <w:r>
+        <w:rPr>
+          <w:rFonts w:ascii="Consolas" w:eastAsia="Times New Roman" w:hAnsi="Consolas" w:cs="Times New Roman"/>
+          <w:color w:val="795E26"/>
+          <w:sz w:val="18"/>
+          <w:szCs w:val="18"/>
+          <w:lang w:val="en-ZA" w:eastAsia="fr-FR"/>
+        </w:rPr>
+        <w:t>find</w:t>
+      </w:r>
+      <w:proofErr w:type="spellEnd"/>
+      <w:r>
+        <w:rPr>
+          <w:rFonts w:ascii="Consolas" w:eastAsia="Times New Roman" w:hAnsi="Consolas" w:cs="Times New Roman"/>
+          <w:color w:val="000000"/>
+          <w:sz w:val="18"/>
+          <w:szCs w:val="18"/>
+          <w:lang w:val="en-ZA" w:eastAsia="fr-FR"/>
+        </w:rPr>
+        <w:t>({</w:t>
+      </w:r>
+      <w:r>
+        <w:rPr>
+          <w:rFonts w:ascii="Consolas" w:eastAsia="Times New Roman" w:hAnsi="Consolas" w:cs="Times New Roman"/>
+          <w:color w:val="A31515"/>
+          <w:sz w:val="18"/>
+          <w:szCs w:val="18"/>
+          <w:lang w:val="en-ZA" w:eastAsia="fr-FR"/>
+        </w:rPr>
+        <w:t>"</w:t>
+      </w:r>
+      <w:proofErr w:type="spellStart"/>
+      <w:r>
+        <w:rPr>
+          <w:rFonts w:ascii="Consolas" w:eastAsia="Times New Roman" w:hAnsi="Consolas" w:cs="Times New Roman"/>
+          <w:color w:val="A31515"/>
+          <w:sz w:val="18"/>
+          <w:szCs w:val="18"/>
+          <w:lang w:val="en-ZA" w:eastAsia="fr-FR"/>
+        </w:rPr>
+        <w:t>authors"</w:t>
+      </w:r>
+      <w:r>
+        <w:rPr>
+          <w:rFonts w:ascii="Consolas" w:eastAsia="Times New Roman" w:hAnsi="Consolas" w:cs="Times New Roman"/>
+          <w:color w:val="001080"/>
+          <w:sz w:val="18"/>
+          <w:szCs w:val="18"/>
+          <w:lang w:val="en-ZA" w:eastAsia="fr-FR"/>
+        </w:rPr>
+        <w:t>:</w:t>
+      </w:r>
+      <w:r>
+        <w:rPr>
+          <w:rFonts w:ascii="Consolas" w:eastAsia="Times New Roman" w:hAnsi="Consolas" w:cs="Times New Roman"/>
+          <w:color w:val="A31515"/>
+          <w:sz w:val="18"/>
+          <w:szCs w:val="18"/>
+          <w:lang w:val="en-ZA" w:eastAsia="fr-FR"/>
+        </w:rPr>
+        <w:t>"Toru</w:t>
+      </w:r>
+      <w:proofErr w:type="spellEnd"/>
+      <w:r>
+        <w:rPr>
+          <w:rFonts w:ascii="Consolas" w:eastAsia="Times New Roman" w:hAnsi="Consolas" w:cs="Times New Roman"/>
+          <w:color w:val="A31515"/>
+          <w:sz w:val="18"/>
+          <w:szCs w:val="18"/>
+          <w:lang w:val="en-ZA" w:eastAsia="fr-FR"/>
+        </w:rPr>
+        <w:t xml:space="preserve"> Ishida"</w:t>
+      </w:r>
+      <w:r>
+        <w:rPr>
+          <w:rFonts w:ascii="Consolas" w:eastAsia="Times New Roman" w:hAnsi="Consolas" w:cs="Times New Roman"/>
+          <w:color w:val="000000"/>
+          <w:sz w:val="18"/>
+          <w:szCs w:val="18"/>
+          <w:lang w:val="en-ZA" w:eastAsia="fr-FR"/>
+        </w:rPr>
+        <w:t>})</w:t>
+      </w:r>
+    </w:p>
+    <w:p>
+      <w:pPr>
+        <w:shd w:val="clear" w:color="auto" w:fill="FFFFFF"/>
+        <w:spacing w:after="0" w:line="405" w:lineRule="atLeast"/>
+        <w:ind w:left="360"/>
+        <w:rPr>
+          <w:rFonts w:ascii="Consolas" w:eastAsia="Times New Roman" w:hAnsi="Consolas" w:cs="Times New Roman"/>
+          <w:color w:val="000000"/>
+          <w:sz w:val="18"/>
+          <w:szCs w:val="18"/>
+          <w:lang w:val="fr-FR" w:eastAsia="fr-FR"/>
+        </w:rPr>
+      </w:pPr>
+      <w:proofErr w:type="gramStart"/>
+      <w:r>
+        <w:rPr>
+          <w:rFonts w:ascii="Consolas" w:eastAsia="Times New Roman" w:hAnsi="Consolas" w:cs="Times New Roman"/>
+          <w:color w:val="000000"/>
+          <w:sz w:val="18"/>
+          <w:szCs w:val="18"/>
+          <w:lang w:val="fr-FR" w:eastAsia="fr-FR"/>
+        </w:rPr>
+        <w:t>.</w:t>
+      </w:r>
+      <w:r>
+        <w:rPr>
+          <w:rFonts w:ascii="Consolas" w:eastAsia="Times New Roman" w:hAnsi="Consolas" w:cs="Times New Roman"/>
+          <w:color w:val="795E26"/>
+          <w:sz w:val="18"/>
+          <w:szCs w:val="18"/>
+          <w:lang w:val="fr-FR" w:eastAsia="fr-FR"/>
+        </w:rPr>
+        <w:t>sort</w:t>
+      </w:r>
+      <w:proofErr w:type="gramEnd"/>
+      <w:r>
+        <w:rPr>
+          <w:rFonts w:ascii="Consolas" w:eastAsia="Times New Roman" w:hAnsi="Consolas" w:cs="Times New Roman"/>
+          <w:color w:val="000000"/>
+          <w:sz w:val="18"/>
+          <w:szCs w:val="18"/>
+          <w:lang w:val="fr-FR" w:eastAsia="fr-FR"/>
+        </w:rPr>
+        <w:t>({</w:t>
+      </w:r>
+      <w:r>
+        <w:rPr>
+          <w:rFonts w:ascii="Consolas" w:eastAsia="Times New Roman" w:hAnsi="Consolas" w:cs="Times New Roman"/>
+          <w:color w:val="A31515"/>
+          <w:sz w:val="18"/>
+          <w:szCs w:val="18"/>
+          <w:lang w:val="fr-FR" w:eastAsia="fr-FR"/>
+        </w:rPr>
+        <w:t>"booktitle"</w:t>
+      </w:r>
+      <w:r>
+        <w:rPr>
+          <w:rFonts w:ascii="Consolas" w:eastAsia="Times New Roman" w:hAnsi="Consolas" w:cs="Times New Roman"/>
+          <w:color w:val="001080"/>
+          <w:sz w:val="18"/>
+          <w:szCs w:val="18"/>
+          <w:lang w:val="fr-FR" w:eastAsia="fr-FR"/>
+        </w:rPr>
+        <w:t>:</w:t>
+      </w:r>
+      <w:r>
+        <w:rPr>
+          <w:rFonts w:ascii="Consolas" w:eastAsia="Times New Roman" w:hAnsi="Consolas" w:cs="Times New Roman"/>
+          <w:color w:val="098658"/>
+          <w:sz w:val="18"/>
+          <w:szCs w:val="18"/>
+          <w:lang w:val="fr-FR" w:eastAsia="fr-FR"/>
+        </w:rPr>
+        <w:t>1</w:t>
+      </w:r>
+      <w:r>
+        <w:rPr>
+          <w:rFonts w:ascii="Consolas" w:eastAsia="Times New Roman" w:hAnsi="Consolas" w:cs="Times New Roman"/>
+          <w:color w:val="000000"/>
+          <w:sz w:val="18"/>
+          <w:szCs w:val="18"/>
+          <w:lang w:val="fr-FR" w:eastAsia="fr-FR"/>
+        </w:rPr>
+        <w:t>,</w:t>
+      </w:r>
+      <w:r>
+        <w:rPr>
+          <w:rFonts w:ascii="Consolas" w:eastAsia="Times New Roman" w:hAnsi="Consolas" w:cs="Times New Roman"/>
+          <w:color w:val="A31515"/>
+          <w:sz w:val="18"/>
+          <w:szCs w:val="18"/>
+          <w:lang w:val="fr-FR" w:eastAsia="fr-FR"/>
+        </w:rPr>
+        <w:t>"pages.start"</w:t>
+      </w:r>
+      <w:r>
+        <w:rPr>
+          <w:rFonts w:ascii="Consolas" w:eastAsia="Times New Roman" w:hAnsi="Consolas" w:cs="Times New Roman"/>
+          <w:color w:val="001080"/>
+          <w:sz w:val="18"/>
+          <w:szCs w:val="18"/>
+          <w:lang w:val="fr-FR" w:eastAsia="fr-FR"/>
+        </w:rPr>
+        <w:t>:</w:t>
+      </w:r>
+      <w:r>
+        <w:rPr>
+          <w:rFonts w:ascii="Consolas" w:eastAsia="Times New Roman" w:hAnsi="Consolas" w:cs="Times New Roman"/>
+          <w:color w:val="098658"/>
+          <w:sz w:val="18"/>
+          <w:szCs w:val="18"/>
+          <w:lang w:val="fr-FR" w:eastAsia="fr-FR"/>
+        </w:rPr>
+        <w:t>1</w:t>
+      </w:r>
+      <w:r>
+        <w:rPr>
+          <w:rFonts w:ascii="Consolas" w:eastAsia="Times New Roman" w:hAnsi="Consolas" w:cs="Times New Roman"/>
+          <w:color w:val="000000"/>
+          <w:sz w:val="18"/>
+          <w:szCs w:val="18"/>
+          <w:lang w:val="fr-FR" w:eastAsia="fr-FR"/>
+        </w:rPr>
+        <w:t>})</w:t>
+      </w:r>
+    </w:p>
+    <w:p>
+      <w:pPr>
+        <w:shd w:val="clear" w:color="auto" w:fill="FFFFFF"/>
+        <w:spacing w:after="0" w:line="405" w:lineRule="atLeast"/>
+        <w:ind w:left="360"/>
+        <w:rPr>
+          <w:rFonts w:ascii="Consolas" w:eastAsia="Times New Roman" w:hAnsi="Consolas" w:cs="Times New Roman"/>
+          <w:color w:val="000000"/>
+          <w:sz w:val="18"/>
+          <w:szCs w:val="18"/>
+          <w:lang w:val="fr-FR" w:eastAsia="fr-FR"/>
+        </w:rPr>
+      </w:pPr>
+    </w:p>
+    <w:p>
+      <w:pPr>
+        <w:shd w:val="clear" w:color="auto" w:fill="FFFFFF"/>
+        <w:spacing w:after="0" w:line="405" w:lineRule="atLeast"/>
+        <w:ind w:left="360"/>
+        <w:rPr>
+          <w:rFonts w:ascii="Consolas" w:eastAsia="Times New Roman" w:hAnsi="Consolas" w:cs="Times New Roman"/>
+          <w:color w:val="000000"/>
+          <w:sz w:val="18"/>
+          <w:szCs w:val="18"/>
+          <w:lang w:val="fr-FR" w:eastAsia="fr-FR"/>
+        </w:rPr>
+      </w:pPr>
+      <w:r>
+        <w:rPr>
+          <w:rFonts w:ascii="Consolas" w:eastAsia="Times New Roman" w:hAnsi="Consolas" w:cs="Times New Roman"/>
+          <w:color w:val="008000"/>
+          <w:sz w:val="18"/>
+          <w:szCs w:val="18"/>
+          <w:lang w:val="fr-FR" w:eastAsia="fr-FR"/>
+        </w:rPr>
+        <w:t xml:space="preserve">// 8. Projeter le résultat sur le titre de la </w:t>
+      </w:r>
+    </w:p>
+    <w:p>
+      <w:pPr>
+        <w:shd w:val="clear" w:color="auto" w:fill="FFFFFF"/>
+        <w:spacing w:after="0" w:line="405" w:lineRule="atLeast"/>
+        <w:ind w:left="360"/>
+        <w:rPr>
+          <w:rFonts w:ascii="Consolas" w:eastAsia="Times New Roman" w:hAnsi="Consolas" w:cs="Times New Roman"/>
+          <w:color w:val="000000"/>
+          <w:sz w:val="18"/>
+          <w:szCs w:val="18"/>
+          <w:lang w:val="fr-FR" w:eastAsia="fr-FR"/>
+        </w:rPr>
+      </w:pPr>
+      <w:r>
+        <w:rPr>
+          <w:rFonts w:ascii="Consolas" w:eastAsia="Times New Roman" w:hAnsi="Consolas" w:cs="Times New Roman"/>
+          <w:color w:val="008000"/>
+          <w:sz w:val="18"/>
+          <w:szCs w:val="18"/>
+          <w:lang w:val="fr-FR" w:eastAsia="fr-FR"/>
+        </w:rPr>
+        <w:t>// publication, et les pages ;</w:t>
+      </w:r>
+    </w:p>
+    <w:p>
+      <w:pPr>
+        <w:shd w:val="clear" w:color="auto" w:fill="FFFFFF"/>
+        <w:spacing w:after="0" w:line="405" w:lineRule="atLeast"/>
+        <w:ind w:left="360"/>
+        <w:rPr>
+          <w:rFonts w:ascii="Consolas" w:eastAsia="Times New Roman" w:hAnsi="Consolas" w:cs="Times New Roman"/>
+          <w:color w:val="000000"/>
+          <w:sz w:val="18"/>
+          <w:szCs w:val="18"/>
+          <w:lang w:val="en-ZA" w:eastAsia="fr-FR"/>
+        </w:rPr>
+      </w:pPr>
+      <w:r>
+        <w:rPr>
+          <w:rFonts w:ascii="Consolas" w:eastAsia="Times New Roman" w:hAnsi="Consolas" w:cs="Times New Roman"/>
+          <w:color w:val="000000"/>
+          <w:sz w:val="18"/>
+          <w:szCs w:val="18"/>
+          <w:lang w:val="en-ZA" w:eastAsia="fr-FR"/>
+        </w:rPr>
+        <w:t> </w:t>
+      </w:r>
+      <w:proofErr w:type="spellStart"/>
+      <w:proofErr w:type="gramStart"/>
+      <w:r>
+        <w:rPr>
+          <w:rFonts w:ascii="Consolas" w:eastAsia="Times New Roman" w:hAnsi="Consolas" w:cs="Times New Roman"/>
+          <w:color w:val="001080"/>
+          <w:sz w:val="18"/>
+          <w:szCs w:val="18"/>
+          <w:lang w:val="en-ZA" w:eastAsia="fr-FR"/>
+        </w:rPr>
+        <w:t>db</w:t>
+      </w:r>
+      <w:r>
+        <w:rPr>
+          <w:rFonts w:ascii="Consolas" w:eastAsia="Times New Roman" w:hAnsi="Consolas" w:cs="Times New Roman"/>
+          <w:color w:val="000000"/>
+          <w:sz w:val="18"/>
+          <w:szCs w:val="18"/>
+          <w:lang w:val="en-ZA" w:eastAsia="fr-FR"/>
+        </w:rPr>
+        <w:t>.</w:t>
+      </w:r>
+      <w:r>
+        <w:rPr>
+          <w:rFonts w:ascii="Consolas" w:eastAsia="Times New Roman" w:hAnsi="Consolas" w:cs="Times New Roman"/>
+          <w:color w:val="001080"/>
+          <w:sz w:val="18"/>
+          <w:szCs w:val="18"/>
+          <w:lang w:val="en-ZA" w:eastAsia="fr-FR"/>
+        </w:rPr>
+        <w:t>dblp</w:t>
+      </w:r>
+      <w:proofErr w:type="gramEnd"/>
+      <w:r>
+        <w:rPr>
+          <w:rFonts w:ascii="Consolas" w:eastAsia="Times New Roman" w:hAnsi="Consolas" w:cs="Times New Roman"/>
+          <w:color w:val="000000"/>
+          <w:sz w:val="18"/>
+          <w:szCs w:val="18"/>
+          <w:lang w:val="en-ZA" w:eastAsia="fr-FR"/>
+        </w:rPr>
+        <w:t>.</w:t>
+      </w:r>
+      <w:r>
+        <w:rPr>
+          <w:rFonts w:ascii="Consolas" w:eastAsia="Times New Roman" w:hAnsi="Consolas" w:cs="Times New Roman"/>
+          <w:color w:val="795E26"/>
+          <w:sz w:val="18"/>
+          <w:szCs w:val="18"/>
+          <w:lang w:val="en-ZA" w:eastAsia="fr-FR"/>
+        </w:rPr>
+        <w:t>find</w:t>
+      </w:r>
+      <w:proofErr w:type="spellEnd"/>
+      <w:r>
+        <w:rPr>
+          <w:rFonts w:ascii="Consolas" w:eastAsia="Times New Roman" w:hAnsi="Consolas" w:cs="Times New Roman"/>
+          <w:color w:val="000000"/>
+          <w:sz w:val="18"/>
+          <w:szCs w:val="18"/>
+          <w:lang w:val="en-ZA" w:eastAsia="fr-FR"/>
+        </w:rPr>
+        <w:t>({</w:t>
+      </w:r>
+      <w:r>
+        <w:rPr>
+          <w:rFonts w:ascii="Consolas" w:eastAsia="Times New Roman" w:hAnsi="Consolas" w:cs="Times New Roman"/>
+          <w:color w:val="A31515"/>
+          <w:sz w:val="18"/>
+          <w:szCs w:val="18"/>
+          <w:lang w:val="en-ZA" w:eastAsia="fr-FR"/>
+        </w:rPr>
+        <w:t>"</w:t>
+      </w:r>
+      <w:proofErr w:type="spellStart"/>
+      <w:r>
+        <w:rPr>
+          <w:rFonts w:ascii="Consolas" w:eastAsia="Times New Roman" w:hAnsi="Consolas" w:cs="Times New Roman"/>
+          <w:color w:val="A31515"/>
+          <w:sz w:val="18"/>
+          <w:szCs w:val="18"/>
+          <w:lang w:val="en-ZA" w:eastAsia="fr-FR"/>
+        </w:rPr>
+        <w:t>authors"</w:t>
+      </w:r>
+      <w:r>
+        <w:rPr>
+          <w:rFonts w:ascii="Consolas" w:eastAsia="Times New Roman" w:hAnsi="Consolas" w:cs="Times New Roman"/>
+          <w:color w:val="001080"/>
+          <w:sz w:val="18"/>
+          <w:szCs w:val="18"/>
+          <w:lang w:val="en-ZA" w:eastAsia="fr-FR"/>
+        </w:rPr>
+        <w:t>:</w:t>
+      </w:r>
+      <w:r>
+        <w:rPr>
+          <w:rFonts w:ascii="Consolas" w:eastAsia="Times New Roman" w:hAnsi="Consolas" w:cs="Times New Roman"/>
+          <w:color w:val="A31515"/>
+          <w:sz w:val="18"/>
+          <w:szCs w:val="18"/>
+          <w:lang w:val="en-ZA" w:eastAsia="fr-FR"/>
+        </w:rPr>
+        <w:t>"Toru</w:t>
+      </w:r>
+      <w:proofErr w:type="spellEnd"/>
+      <w:r>
+        <w:rPr>
+          <w:rFonts w:ascii="Consolas" w:eastAsia="Times New Roman" w:hAnsi="Consolas" w:cs="Times New Roman"/>
+          <w:color w:val="A31515"/>
+          <w:sz w:val="18"/>
+          <w:szCs w:val="18"/>
+          <w:lang w:val="en-ZA" w:eastAsia="fr-FR"/>
+        </w:rPr>
+        <w:t xml:space="preserve"> Ishida"</w:t>
+      </w:r>
+      <w:r>
+        <w:rPr>
+          <w:rFonts w:ascii="Consolas" w:eastAsia="Times New Roman" w:hAnsi="Consolas" w:cs="Times New Roman"/>
+          <w:color w:val="000000"/>
+          <w:sz w:val="18"/>
+          <w:szCs w:val="18"/>
+          <w:lang w:val="en-ZA" w:eastAsia="fr-FR"/>
+        </w:rPr>
+        <w:t>},</w:t>
+      </w:r>
+    </w:p>
+    <w:p>
+      <w:pPr>
+        <w:shd w:val="clear" w:color="auto" w:fill="FFFFFF"/>
+        <w:spacing w:after="0" w:line="405" w:lineRule="atLeast"/>
+        <w:ind w:left="360"/>
+        <w:rPr>
+          <w:rFonts w:ascii="Consolas" w:eastAsia="Times New Roman" w:hAnsi="Consolas" w:cs="Times New Roman"/>
+          <w:color w:val="000000"/>
+          <w:sz w:val="18"/>
+          <w:szCs w:val="18"/>
+          <w:lang w:val="fr-FR" w:eastAsia="fr-FR"/>
+        </w:rPr>
+      </w:pPr>
+      <w:r>
+        <w:rPr>
+          <w:rFonts w:ascii="Consolas" w:eastAsia="Times New Roman" w:hAnsi="Consolas" w:cs="Times New Roman"/>
+          <w:color w:val="000000"/>
+          <w:sz w:val="18"/>
+          <w:szCs w:val="18"/>
+          <w:lang w:val="en-ZA" w:eastAsia="fr-FR"/>
+        </w:rPr>
+        <w:t xml:space="preserve">                </w:t>
+      </w:r>
+      <w:r>
+        <w:rPr>
+          <w:rFonts w:ascii="Consolas" w:eastAsia="Times New Roman" w:hAnsi="Consolas" w:cs="Times New Roman"/>
+          <w:color w:val="000000"/>
+          <w:sz w:val="18"/>
+          <w:szCs w:val="18"/>
+          <w:lang w:val="fr-FR" w:eastAsia="fr-FR"/>
+        </w:rPr>
+        <w:t>{</w:t>
+      </w:r>
+      <w:r>
+        <w:rPr>
+          <w:rFonts w:ascii="Consolas" w:eastAsia="Times New Roman" w:hAnsi="Consolas" w:cs="Times New Roman"/>
+          <w:color w:val="A31515"/>
+          <w:sz w:val="18"/>
+          <w:szCs w:val="18"/>
+          <w:lang w:val="fr-FR" w:eastAsia="fr-FR"/>
+        </w:rPr>
+        <w:t>"title</w:t>
+      </w:r>
+      <w:proofErr w:type="gramStart"/>
+      <w:r>
+        <w:rPr>
+          <w:rFonts w:ascii="Consolas" w:eastAsia="Times New Roman" w:hAnsi="Consolas" w:cs="Times New Roman"/>
+          <w:color w:val="A31515"/>
+          <w:sz w:val="18"/>
+          <w:szCs w:val="18"/>
+          <w:lang w:val="fr-FR" w:eastAsia="fr-FR"/>
+        </w:rPr>
+        <w:t>"</w:t>
+      </w:r>
+      <w:r>
+        <w:rPr>
+          <w:rFonts w:ascii="Consolas" w:eastAsia="Times New Roman" w:hAnsi="Consolas" w:cs="Times New Roman"/>
+          <w:color w:val="001080"/>
+          <w:sz w:val="18"/>
+          <w:szCs w:val="18"/>
+          <w:lang w:val="fr-FR" w:eastAsia="fr-FR"/>
+        </w:rPr>
+        <w:t>:</w:t>
+      </w:r>
+      <w:proofErr w:type="gramEnd"/>
+      <w:r>
+        <w:rPr>
+          <w:rFonts w:ascii="Consolas" w:eastAsia="Times New Roman" w:hAnsi="Consolas" w:cs="Times New Roman"/>
+          <w:color w:val="098658"/>
+          <w:sz w:val="18"/>
+          <w:szCs w:val="18"/>
+          <w:lang w:val="fr-FR" w:eastAsia="fr-FR"/>
+        </w:rPr>
+        <w:t>1</w:t>
+      </w:r>
+      <w:r>
+        <w:rPr>
+          <w:rFonts w:ascii="Consolas" w:eastAsia="Times New Roman" w:hAnsi="Consolas" w:cs="Times New Roman"/>
+          <w:color w:val="000000"/>
+          <w:sz w:val="18"/>
+          <w:szCs w:val="18"/>
+          <w:lang w:val="fr-FR" w:eastAsia="fr-FR"/>
+        </w:rPr>
+        <w:t>,</w:t>
+      </w:r>
+      <w:r>
+        <w:rPr>
+          <w:rFonts w:ascii="Consolas" w:eastAsia="Times New Roman" w:hAnsi="Consolas" w:cs="Times New Roman"/>
+          <w:color w:val="A31515"/>
+          <w:sz w:val="18"/>
+          <w:szCs w:val="18"/>
+          <w:lang w:val="fr-FR" w:eastAsia="fr-FR"/>
+        </w:rPr>
+        <w:t>"pages"</w:t>
+      </w:r>
+      <w:r>
+        <w:rPr>
+          <w:rFonts w:ascii="Consolas" w:eastAsia="Times New Roman" w:hAnsi="Consolas" w:cs="Times New Roman"/>
+          <w:color w:val="001080"/>
+          <w:sz w:val="18"/>
+          <w:szCs w:val="18"/>
+          <w:lang w:val="fr-FR" w:eastAsia="fr-FR"/>
+        </w:rPr>
+        <w:t>:</w:t>
+      </w:r>
+      <w:r>
+        <w:rPr>
+          <w:rFonts w:ascii="Consolas" w:eastAsia="Times New Roman" w:hAnsi="Consolas" w:cs="Times New Roman"/>
+          <w:color w:val="098658"/>
+          <w:sz w:val="18"/>
+          <w:szCs w:val="18"/>
+          <w:lang w:val="fr-FR" w:eastAsia="fr-FR"/>
+        </w:rPr>
+        <w:t>1</w:t>
+      </w:r>
+      <w:r>
+        <w:rPr>
+          <w:rFonts w:ascii="Consolas" w:eastAsia="Times New Roman" w:hAnsi="Consolas" w:cs="Times New Roman"/>
+          <w:color w:val="000000"/>
+          <w:sz w:val="18"/>
+          <w:szCs w:val="18"/>
+          <w:lang w:val="fr-FR" w:eastAsia="fr-FR"/>
+        </w:rPr>
+        <w:t>,</w:t>
+      </w:r>
+      <w:r>
+        <w:rPr>
+          <w:rFonts w:ascii="Consolas" w:eastAsia="Times New Roman" w:hAnsi="Consolas" w:cs="Times New Roman"/>
+          <w:color w:val="A31515"/>
+          <w:sz w:val="18"/>
+          <w:szCs w:val="18"/>
+          <w:lang w:val="fr-FR" w:eastAsia="fr-FR"/>
+        </w:rPr>
+        <w:t>"_id"</w:t>
+      </w:r>
+      <w:r>
+        <w:rPr>
+          <w:rFonts w:ascii="Consolas" w:eastAsia="Times New Roman" w:hAnsi="Consolas" w:cs="Times New Roman"/>
+          <w:color w:val="001080"/>
+          <w:sz w:val="18"/>
+          <w:szCs w:val="18"/>
+          <w:lang w:val="fr-FR" w:eastAsia="fr-FR"/>
+        </w:rPr>
+        <w:t>:</w:t>
+      </w:r>
+      <w:r>
+        <w:rPr>
+          <w:rFonts w:ascii="Consolas" w:eastAsia="Times New Roman" w:hAnsi="Consolas" w:cs="Times New Roman"/>
+          <w:color w:val="098658"/>
+          <w:sz w:val="18"/>
+          <w:szCs w:val="18"/>
+          <w:lang w:val="fr-FR" w:eastAsia="fr-FR"/>
+        </w:rPr>
+        <w:t>0</w:t>
+      </w:r>
+      <w:r>
+        <w:rPr>
+          <w:rFonts w:ascii="Consolas" w:eastAsia="Times New Roman" w:hAnsi="Consolas" w:cs="Times New Roman"/>
+          <w:color w:val="000000"/>
+          <w:sz w:val="18"/>
+          <w:szCs w:val="18"/>
+          <w:lang w:val="fr-FR" w:eastAsia="fr-FR"/>
+        </w:rPr>
+        <w:t>})</w:t>
+      </w:r>
+    </w:p>
+    <w:p>
+      <w:pPr>
+        <w:shd w:val="clear" w:color="auto" w:fill="FFFFFF"/>
+        <w:spacing w:after="0" w:line="405" w:lineRule="atLeast"/>
+        <w:ind w:left="360"/>
+        <w:rPr>
+          <w:rFonts w:ascii="Consolas" w:eastAsia="Times New Roman" w:hAnsi="Consolas" w:cs="Times New Roman"/>
+          <w:color w:val="000000"/>
+          <w:sz w:val="18"/>
+          <w:szCs w:val="18"/>
+          <w:lang w:val="fr-FR" w:eastAsia="fr-FR"/>
+        </w:rPr>
+      </w:pPr>
+      <w:r>
+        <w:rPr>
+          <w:rFonts w:ascii="Consolas" w:eastAsia="Times New Roman" w:hAnsi="Consolas" w:cs="Times New Roman"/>
+          <w:color w:val="000000"/>
+          <w:sz w:val="18"/>
+          <w:szCs w:val="18"/>
+          <w:lang w:val="fr-FR" w:eastAsia="fr-FR"/>
+        </w:rPr>
+        <w:t xml:space="preserve">                </w:t>
+      </w:r>
+      <w:proofErr w:type="gramStart"/>
+      <w:r>
+        <w:rPr>
+          <w:rFonts w:ascii="Consolas" w:eastAsia="Times New Roman" w:hAnsi="Consolas" w:cs="Times New Roman"/>
+          <w:color w:val="000000"/>
+          <w:sz w:val="18"/>
+          <w:szCs w:val="18"/>
+          <w:lang w:val="fr-FR" w:eastAsia="fr-FR"/>
+        </w:rPr>
+        <w:t>.</w:t>
+      </w:r>
+      <w:r>
+        <w:rPr>
+          <w:rFonts w:ascii="Consolas" w:eastAsia="Times New Roman" w:hAnsi="Consolas" w:cs="Times New Roman"/>
+          <w:color w:val="795E26"/>
+          <w:sz w:val="18"/>
+          <w:szCs w:val="18"/>
+          <w:lang w:val="fr-FR" w:eastAsia="fr-FR"/>
+        </w:rPr>
+        <w:t>sort</w:t>
+      </w:r>
+      <w:proofErr w:type="gramEnd"/>
+      <w:r>
+        <w:rPr>
+          <w:rFonts w:ascii="Consolas" w:eastAsia="Times New Roman" w:hAnsi="Consolas" w:cs="Times New Roman"/>
+          <w:color w:val="000000"/>
+          <w:sz w:val="18"/>
+          <w:szCs w:val="18"/>
+          <w:lang w:val="fr-FR" w:eastAsia="fr-FR"/>
+        </w:rPr>
+        <w:t>({</w:t>
+      </w:r>
+      <w:r>
+        <w:rPr>
+          <w:rFonts w:ascii="Consolas" w:eastAsia="Times New Roman" w:hAnsi="Consolas" w:cs="Times New Roman"/>
+          <w:color w:val="A31515"/>
+          <w:sz w:val="18"/>
+          <w:szCs w:val="18"/>
+          <w:lang w:val="fr-FR" w:eastAsia="fr-FR"/>
+        </w:rPr>
+        <w:t>"title"</w:t>
+      </w:r>
+      <w:r>
+        <w:rPr>
+          <w:rFonts w:ascii="Consolas" w:eastAsia="Times New Roman" w:hAnsi="Consolas" w:cs="Times New Roman"/>
+          <w:color w:val="001080"/>
+          <w:sz w:val="18"/>
+          <w:szCs w:val="18"/>
+          <w:lang w:val="fr-FR" w:eastAsia="fr-FR"/>
+        </w:rPr>
+        <w:t>:</w:t>
+      </w:r>
+      <w:r>
+        <w:rPr>
+          <w:rFonts w:ascii="Consolas" w:eastAsia="Times New Roman" w:hAnsi="Consolas" w:cs="Times New Roman"/>
+          <w:color w:val="098658"/>
+          <w:sz w:val="18"/>
+          <w:szCs w:val="18"/>
+          <w:lang w:val="fr-FR" w:eastAsia="fr-FR"/>
+        </w:rPr>
+        <w:t>1</w:t>
+      </w:r>
+      <w:r>
+        <w:rPr>
+          <w:rFonts w:ascii="Consolas" w:eastAsia="Times New Roman" w:hAnsi="Consolas" w:cs="Times New Roman"/>
+          <w:color w:val="000000"/>
+          <w:sz w:val="18"/>
+          <w:szCs w:val="18"/>
+          <w:lang w:val="fr-FR" w:eastAsia="fr-FR"/>
+        </w:rPr>
+        <w:t>,</w:t>
+      </w:r>
+      <w:r>
+        <w:rPr>
+          <w:rFonts w:ascii="Consolas" w:eastAsia="Times New Roman" w:hAnsi="Consolas" w:cs="Times New Roman"/>
+          <w:color w:val="A31515"/>
+          <w:sz w:val="18"/>
+          <w:szCs w:val="18"/>
+          <w:lang w:val="fr-FR" w:eastAsia="fr-FR"/>
+        </w:rPr>
+        <w:t>"pages.start"</w:t>
+      </w:r>
+      <w:r>
+        <w:rPr>
+          <w:rFonts w:ascii="Consolas" w:eastAsia="Times New Roman" w:hAnsi="Consolas" w:cs="Times New Roman"/>
+          <w:color w:val="001080"/>
+          <w:sz w:val="18"/>
+          <w:szCs w:val="18"/>
+          <w:lang w:val="fr-FR" w:eastAsia="fr-FR"/>
+        </w:rPr>
+        <w:t>:</w:t>
+      </w:r>
+      <w:r>
+        <w:rPr>
+          <w:rFonts w:ascii="Consolas" w:eastAsia="Times New Roman" w:hAnsi="Consolas" w:cs="Times New Roman"/>
+          <w:color w:val="098658"/>
+          <w:sz w:val="18"/>
+          <w:szCs w:val="18"/>
+          <w:lang w:val="fr-FR" w:eastAsia="fr-FR"/>
+        </w:rPr>
+        <w:t>1</w:t>
+      </w:r>
+      <w:r>
+        <w:rPr>
+          <w:rFonts w:ascii="Consolas" w:eastAsia="Times New Roman" w:hAnsi="Consolas" w:cs="Times New Roman"/>
+          <w:color w:val="000000"/>
+          <w:sz w:val="18"/>
+          <w:szCs w:val="18"/>
+          <w:lang w:val="fr-FR" w:eastAsia="fr-FR"/>
+        </w:rPr>
+        <w:t>})</w:t>
+      </w:r>
+    </w:p>
+    <w:p>
+      <w:pPr>
+        <w:shd w:val="clear" w:color="auto" w:fill="FFFFFF"/>
+        <w:spacing w:after="300" w:line="405" w:lineRule="atLeast"/>
+        <w:ind w:left="360"/>
+        <w:rPr>
+          <w:rFonts w:ascii="Consolas" w:eastAsia="Times New Roman" w:hAnsi="Consolas" w:cs="Times New Roman"/>
+          <w:color w:val="000000"/>
+          <w:sz w:val="18"/>
+          <w:szCs w:val="18"/>
+          <w:lang w:val="fr-FR" w:eastAsia="fr-FR"/>
+        </w:rPr>
+      </w:pPr>
+    </w:p>
+    <w:p>
+      <w:pPr>
+        <w:shd w:val="clear" w:color="auto" w:fill="FFFFFF"/>
+        <w:spacing w:after="0" w:line="405" w:lineRule="atLeast"/>
+        <w:ind w:left="360"/>
+        <w:rPr>
+          <w:rFonts w:ascii="Consolas" w:eastAsia="Times New Roman" w:hAnsi="Consolas" w:cs="Times New Roman"/>
+          <w:color w:val="000000"/>
+          <w:sz w:val="18"/>
+          <w:szCs w:val="18"/>
+          <w:lang w:val="fr-FR" w:eastAsia="fr-FR"/>
+        </w:rPr>
+      </w:pPr>
+      <w:r>
+        <w:rPr>
+          <w:rFonts w:ascii="Consolas" w:eastAsia="Times New Roman" w:hAnsi="Consolas" w:cs="Times New Roman"/>
+          <w:color w:val="008000"/>
+          <w:sz w:val="18"/>
+          <w:szCs w:val="18"/>
+          <w:lang w:val="fr-FR" w:eastAsia="fr-FR"/>
+        </w:rPr>
+        <w:t>// 9. Compter le nombre de ses publications ;</w:t>
+      </w:r>
+    </w:p>
+    <w:p>
+      <w:pPr>
+        <w:shd w:val="clear" w:color="auto" w:fill="FFFFFF"/>
+        <w:spacing w:after="0" w:line="405" w:lineRule="atLeast"/>
+        <w:ind w:left="360"/>
+        <w:rPr>
+          <w:rFonts w:ascii="Consolas" w:eastAsia="Times New Roman" w:hAnsi="Consolas" w:cs="Times New Roman"/>
+          <w:color w:val="000000"/>
+          <w:sz w:val="18"/>
+          <w:szCs w:val="18"/>
+          <w:lang w:val="en-ZA" w:eastAsia="fr-FR"/>
+        </w:rPr>
+      </w:pPr>
+      <w:proofErr w:type="spellStart"/>
+      <w:proofErr w:type="gramStart"/>
+      <w:r>
+        <w:rPr>
+          <w:rFonts w:ascii="Consolas" w:eastAsia="Times New Roman" w:hAnsi="Consolas" w:cs="Times New Roman"/>
+          <w:color w:val="001080"/>
+          <w:sz w:val="18"/>
+          <w:szCs w:val="18"/>
+          <w:lang w:val="en-ZA" w:eastAsia="fr-FR"/>
+        </w:rPr>
+        <w:t>db</w:t>
+      </w:r>
+      <w:r>
+        <w:rPr>
+          <w:rFonts w:ascii="Consolas" w:eastAsia="Times New Roman" w:hAnsi="Consolas" w:cs="Times New Roman"/>
+          <w:color w:val="000000"/>
+          <w:sz w:val="18"/>
+          <w:szCs w:val="18"/>
+          <w:lang w:val="en-ZA" w:eastAsia="fr-FR"/>
+        </w:rPr>
+        <w:t>.</w:t>
+      </w:r>
+      <w:r>
+        <w:rPr>
+          <w:rFonts w:ascii="Consolas" w:eastAsia="Times New Roman" w:hAnsi="Consolas" w:cs="Times New Roman"/>
+          <w:color w:val="001080"/>
+          <w:sz w:val="18"/>
+          <w:szCs w:val="18"/>
+          <w:lang w:val="en-ZA" w:eastAsia="fr-FR"/>
+        </w:rPr>
+        <w:t>dblp</w:t>
+      </w:r>
+      <w:proofErr w:type="gramEnd"/>
+      <w:r>
+        <w:rPr>
+          <w:rFonts w:ascii="Consolas" w:eastAsia="Times New Roman" w:hAnsi="Consolas" w:cs="Times New Roman"/>
+          <w:color w:val="000000"/>
+          <w:sz w:val="18"/>
+          <w:szCs w:val="18"/>
+          <w:lang w:val="en-ZA" w:eastAsia="fr-FR"/>
+        </w:rPr>
+        <w:t>.</w:t>
+      </w:r>
+      <w:r>
+        <w:rPr>
+          <w:rFonts w:ascii="Consolas" w:eastAsia="Times New Roman" w:hAnsi="Consolas" w:cs="Times New Roman"/>
+          <w:color w:val="795E26"/>
+          <w:sz w:val="18"/>
+          <w:szCs w:val="18"/>
+          <w:lang w:val="en-ZA" w:eastAsia="fr-FR"/>
+        </w:rPr>
+        <w:t>find</w:t>
+      </w:r>
+      <w:proofErr w:type="spellEnd"/>
+      <w:r>
+        <w:rPr>
+          <w:rFonts w:ascii="Consolas" w:eastAsia="Times New Roman" w:hAnsi="Consolas" w:cs="Times New Roman"/>
+          <w:color w:val="000000"/>
+          <w:sz w:val="18"/>
+          <w:szCs w:val="18"/>
+          <w:lang w:val="en-ZA" w:eastAsia="fr-FR"/>
+        </w:rPr>
+        <w:t>({</w:t>
+      </w:r>
+      <w:r>
+        <w:rPr>
+          <w:rFonts w:ascii="Consolas" w:eastAsia="Times New Roman" w:hAnsi="Consolas" w:cs="Times New Roman"/>
+          <w:color w:val="A31515"/>
+          <w:sz w:val="18"/>
+          <w:szCs w:val="18"/>
+          <w:lang w:val="en-ZA" w:eastAsia="fr-FR"/>
+        </w:rPr>
+        <w:t>"</w:t>
+      </w:r>
+      <w:proofErr w:type="spellStart"/>
+      <w:r>
+        <w:rPr>
+          <w:rFonts w:ascii="Consolas" w:eastAsia="Times New Roman" w:hAnsi="Consolas" w:cs="Times New Roman"/>
+          <w:color w:val="A31515"/>
+          <w:sz w:val="18"/>
+          <w:szCs w:val="18"/>
+          <w:lang w:val="en-ZA" w:eastAsia="fr-FR"/>
+        </w:rPr>
+        <w:t>authors"</w:t>
+      </w:r>
+      <w:r>
+        <w:rPr>
+          <w:rFonts w:ascii="Consolas" w:eastAsia="Times New Roman" w:hAnsi="Consolas" w:cs="Times New Roman"/>
+          <w:color w:val="001080"/>
+          <w:sz w:val="18"/>
+          <w:szCs w:val="18"/>
+          <w:lang w:val="en-ZA" w:eastAsia="fr-FR"/>
+        </w:rPr>
+        <w:t>:</w:t>
+      </w:r>
+      <w:r>
+        <w:rPr>
+          <w:rFonts w:ascii="Consolas" w:eastAsia="Times New Roman" w:hAnsi="Consolas" w:cs="Times New Roman"/>
+          <w:color w:val="A31515"/>
+          <w:sz w:val="18"/>
+          <w:szCs w:val="18"/>
+          <w:lang w:val="en-ZA" w:eastAsia="fr-FR"/>
+        </w:rPr>
+        <w:t>"Toru</w:t>
+      </w:r>
+      <w:proofErr w:type="spellEnd"/>
+      <w:r>
+        <w:rPr>
+          <w:rFonts w:ascii="Consolas" w:eastAsia="Times New Roman" w:hAnsi="Consolas" w:cs="Times New Roman"/>
+          <w:color w:val="A31515"/>
+          <w:sz w:val="18"/>
+          <w:szCs w:val="18"/>
+          <w:lang w:val="en-ZA" w:eastAsia="fr-FR"/>
+        </w:rPr>
+        <w:t xml:space="preserve"> Ishida"</w:t>
+      </w:r>
+      <w:r>
+        <w:rPr>
+          <w:rFonts w:ascii="Consolas" w:eastAsia="Times New Roman" w:hAnsi="Consolas" w:cs="Times New Roman"/>
+          <w:color w:val="000000"/>
+          <w:sz w:val="18"/>
+          <w:szCs w:val="18"/>
+          <w:lang w:val="en-ZA" w:eastAsia="fr-FR"/>
+        </w:rPr>
+        <w:t>}).</w:t>
+      </w:r>
+      <w:r>
+        <w:rPr>
+          <w:rFonts w:ascii="Consolas" w:eastAsia="Times New Roman" w:hAnsi="Consolas" w:cs="Times New Roman"/>
+          <w:color w:val="795E26"/>
+          <w:sz w:val="18"/>
+          <w:szCs w:val="18"/>
+          <w:lang w:val="en-ZA" w:eastAsia="fr-FR"/>
+        </w:rPr>
+        <w:t>count</w:t>
+      </w:r>
+      <w:r>
+        <w:rPr>
+          <w:rFonts w:ascii="Consolas" w:eastAsia="Times New Roman" w:hAnsi="Consolas" w:cs="Times New Roman"/>
+          <w:color w:val="000000"/>
+          <w:sz w:val="18"/>
+          <w:szCs w:val="18"/>
+          <w:lang w:val="en-ZA" w:eastAsia="fr-FR"/>
+        </w:rPr>
+        <w:t>()</w:t>
+      </w:r>
+    </w:p>
+    <w:p>
+      <w:pPr>
+        <w:shd w:val="clear" w:color="auto" w:fill="FFFFFF"/>
+        <w:spacing w:after="0" w:line="405" w:lineRule="atLeast"/>
+        <w:ind w:left="360"/>
+        <w:rPr>
+          <w:rFonts w:ascii="Consolas" w:eastAsia="Times New Roman" w:hAnsi="Consolas" w:cs="Times New Roman"/>
+          <w:color w:val="000000"/>
+          <w:sz w:val="18"/>
+          <w:szCs w:val="18"/>
+          <w:lang w:val="en-ZA" w:eastAsia="fr-FR"/>
+        </w:rPr>
+      </w:pPr>
+    </w:p>
+    <w:p>
+      <w:pPr>
+        <w:shd w:val="clear" w:color="auto" w:fill="FFFFFF"/>
+        <w:spacing w:after="0" w:line="405" w:lineRule="atLeast"/>
+        <w:ind w:left="360"/>
+        <w:rPr>
+          <w:rFonts w:ascii="Consolas" w:eastAsia="Times New Roman" w:hAnsi="Consolas" w:cs="Times New Roman"/>
+          <w:color w:val="000000"/>
+          <w:sz w:val="18"/>
+          <w:szCs w:val="18"/>
+          <w:lang w:val="fr-FR" w:eastAsia="fr-FR"/>
+        </w:rPr>
+      </w:pPr>
+      <w:r>
+        <w:rPr>
+          <w:rFonts w:ascii="Consolas" w:eastAsia="Times New Roman" w:hAnsi="Consolas" w:cs="Times New Roman"/>
+          <w:color w:val="008000"/>
+          <w:sz w:val="18"/>
+          <w:szCs w:val="18"/>
+          <w:lang w:val="fr-FR" w:eastAsia="fr-FR"/>
+        </w:rPr>
+        <w:t>// 10.  Compter le nombre de publications part</w:t>
+      </w:r>
+    </w:p>
+    <w:p>
+      <w:pPr>
+        <w:shd w:val="clear" w:color="auto" w:fill="FFFFFF"/>
+        <w:spacing w:after="0" w:line="405" w:lineRule="atLeast"/>
+        <w:ind w:left="360"/>
+        <w:rPr>
+          <w:rFonts w:ascii="Consolas" w:eastAsia="Times New Roman" w:hAnsi="Consolas" w:cs="Times New Roman"/>
+          <w:color w:val="000000"/>
+          <w:sz w:val="18"/>
+          <w:szCs w:val="18"/>
+          <w:lang w:val="fr-FR" w:eastAsia="fr-FR"/>
+        </w:rPr>
+      </w:pPr>
+      <w:r>
+        <w:rPr>
+          <w:rFonts w:ascii="Consolas" w:eastAsia="Times New Roman" w:hAnsi="Consolas" w:cs="Times New Roman"/>
+          <w:color w:val="008000"/>
+          <w:sz w:val="18"/>
+          <w:szCs w:val="18"/>
+          <w:lang w:val="fr-FR" w:eastAsia="fr-FR"/>
+        </w:rPr>
+        <w:t>/</w:t>
+      </w:r>
+      <w:proofErr w:type="gramStart"/>
+      <w:r>
+        <w:rPr>
+          <w:rFonts w:ascii="Consolas" w:eastAsia="Times New Roman" w:hAnsi="Consolas" w:cs="Times New Roman"/>
+          <w:color w:val="008000"/>
+          <w:sz w:val="18"/>
+          <w:szCs w:val="18"/>
+          <w:lang w:val="fr-FR" w:eastAsia="fr-FR"/>
+        </w:rPr>
+        <w:t>/  type</w:t>
+      </w:r>
+      <w:proofErr w:type="gramEnd"/>
+      <w:r>
+        <w:rPr>
+          <w:rFonts w:ascii="Consolas" w:eastAsia="Times New Roman" w:hAnsi="Consolas" w:cs="Times New Roman"/>
+          <w:color w:val="008000"/>
+          <w:sz w:val="18"/>
+          <w:szCs w:val="18"/>
+          <w:lang w:val="fr-FR" w:eastAsia="fr-FR"/>
+        </w:rPr>
+        <w:t xml:space="preserve"> depuis 2011 </w:t>
+      </w:r>
+      <w:proofErr w:type="spellStart"/>
+      <w:r>
+        <w:rPr>
+          <w:rFonts w:ascii="Consolas" w:eastAsia="Times New Roman" w:hAnsi="Consolas" w:cs="Times New Roman"/>
+          <w:color w:val="008000"/>
+          <w:sz w:val="18"/>
+          <w:szCs w:val="18"/>
+          <w:lang w:val="fr-FR" w:eastAsia="fr-FR"/>
+        </w:rPr>
+        <w:t>ype</w:t>
+      </w:r>
+      <w:proofErr w:type="spellEnd"/>
+      <w:r>
+        <w:rPr>
+          <w:rFonts w:ascii="Consolas" w:eastAsia="Times New Roman" w:hAnsi="Consolas" w:cs="Times New Roman"/>
+          <w:color w:val="008000"/>
+          <w:sz w:val="18"/>
+          <w:szCs w:val="18"/>
+          <w:lang w:val="fr-FR" w:eastAsia="fr-FR"/>
+        </w:rPr>
+        <w:t xml:space="preserve"> ;</w:t>
+      </w:r>
+    </w:p>
+    <w:p>
+      <w:pPr>
+        <w:shd w:val="clear" w:color="auto" w:fill="FFFFFF"/>
+        <w:spacing w:after="0" w:line="405" w:lineRule="atLeast"/>
+        <w:ind w:left="360"/>
+        <w:rPr>
+          <w:rFonts w:ascii="Consolas" w:eastAsia="Times New Roman" w:hAnsi="Consolas" w:cs="Times New Roman"/>
+          <w:color w:val="000000"/>
+          <w:sz w:val="18"/>
+          <w:szCs w:val="18"/>
+          <w:lang w:val="fr-FR" w:eastAsia="fr-FR"/>
+        </w:rPr>
+      </w:pPr>
+      <w:proofErr w:type="spellStart"/>
+      <w:proofErr w:type="gramStart"/>
+      <w:r>
+        <w:rPr>
+          <w:rFonts w:ascii="Consolas" w:eastAsia="Times New Roman" w:hAnsi="Consolas" w:cs="Times New Roman"/>
+          <w:color w:val="001080"/>
+          <w:sz w:val="18"/>
+          <w:szCs w:val="18"/>
+          <w:lang w:val="fr-FR" w:eastAsia="fr-FR"/>
+        </w:rPr>
+        <w:t>db</w:t>
+      </w:r>
+      <w:r>
+        <w:rPr>
+          <w:rFonts w:ascii="Consolas" w:eastAsia="Times New Roman" w:hAnsi="Consolas" w:cs="Times New Roman"/>
+          <w:color w:val="000000"/>
+          <w:sz w:val="18"/>
+          <w:szCs w:val="18"/>
+          <w:lang w:val="fr-FR" w:eastAsia="fr-FR"/>
+        </w:rPr>
+        <w:t>.</w:t>
+      </w:r>
+      <w:r>
+        <w:rPr>
+          <w:rFonts w:ascii="Consolas" w:eastAsia="Times New Roman" w:hAnsi="Consolas" w:cs="Times New Roman"/>
+          <w:color w:val="001080"/>
+          <w:sz w:val="18"/>
+          <w:szCs w:val="18"/>
+          <w:lang w:val="fr-FR" w:eastAsia="fr-FR"/>
+        </w:rPr>
+        <w:t>dblp</w:t>
+      </w:r>
+      <w:proofErr w:type="gramEnd"/>
+      <w:r>
+        <w:rPr>
+          <w:rFonts w:ascii="Consolas" w:eastAsia="Times New Roman" w:hAnsi="Consolas" w:cs="Times New Roman"/>
+          <w:color w:val="000000"/>
+          <w:sz w:val="18"/>
+          <w:szCs w:val="18"/>
+          <w:lang w:val="fr-FR" w:eastAsia="fr-FR"/>
+        </w:rPr>
+        <w:t>.</w:t>
+      </w:r>
+      <w:r>
+        <w:rPr>
+          <w:rFonts w:ascii="Consolas" w:eastAsia="Times New Roman" w:hAnsi="Consolas" w:cs="Times New Roman"/>
+          <w:color w:val="795E26"/>
+          <w:sz w:val="18"/>
+          <w:szCs w:val="18"/>
+          <w:lang w:val="fr-FR" w:eastAsia="fr-FR"/>
+        </w:rPr>
+        <w:t>aggregate</w:t>
+      </w:r>
+      <w:proofErr w:type="spellEnd"/>
+      <w:r>
+        <w:rPr>
+          <w:rFonts w:ascii="Consolas" w:eastAsia="Times New Roman" w:hAnsi="Consolas" w:cs="Times New Roman"/>
+          <w:color w:val="000000"/>
+          <w:sz w:val="18"/>
+          <w:szCs w:val="18"/>
+          <w:lang w:val="fr-FR" w:eastAsia="fr-FR"/>
+        </w:rPr>
+        <w:t>([</w:t>
+      </w:r>
+    </w:p>
+    <w:p>
+      <w:pPr>
+        <w:shd w:val="clear" w:color="auto" w:fill="FFFFFF"/>
+        <w:spacing w:after="0" w:line="405" w:lineRule="atLeast"/>
+        <w:ind w:left="360"/>
+        <w:rPr>
+          <w:rFonts w:ascii="Consolas" w:eastAsia="Times New Roman" w:hAnsi="Consolas" w:cs="Times New Roman"/>
+          <w:color w:val="000000"/>
+          <w:sz w:val="18"/>
+          <w:szCs w:val="18"/>
+          <w:lang w:val="fr-FR" w:eastAsia="fr-FR"/>
+        </w:rPr>
+      </w:pPr>
+      <w:r>
+        <w:rPr>
+          <w:rFonts w:ascii="Consolas" w:eastAsia="Times New Roman" w:hAnsi="Consolas" w:cs="Times New Roman"/>
+          <w:color w:val="000000"/>
+          <w:sz w:val="18"/>
+          <w:szCs w:val="18"/>
+          <w:lang w:val="fr-FR" w:eastAsia="fr-FR"/>
+        </w:rPr>
+        <w:t>   {</w:t>
+      </w:r>
+      <w:r>
+        <w:rPr>
+          <w:rFonts w:ascii="Consolas" w:eastAsia="Times New Roman" w:hAnsi="Consolas" w:cs="Times New Roman"/>
+          <w:color w:val="001080"/>
+          <w:sz w:val="18"/>
+          <w:szCs w:val="18"/>
+          <w:lang w:val="fr-FR" w:eastAsia="fr-FR"/>
+        </w:rPr>
+        <w:t>$</w:t>
+      </w:r>
+      <w:proofErr w:type="gramStart"/>
+      <w:r>
+        <w:rPr>
+          <w:rFonts w:ascii="Consolas" w:eastAsia="Times New Roman" w:hAnsi="Consolas" w:cs="Times New Roman"/>
+          <w:color w:val="001080"/>
+          <w:sz w:val="18"/>
+          <w:szCs w:val="18"/>
+          <w:lang w:val="fr-FR" w:eastAsia="fr-FR"/>
+        </w:rPr>
+        <w:t>match:</w:t>
+      </w:r>
+      <w:r>
+        <w:rPr>
+          <w:rFonts w:ascii="Consolas" w:eastAsia="Times New Roman" w:hAnsi="Consolas" w:cs="Times New Roman"/>
+          <w:color w:val="000000"/>
+          <w:sz w:val="18"/>
+          <w:szCs w:val="18"/>
+          <w:lang w:val="fr-FR" w:eastAsia="fr-FR"/>
+        </w:rPr>
+        <w:t>{</w:t>
+      </w:r>
+      <w:proofErr w:type="gramEnd"/>
+      <w:r>
+        <w:rPr>
+          <w:rFonts w:ascii="Consolas" w:eastAsia="Times New Roman" w:hAnsi="Consolas" w:cs="Times New Roman"/>
+          <w:color w:val="A31515"/>
+          <w:sz w:val="18"/>
+          <w:szCs w:val="18"/>
+          <w:lang w:val="fr-FR" w:eastAsia="fr-FR"/>
+        </w:rPr>
+        <w:t>"</w:t>
+      </w:r>
+      <w:proofErr w:type="spellStart"/>
+      <w:r>
+        <w:rPr>
+          <w:rFonts w:ascii="Consolas" w:eastAsia="Times New Roman" w:hAnsi="Consolas" w:cs="Times New Roman"/>
+          <w:color w:val="A31515"/>
+          <w:sz w:val="18"/>
+          <w:szCs w:val="18"/>
+          <w:lang w:val="fr-FR" w:eastAsia="fr-FR"/>
+        </w:rPr>
+        <w:t>year</w:t>
+      </w:r>
+      <w:proofErr w:type="spellEnd"/>
+      <w:r>
+        <w:rPr>
+          <w:rFonts w:ascii="Consolas" w:eastAsia="Times New Roman" w:hAnsi="Consolas" w:cs="Times New Roman"/>
+          <w:color w:val="A31515"/>
+          <w:sz w:val="18"/>
+          <w:szCs w:val="18"/>
+          <w:lang w:val="fr-FR" w:eastAsia="fr-FR"/>
+        </w:rPr>
+        <w:t>"</w:t>
+      </w:r>
+      <w:r>
+        <w:rPr>
+          <w:rFonts w:ascii="Consolas" w:eastAsia="Times New Roman" w:hAnsi="Consolas" w:cs="Times New Roman"/>
+          <w:color w:val="001080"/>
+          <w:sz w:val="18"/>
+          <w:szCs w:val="18"/>
+          <w:lang w:val="fr-FR" w:eastAsia="fr-FR"/>
+        </w:rPr>
+        <w:t>:</w:t>
+      </w:r>
+      <w:r>
+        <w:rPr>
+          <w:rFonts w:ascii="Consolas" w:eastAsia="Times New Roman" w:hAnsi="Consolas" w:cs="Times New Roman"/>
+          <w:color w:val="000000"/>
+          <w:sz w:val="18"/>
+          <w:szCs w:val="18"/>
+          <w:lang w:val="fr-FR" w:eastAsia="fr-FR"/>
+        </w:rPr>
+        <w:t>{</w:t>
+      </w:r>
+      <w:r>
+        <w:rPr>
+          <w:rFonts w:ascii="Consolas" w:eastAsia="Times New Roman" w:hAnsi="Consolas" w:cs="Times New Roman"/>
+          <w:color w:val="001080"/>
+          <w:sz w:val="18"/>
+          <w:szCs w:val="18"/>
+          <w:lang w:val="fr-FR" w:eastAsia="fr-FR"/>
+        </w:rPr>
+        <w:t>$gte:</w:t>
+      </w:r>
+      <w:r>
+        <w:rPr>
+          <w:rFonts w:ascii="Consolas" w:eastAsia="Times New Roman" w:hAnsi="Consolas" w:cs="Times New Roman"/>
+          <w:color w:val="098658"/>
+          <w:sz w:val="18"/>
+          <w:szCs w:val="18"/>
+          <w:lang w:val="fr-FR" w:eastAsia="fr-FR"/>
+        </w:rPr>
+        <w:t>2011</w:t>
+      </w:r>
+      <w:r>
+        <w:rPr>
+          <w:rFonts w:ascii="Consolas" w:eastAsia="Times New Roman" w:hAnsi="Consolas" w:cs="Times New Roman"/>
+          <w:color w:val="000000"/>
+          <w:sz w:val="18"/>
+          <w:szCs w:val="18"/>
+          <w:lang w:val="fr-FR" w:eastAsia="fr-FR"/>
+        </w:rPr>
+        <w:t>}}},</w:t>
+      </w:r>
+    </w:p>
+    <w:p>
+      <w:pPr>
+        <w:shd w:val="clear" w:color="auto" w:fill="FFFFFF"/>
+        <w:spacing w:after="0" w:line="405" w:lineRule="atLeast"/>
+        <w:ind w:left="360"/>
+        <w:rPr>
+          <w:rFonts w:ascii="Consolas" w:eastAsia="Times New Roman" w:hAnsi="Consolas" w:cs="Times New Roman"/>
+          <w:color w:val="000000"/>
+          <w:sz w:val="18"/>
+          <w:szCs w:val="18"/>
+          <w:lang w:val="en-ZA" w:eastAsia="fr-FR"/>
+        </w:rPr>
+      </w:pPr>
+      <w:r>
+        <w:rPr>
+          <w:rFonts w:ascii="Consolas" w:eastAsia="Times New Roman" w:hAnsi="Consolas" w:cs="Times New Roman"/>
+          <w:color w:val="000000"/>
+          <w:sz w:val="18"/>
+          <w:szCs w:val="18"/>
+          <w:lang w:val="en-ZA" w:eastAsia="fr-FR"/>
+        </w:rPr>
+        <w:t>   {</w:t>
+      </w:r>
+      <w:r>
+        <w:rPr>
+          <w:rFonts w:ascii="Consolas" w:eastAsia="Times New Roman" w:hAnsi="Consolas" w:cs="Times New Roman"/>
+          <w:color w:val="001080"/>
+          <w:sz w:val="18"/>
+          <w:szCs w:val="18"/>
+          <w:lang w:val="en-ZA" w:eastAsia="fr-FR"/>
+        </w:rPr>
+        <w:t>$</w:t>
+      </w:r>
+      <w:proofErr w:type="gramStart"/>
+      <w:r>
+        <w:rPr>
+          <w:rFonts w:ascii="Consolas" w:eastAsia="Times New Roman" w:hAnsi="Consolas" w:cs="Times New Roman"/>
+          <w:color w:val="001080"/>
+          <w:sz w:val="18"/>
+          <w:szCs w:val="18"/>
+          <w:lang w:val="en-ZA" w:eastAsia="fr-FR"/>
+        </w:rPr>
+        <w:t>group:</w:t>
+      </w:r>
+      <w:r>
+        <w:rPr>
+          <w:rFonts w:ascii="Consolas" w:eastAsia="Times New Roman" w:hAnsi="Consolas" w:cs="Times New Roman"/>
+          <w:color w:val="000000"/>
+          <w:sz w:val="18"/>
+          <w:szCs w:val="18"/>
+          <w:lang w:val="en-ZA" w:eastAsia="fr-FR"/>
+        </w:rPr>
+        <w:t>{</w:t>
+      </w:r>
+      <w:proofErr w:type="gramEnd"/>
+      <w:r>
+        <w:rPr>
+          <w:rFonts w:ascii="Consolas" w:eastAsia="Times New Roman" w:hAnsi="Consolas" w:cs="Times New Roman"/>
+          <w:color w:val="001080"/>
+          <w:sz w:val="18"/>
+          <w:szCs w:val="18"/>
+          <w:lang w:val="en-ZA" w:eastAsia="fr-FR"/>
+        </w:rPr>
+        <w:t>_id:</w:t>
+      </w:r>
+      <w:r>
+        <w:rPr>
+          <w:rFonts w:ascii="Consolas" w:eastAsia="Times New Roman" w:hAnsi="Consolas" w:cs="Times New Roman"/>
+          <w:color w:val="A31515"/>
+          <w:sz w:val="18"/>
+          <w:szCs w:val="18"/>
+          <w:lang w:val="en-ZA" w:eastAsia="fr-FR"/>
+        </w:rPr>
+        <w:t>"</w:t>
+      </w:r>
+      <w:r>
+        <w:rPr>
+          <w:rFonts w:ascii="Consolas" w:eastAsia="Times New Roman" w:hAnsi="Consolas" w:cs="Times New Roman"/>
+          <w:color w:val="0000FF"/>
+          <w:sz w:val="18"/>
+          <w:szCs w:val="18"/>
+          <w:lang w:val="en-ZA" w:eastAsia="fr-FR"/>
+        </w:rPr>
+        <w:t>$</w:t>
+      </w:r>
+      <w:proofErr w:type="spellStart"/>
+      <w:r>
+        <w:rPr>
+          <w:rFonts w:ascii="Consolas" w:eastAsia="Times New Roman" w:hAnsi="Consolas" w:cs="Times New Roman"/>
+          <w:color w:val="0000FF"/>
+          <w:sz w:val="18"/>
+          <w:szCs w:val="18"/>
+          <w:lang w:val="en-ZA" w:eastAsia="fr-FR"/>
+        </w:rPr>
+        <w:t>type</w:t>
+      </w:r>
+      <w:r>
+        <w:rPr>
+          <w:rFonts w:ascii="Consolas" w:eastAsia="Times New Roman" w:hAnsi="Consolas" w:cs="Times New Roman"/>
+          <w:color w:val="A31515"/>
+          <w:sz w:val="18"/>
+          <w:szCs w:val="18"/>
+          <w:lang w:val="en-ZA" w:eastAsia="fr-FR"/>
+        </w:rPr>
+        <w:t>"</w:t>
+      </w:r>
+      <w:r>
+        <w:rPr>
+          <w:rFonts w:ascii="Consolas" w:eastAsia="Times New Roman" w:hAnsi="Consolas" w:cs="Times New Roman"/>
+          <w:color w:val="000000"/>
+          <w:sz w:val="18"/>
+          <w:szCs w:val="18"/>
+          <w:lang w:val="en-ZA" w:eastAsia="fr-FR"/>
+        </w:rPr>
+        <w:t>,</w:t>
+      </w:r>
+      <w:r>
+        <w:rPr>
+          <w:rFonts w:ascii="Consolas" w:eastAsia="Times New Roman" w:hAnsi="Consolas" w:cs="Times New Roman"/>
+          <w:color w:val="001080"/>
+          <w:sz w:val="18"/>
+          <w:szCs w:val="18"/>
+          <w:lang w:val="en-ZA" w:eastAsia="fr-FR"/>
+        </w:rPr>
+        <w:t>total</w:t>
+      </w:r>
+      <w:proofErr w:type="spellEnd"/>
+      <w:r>
+        <w:rPr>
+          <w:rFonts w:ascii="Consolas" w:eastAsia="Times New Roman" w:hAnsi="Consolas" w:cs="Times New Roman"/>
+          <w:color w:val="001080"/>
+          <w:sz w:val="18"/>
+          <w:szCs w:val="18"/>
+          <w:lang w:val="en-ZA" w:eastAsia="fr-FR"/>
+        </w:rPr>
+        <w:t>:</w:t>
+      </w:r>
+      <w:r>
+        <w:rPr>
+          <w:rFonts w:ascii="Consolas" w:eastAsia="Times New Roman" w:hAnsi="Consolas" w:cs="Times New Roman"/>
+          <w:color w:val="000000"/>
+          <w:sz w:val="18"/>
+          <w:szCs w:val="18"/>
+          <w:lang w:val="en-ZA" w:eastAsia="fr-FR"/>
+        </w:rPr>
+        <w:t>{</w:t>
+      </w:r>
+      <w:r>
+        <w:rPr>
+          <w:rFonts w:ascii="Consolas" w:eastAsia="Times New Roman" w:hAnsi="Consolas" w:cs="Times New Roman"/>
+          <w:color w:val="001080"/>
+          <w:sz w:val="18"/>
+          <w:szCs w:val="18"/>
+          <w:lang w:val="en-ZA" w:eastAsia="fr-FR"/>
+        </w:rPr>
+        <w:t>$sum:</w:t>
+      </w:r>
+      <w:r>
+        <w:rPr>
+          <w:rFonts w:ascii="Consolas" w:eastAsia="Times New Roman" w:hAnsi="Consolas" w:cs="Times New Roman"/>
+          <w:color w:val="098658"/>
+          <w:sz w:val="18"/>
+          <w:szCs w:val="18"/>
+          <w:lang w:val="en-ZA" w:eastAsia="fr-FR"/>
+        </w:rPr>
+        <w:t>1</w:t>
+      </w:r>
+      <w:r>
+        <w:rPr>
+          <w:rFonts w:ascii="Consolas" w:eastAsia="Times New Roman" w:hAnsi="Consolas" w:cs="Times New Roman"/>
+          <w:color w:val="000000"/>
+          <w:sz w:val="18"/>
+          <w:szCs w:val="18"/>
+          <w:lang w:val="en-ZA" w:eastAsia="fr-FR"/>
+        </w:rPr>
+        <w:t>}}}])</w:t>
+      </w:r>
+    </w:p>
+    <w:p>
+      <w:pPr>
+        <w:shd w:val="clear" w:color="auto" w:fill="FFFFFF"/>
+        <w:spacing w:after="300" w:line="405" w:lineRule="atLeast"/>
+        <w:ind w:left="360"/>
+        <w:rPr>
+          <w:rFonts w:ascii="Consolas" w:eastAsia="Times New Roman" w:hAnsi="Consolas" w:cs="Times New Roman"/>
+          <w:color w:val="000000"/>
+          <w:sz w:val="18"/>
+          <w:szCs w:val="18"/>
+          <w:lang w:val="en-ZA" w:eastAsia="fr-FR"/>
+        </w:rPr>
+      </w:pPr>
+    </w:p>
+    <w:p>
+      <w:pPr>
+        <w:shd w:val="clear" w:color="auto" w:fill="FFFFFF"/>
+        <w:spacing w:after="0" w:line="405" w:lineRule="atLeast"/>
+        <w:ind w:left="360"/>
+        <w:rPr>
+          <w:rFonts w:ascii="Consolas" w:eastAsia="Times New Roman" w:hAnsi="Consolas" w:cs="Times New Roman"/>
+          <w:color w:val="000000"/>
+          <w:sz w:val="18"/>
+          <w:szCs w:val="18"/>
+          <w:lang w:val="fr-FR" w:eastAsia="fr-FR"/>
+        </w:rPr>
+      </w:pPr>
+      <w:r>
+        <w:rPr>
+          <w:rFonts w:ascii="Consolas" w:eastAsia="Times New Roman" w:hAnsi="Consolas" w:cs="Times New Roman"/>
+          <w:color w:val="008000"/>
+          <w:sz w:val="18"/>
+          <w:szCs w:val="18"/>
+          <w:lang w:val="fr-FR" w:eastAsia="fr-FR"/>
+        </w:rPr>
+        <w:t>// 11.  Donnez pour chaque type le nombre des</w:t>
+      </w:r>
+    </w:p>
+    <w:p>
+      <w:pPr>
+        <w:shd w:val="clear" w:color="auto" w:fill="FFFFFF"/>
+        <w:spacing w:after="0" w:line="405" w:lineRule="atLeast"/>
+        <w:ind w:left="360"/>
+        <w:rPr>
+          <w:rFonts w:ascii="Consolas" w:eastAsia="Times New Roman" w:hAnsi="Consolas" w:cs="Times New Roman"/>
+          <w:color w:val="000000"/>
+          <w:sz w:val="18"/>
+          <w:szCs w:val="18"/>
+          <w:lang w:val="fr-FR" w:eastAsia="fr-FR"/>
+        </w:rPr>
+      </w:pPr>
+      <w:r>
+        <w:rPr>
+          <w:rFonts w:ascii="Consolas" w:eastAsia="Times New Roman" w:hAnsi="Consolas" w:cs="Times New Roman"/>
+          <w:color w:val="008000"/>
+          <w:sz w:val="18"/>
+          <w:szCs w:val="18"/>
+          <w:lang w:val="fr-FR" w:eastAsia="fr-FR"/>
+        </w:rPr>
+        <w:t>/</w:t>
+      </w:r>
+      <w:proofErr w:type="gramStart"/>
+      <w:r>
+        <w:rPr>
+          <w:rFonts w:ascii="Consolas" w:eastAsia="Times New Roman" w:hAnsi="Consolas" w:cs="Times New Roman"/>
+          <w:color w:val="008000"/>
+          <w:sz w:val="18"/>
+          <w:szCs w:val="18"/>
+          <w:lang w:val="fr-FR" w:eastAsia="fr-FR"/>
+        </w:rPr>
+        <w:t>/  ouvrages</w:t>
+      </w:r>
+      <w:proofErr w:type="gramEnd"/>
+      <w:r>
+        <w:rPr>
+          <w:rFonts w:ascii="Consolas" w:eastAsia="Times New Roman" w:hAnsi="Consolas" w:cs="Times New Roman"/>
+          <w:color w:val="008000"/>
+          <w:sz w:val="18"/>
+          <w:szCs w:val="18"/>
+          <w:lang w:val="fr-FR" w:eastAsia="fr-FR"/>
+        </w:rPr>
+        <w:t xml:space="preserve"> </w:t>
+      </w:r>
+      <w:proofErr w:type="spellStart"/>
+      <w:r>
+        <w:rPr>
+          <w:rFonts w:ascii="Consolas" w:eastAsia="Times New Roman" w:hAnsi="Consolas" w:cs="Times New Roman"/>
+          <w:color w:val="008000"/>
+          <w:sz w:val="18"/>
+          <w:szCs w:val="18"/>
+          <w:lang w:val="fr-FR" w:eastAsia="fr-FR"/>
+        </w:rPr>
+        <w:t>edités</w:t>
+      </w:r>
+      <w:proofErr w:type="spellEnd"/>
+      <w:r>
+        <w:rPr>
+          <w:rFonts w:ascii="Consolas" w:eastAsia="Times New Roman" w:hAnsi="Consolas" w:cs="Times New Roman"/>
+          <w:color w:val="008000"/>
+          <w:sz w:val="18"/>
+          <w:szCs w:val="18"/>
+          <w:lang w:val="fr-FR" w:eastAsia="fr-FR"/>
+        </w:rPr>
+        <w:t xml:space="preserve"> depuis 2011, n’affichez </w:t>
+      </w:r>
+    </w:p>
+    <w:p>
+      <w:pPr>
+        <w:shd w:val="clear" w:color="auto" w:fill="FFFFFF"/>
+        <w:spacing w:after="0" w:line="405" w:lineRule="atLeast"/>
+        <w:ind w:left="360"/>
+        <w:rPr>
+          <w:rFonts w:ascii="Consolas" w:eastAsia="Times New Roman" w:hAnsi="Consolas" w:cs="Times New Roman"/>
+          <w:color w:val="000000"/>
+          <w:sz w:val="18"/>
+          <w:szCs w:val="18"/>
+          <w:lang w:val="fr-FR" w:eastAsia="fr-FR"/>
+        </w:rPr>
+      </w:pPr>
+      <w:r>
+        <w:rPr>
+          <w:rFonts w:ascii="Consolas" w:eastAsia="Times New Roman" w:hAnsi="Consolas" w:cs="Times New Roman"/>
+          <w:color w:val="008000"/>
+          <w:sz w:val="18"/>
+          <w:szCs w:val="18"/>
+          <w:lang w:val="fr-FR" w:eastAsia="fr-FR"/>
+        </w:rPr>
+        <w:t>/</w:t>
+      </w:r>
+      <w:proofErr w:type="gramStart"/>
+      <w:r>
+        <w:rPr>
+          <w:rFonts w:ascii="Consolas" w:eastAsia="Times New Roman" w:hAnsi="Consolas" w:cs="Times New Roman"/>
+          <w:color w:val="008000"/>
+          <w:sz w:val="18"/>
+          <w:szCs w:val="18"/>
+          <w:lang w:val="fr-FR" w:eastAsia="fr-FR"/>
+        </w:rPr>
+        <w:t>/  que</w:t>
+      </w:r>
+      <w:proofErr w:type="gramEnd"/>
+      <w:r>
+        <w:rPr>
+          <w:rFonts w:ascii="Consolas" w:eastAsia="Times New Roman" w:hAnsi="Consolas" w:cs="Times New Roman"/>
+          <w:color w:val="008000"/>
+          <w:sz w:val="18"/>
+          <w:szCs w:val="18"/>
+          <w:lang w:val="fr-FR" w:eastAsia="fr-FR"/>
+        </w:rPr>
+        <w:t xml:space="preserve"> ceux qui dépassent 1000 </w:t>
+      </w:r>
+    </w:p>
+    <w:p>
+      <w:pPr>
+        <w:shd w:val="clear" w:color="auto" w:fill="FFFFFF"/>
+        <w:spacing w:after="0" w:line="405" w:lineRule="atLeast"/>
+        <w:ind w:left="360"/>
+        <w:rPr>
+          <w:rFonts w:ascii="Consolas" w:eastAsia="Times New Roman" w:hAnsi="Consolas" w:cs="Times New Roman"/>
+          <w:color w:val="000000"/>
+          <w:sz w:val="18"/>
+          <w:szCs w:val="18"/>
+          <w:lang w:val="fr-FR" w:eastAsia="fr-FR"/>
+        </w:rPr>
+      </w:pPr>
+      <w:proofErr w:type="spellStart"/>
+      <w:proofErr w:type="gramStart"/>
+      <w:r>
+        <w:rPr>
+          <w:rFonts w:ascii="Consolas" w:eastAsia="Times New Roman" w:hAnsi="Consolas" w:cs="Times New Roman"/>
+          <w:color w:val="001080"/>
+          <w:sz w:val="18"/>
+          <w:szCs w:val="18"/>
+          <w:lang w:val="fr-FR" w:eastAsia="fr-FR"/>
+        </w:rPr>
+        <w:t>db</w:t>
+      </w:r>
+      <w:r>
+        <w:rPr>
+          <w:rFonts w:ascii="Consolas" w:eastAsia="Times New Roman" w:hAnsi="Consolas" w:cs="Times New Roman"/>
+          <w:color w:val="000000"/>
+          <w:sz w:val="18"/>
+          <w:szCs w:val="18"/>
+          <w:lang w:val="fr-FR" w:eastAsia="fr-FR"/>
+        </w:rPr>
+        <w:t>.</w:t>
+      </w:r>
+      <w:r>
+        <w:rPr>
+          <w:rFonts w:ascii="Consolas" w:eastAsia="Times New Roman" w:hAnsi="Consolas" w:cs="Times New Roman"/>
+          <w:color w:val="001080"/>
+          <w:sz w:val="18"/>
+          <w:szCs w:val="18"/>
+          <w:lang w:val="fr-FR" w:eastAsia="fr-FR"/>
+        </w:rPr>
+        <w:t>dblp</w:t>
+      </w:r>
+      <w:proofErr w:type="gramEnd"/>
+      <w:r>
+        <w:rPr>
+          <w:rFonts w:ascii="Consolas" w:eastAsia="Times New Roman" w:hAnsi="Consolas" w:cs="Times New Roman"/>
+          <w:color w:val="000000"/>
+          <w:sz w:val="18"/>
+          <w:szCs w:val="18"/>
+          <w:lang w:val="fr-FR" w:eastAsia="fr-FR"/>
+        </w:rPr>
+        <w:t>.</w:t>
+      </w:r>
+      <w:r>
+        <w:rPr>
+          <w:rFonts w:ascii="Consolas" w:eastAsia="Times New Roman" w:hAnsi="Consolas" w:cs="Times New Roman"/>
+          <w:color w:val="795E26"/>
+          <w:sz w:val="18"/>
+          <w:szCs w:val="18"/>
+          <w:lang w:val="fr-FR" w:eastAsia="fr-FR"/>
+        </w:rPr>
+        <w:t>aggregate</w:t>
+      </w:r>
+      <w:proofErr w:type="spellEnd"/>
+      <w:r>
+        <w:rPr>
+          <w:rFonts w:ascii="Consolas" w:eastAsia="Times New Roman" w:hAnsi="Consolas" w:cs="Times New Roman"/>
+          <w:color w:val="000000"/>
+          <w:sz w:val="18"/>
+          <w:szCs w:val="18"/>
+          <w:lang w:val="fr-FR" w:eastAsia="fr-FR"/>
+        </w:rPr>
+        <w:t>([</w:t>
+      </w:r>
+    </w:p>
+    <w:p>
+      <w:pPr>
+        <w:shd w:val="clear" w:color="auto" w:fill="FFFFFF"/>
+        <w:spacing w:after="0" w:line="405" w:lineRule="atLeast"/>
+        <w:ind w:left="360"/>
+        <w:rPr>
+          <w:rFonts w:ascii="Consolas" w:eastAsia="Times New Roman" w:hAnsi="Consolas" w:cs="Times New Roman"/>
+          <w:color w:val="000000"/>
+          <w:sz w:val="18"/>
+          <w:szCs w:val="18"/>
+          <w:lang w:val="fr-FR" w:eastAsia="fr-FR"/>
+        </w:rPr>
+      </w:pPr>
+      <w:r>
+        <w:rPr>
+          <w:rFonts w:ascii="Consolas" w:eastAsia="Times New Roman" w:hAnsi="Consolas" w:cs="Times New Roman"/>
+          <w:color w:val="000000"/>
+          <w:sz w:val="18"/>
+          <w:szCs w:val="18"/>
+          <w:lang w:val="fr-FR" w:eastAsia="fr-FR"/>
+        </w:rPr>
+        <w:t>  {</w:t>
+      </w:r>
+      <w:r>
+        <w:rPr>
+          <w:rFonts w:ascii="Consolas" w:eastAsia="Times New Roman" w:hAnsi="Consolas" w:cs="Times New Roman"/>
+          <w:color w:val="001080"/>
+          <w:sz w:val="18"/>
+          <w:szCs w:val="18"/>
+          <w:lang w:val="fr-FR" w:eastAsia="fr-FR"/>
+        </w:rPr>
+        <w:t>$</w:t>
+      </w:r>
+      <w:proofErr w:type="gramStart"/>
+      <w:r>
+        <w:rPr>
+          <w:rFonts w:ascii="Consolas" w:eastAsia="Times New Roman" w:hAnsi="Consolas" w:cs="Times New Roman"/>
+          <w:color w:val="001080"/>
+          <w:sz w:val="18"/>
+          <w:szCs w:val="18"/>
+          <w:lang w:val="fr-FR" w:eastAsia="fr-FR"/>
+        </w:rPr>
+        <w:t>match:</w:t>
+      </w:r>
+      <w:r>
+        <w:rPr>
+          <w:rFonts w:ascii="Consolas" w:eastAsia="Times New Roman" w:hAnsi="Consolas" w:cs="Times New Roman"/>
+          <w:color w:val="000000"/>
+          <w:sz w:val="18"/>
+          <w:szCs w:val="18"/>
+          <w:lang w:val="fr-FR" w:eastAsia="fr-FR"/>
+        </w:rPr>
+        <w:t>{</w:t>
+      </w:r>
+      <w:proofErr w:type="gramEnd"/>
+      <w:r>
+        <w:rPr>
+          <w:rFonts w:ascii="Consolas" w:eastAsia="Times New Roman" w:hAnsi="Consolas" w:cs="Times New Roman"/>
+          <w:color w:val="A31515"/>
+          <w:sz w:val="18"/>
+          <w:szCs w:val="18"/>
+          <w:lang w:val="fr-FR" w:eastAsia="fr-FR"/>
+        </w:rPr>
+        <w:t>"</w:t>
+      </w:r>
+      <w:proofErr w:type="spellStart"/>
+      <w:r>
+        <w:rPr>
+          <w:rFonts w:ascii="Consolas" w:eastAsia="Times New Roman" w:hAnsi="Consolas" w:cs="Times New Roman"/>
+          <w:color w:val="A31515"/>
+          <w:sz w:val="18"/>
+          <w:szCs w:val="18"/>
+          <w:lang w:val="fr-FR" w:eastAsia="fr-FR"/>
+        </w:rPr>
+        <w:t>year</w:t>
+      </w:r>
+      <w:proofErr w:type="spellEnd"/>
+      <w:r>
+        <w:rPr>
+          <w:rFonts w:ascii="Consolas" w:eastAsia="Times New Roman" w:hAnsi="Consolas" w:cs="Times New Roman"/>
+          <w:color w:val="A31515"/>
+          <w:sz w:val="18"/>
+          <w:szCs w:val="18"/>
+          <w:lang w:val="fr-FR" w:eastAsia="fr-FR"/>
+        </w:rPr>
+        <w:t>"</w:t>
+      </w:r>
+      <w:r>
+        <w:rPr>
+          <w:rFonts w:ascii="Consolas" w:eastAsia="Times New Roman" w:hAnsi="Consolas" w:cs="Times New Roman"/>
+          <w:color w:val="001080"/>
+          <w:sz w:val="18"/>
+          <w:szCs w:val="18"/>
+          <w:lang w:val="fr-FR" w:eastAsia="fr-FR"/>
+        </w:rPr>
+        <w:t>:</w:t>
+      </w:r>
+      <w:r>
+        <w:rPr>
+          <w:rFonts w:ascii="Consolas" w:eastAsia="Times New Roman" w:hAnsi="Consolas" w:cs="Times New Roman"/>
+          <w:color w:val="000000"/>
+          <w:sz w:val="18"/>
+          <w:szCs w:val="18"/>
+          <w:lang w:val="fr-FR" w:eastAsia="fr-FR"/>
+        </w:rPr>
+        <w:t>{</w:t>
+      </w:r>
+      <w:r>
+        <w:rPr>
+          <w:rFonts w:ascii="Consolas" w:eastAsia="Times New Roman" w:hAnsi="Consolas" w:cs="Times New Roman"/>
+          <w:color w:val="001080"/>
+          <w:sz w:val="18"/>
+          <w:szCs w:val="18"/>
+          <w:lang w:val="fr-FR" w:eastAsia="fr-FR"/>
+        </w:rPr>
+        <w:t>$gte:</w:t>
+      </w:r>
+      <w:r>
+        <w:rPr>
+          <w:rFonts w:ascii="Consolas" w:eastAsia="Times New Roman" w:hAnsi="Consolas" w:cs="Times New Roman"/>
+          <w:color w:val="098658"/>
+          <w:sz w:val="18"/>
+          <w:szCs w:val="18"/>
+          <w:lang w:val="fr-FR" w:eastAsia="fr-FR"/>
+        </w:rPr>
+        <w:t>2011</w:t>
+      </w:r>
+      <w:r>
+        <w:rPr>
+          <w:rFonts w:ascii="Consolas" w:eastAsia="Times New Roman" w:hAnsi="Consolas" w:cs="Times New Roman"/>
+          <w:color w:val="000000"/>
+          <w:sz w:val="18"/>
+          <w:szCs w:val="18"/>
+          <w:lang w:val="fr-FR" w:eastAsia="fr-FR"/>
+        </w:rPr>
+        <w:t>}}},</w:t>
+      </w:r>
+    </w:p>
+    <w:p>
+      <w:pPr>
+        <w:shd w:val="clear" w:color="auto" w:fill="FFFFFF"/>
+        <w:spacing w:after="0" w:line="405" w:lineRule="atLeast"/>
+        <w:ind w:left="360"/>
+        <w:rPr>
+          <w:rFonts w:ascii="Consolas" w:eastAsia="Times New Roman" w:hAnsi="Consolas" w:cs="Times New Roman"/>
+          <w:color w:val="000000"/>
+          <w:sz w:val="18"/>
+          <w:szCs w:val="18"/>
+          <w:lang w:val="en-ZA" w:eastAsia="fr-FR"/>
+        </w:rPr>
+      </w:pPr>
+      <w:r>
+        <w:rPr>
+          <w:rFonts w:ascii="Consolas" w:eastAsia="Times New Roman" w:hAnsi="Consolas" w:cs="Times New Roman"/>
+          <w:color w:val="000000"/>
+          <w:sz w:val="18"/>
+          <w:szCs w:val="18"/>
+          <w:lang w:val="en-ZA" w:eastAsia="fr-FR"/>
+        </w:rPr>
+        <w:t>    {</w:t>
+      </w:r>
+      <w:r>
+        <w:rPr>
+          <w:rFonts w:ascii="Consolas" w:eastAsia="Times New Roman" w:hAnsi="Consolas" w:cs="Times New Roman"/>
+          <w:color w:val="001080"/>
+          <w:sz w:val="18"/>
+          <w:szCs w:val="18"/>
+          <w:lang w:val="en-ZA" w:eastAsia="fr-FR"/>
+        </w:rPr>
+        <w:t>$</w:t>
+      </w:r>
+      <w:proofErr w:type="gramStart"/>
+      <w:r>
+        <w:rPr>
+          <w:rFonts w:ascii="Consolas" w:eastAsia="Times New Roman" w:hAnsi="Consolas" w:cs="Times New Roman"/>
+          <w:color w:val="001080"/>
+          <w:sz w:val="18"/>
+          <w:szCs w:val="18"/>
+          <w:lang w:val="en-ZA" w:eastAsia="fr-FR"/>
+        </w:rPr>
+        <w:t>group:</w:t>
+      </w:r>
+      <w:r>
+        <w:rPr>
+          <w:rFonts w:ascii="Consolas" w:eastAsia="Times New Roman" w:hAnsi="Consolas" w:cs="Times New Roman"/>
+          <w:color w:val="000000"/>
+          <w:sz w:val="18"/>
+          <w:szCs w:val="18"/>
+          <w:lang w:val="en-ZA" w:eastAsia="fr-FR"/>
+        </w:rPr>
+        <w:t>{</w:t>
+      </w:r>
+      <w:proofErr w:type="gramEnd"/>
+      <w:r>
+        <w:rPr>
+          <w:rFonts w:ascii="Consolas" w:eastAsia="Times New Roman" w:hAnsi="Consolas" w:cs="Times New Roman"/>
+          <w:color w:val="001080"/>
+          <w:sz w:val="18"/>
+          <w:szCs w:val="18"/>
+          <w:lang w:val="en-ZA" w:eastAsia="fr-FR"/>
+        </w:rPr>
+        <w:t>_id:</w:t>
+      </w:r>
+      <w:r>
+        <w:rPr>
+          <w:rFonts w:ascii="Consolas" w:eastAsia="Times New Roman" w:hAnsi="Consolas" w:cs="Times New Roman"/>
+          <w:color w:val="A31515"/>
+          <w:sz w:val="18"/>
+          <w:szCs w:val="18"/>
+          <w:lang w:val="en-ZA" w:eastAsia="fr-FR"/>
+        </w:rPr>
+        <w:t>"</w:t>
+      </w:r>
+      <w:r>
+        <w:rPr>
+          <w:rFonts w:ascii="Consolas" w:eastAsia="Times New Roman" w:hAnsi="Consolas" w:cs="Times New Roman"/>
+          <w:color w:val="0000FF"/>
+          <w:sz w:val="18"/>
+          <w:szCs w:val="18"/>
+          <w:lang w:val="en-ZA" w:eastAsia="fr-FR"/>
+        </w:rPr>
+        <w:t>$</w:t>
+      </w:r>
+      <w:proofErr w:type="spellStart"/>
+      <w:r>
+        <w:rPr>
+          <w:rFonts w:ascii="Consolas" w:eastAsia="Times New Roman" w:hAnsi="Consolas" w:cs="Times New Roman"/>
+          <w:color w:val="0000FF"/>
+          <w:sz w:val="18"/>
+          <w:szCs w:val="18"/>
+          <w:lang w:val="en-ZA" w:eastAsia="fr-FR"/>
+        </w:rPr>
+        <w:t>type</w:t>
+      </w:r>
+      <w:r>
+        <w:rPr>
+          <w:rFonts w:ascii="Consolas" w:eastAsia="Times New Roman" w:hAnsi="Consolas" w:cs="Times New Roman"/>
+          <w:color w:val="A31515"/>
+          <w:sz w:val="18"/>
+          <w:szCs w:val="18"/>
+          <w:lang w:val="en-ZA" w:eastAsia="fr-FR"/>
+        </w:rPr>
+        <w:t>"</w:t>
+      </w:r>
+      <w:r>
+        <w:rPr>
+          <w:rFonts w:ascii="Consolas" w:eastAsia="Times New Roman" w:hAnsi="Consolas" w:cs="Times New Roman"/>
+          <w:color w:val="000000"/>
+          <w:sz w:val="18"/>
+          <w:szCs w:val="18"/>
+          <w:lang w:val="en-ZA" w:eastAsia="fr-FR"/>
+        </w:rPr>
+        <w:t>,</w:t>
+      </w:r>
+      <w:r>
+        <w:rPr>
+          <w:rFonts w:ascii="Consolas" w:eastAsia="Times New Roman" w:hAnsi="Consolas" w:cs="Times New Roman"/>
+          <w:color w:val="001080"/>
+          <w:sz w:val="18"/>
+          <w:szCs w:val="18"/>
+          <w:lang w:val="en-ZA" w:eastAsia="fr-FR"/>
+        </w:rPr>
+        <w:t>total</w:t>
+      </w:r>
+      <w:proofErr w:type="spellEnd"/>
+      <w:r>
+        <w:rPr>
+          <w:rFonts w:ascii="Consolas" w:eastAsia="Times New Roman" w:hAnsi="Consolas" w:cs="Times New Roman"/>
+          <w:color w:val="001080"/>
+          <w:sz w:val="18"/>
+          <w:szCs w:val="18"/>
+          <w:lang w:val="en-ZA" w:eastAsia="fr-FR"/>
+        </w:rPr>
+        <w:t>:</w:t>
+      </w:r>
+      <w:r>
+        <w:rPr>
+          <w:rFonts w:ascii="Consolas" w:eastAsia="Times New Roman" w:hAnsi="Consolas" w:cs="Times New Roman"/>
+          <w:color w:val="000000"/>
+          <w:sz w:val="18"/>
+          <w:szCs w:val="18"/>
+          <w:lang w:val="en-ZA" w:eastAsia="fr-FR"/>
+        </w:rPr>
+        <w:t>{</w:t>
+      </w:r>
+      <w:r>
+        <w:rPr>
+          <w:rFonts w:ascii="Consolas" w:eastAsia="Times New Roman" w:hAnsi="Consolas" w:cs="Times New Roman"/>
+          <w:color w:val="001080"/>
+          <w:sz w:val="18"/>
+          <w:szCs w:val="18"/>
+          <w:lang w:val="en-ZA" w:eastAsia="fr-FR"/>
+        </w:rPr>
+        <w:t>$sum:</w:t>
+      </w:r>
+      <w:r>
+        <w:rPr>
+          <w:rFonts w:ascii="Consolas" w:eastAsia="Times New Roman" w:hAnsi="Consolas" w:cs="Times New Roman"/>
+          <w:color w:val="098658"/>
+          <w:sz w:val="18"/>
+          <w:szCs w:val="18"/>
+          <w:lang w:val="en-ZA" w:eastAsia="fr-FR"/>
+        </w:rPr>
+        <w:t>1</w:t>
+      </w:r>
+      <w:r>
+        <w:rPr>
+          <w:rFonts w:ascii="Consolas" w:eastAsia="Times New Roman" w:hAnsi="Consolas" w:cs="Times New Roman"/>
+          <w:color w:val="000000"/>
+          <w:sz w:val="18"/>
+          <w:szCs w:val="18"/>
+          <w:lang w:val="en-ZA" w:eastAsia="fr-FR"/>
+        </w:rPr>
+        <w:t>}}}]),</w:t>
+      </w:r>
+    </w:p>
+    <w:p>
+      <w:pPr>
+        <w:shd w:val="clear" w:color="auto" w:fill="FFFFFF"/>
+        <w:spacing w:after="0" w:line="405" w:lineRule="atLeast"/>
+        <w:ind w:left="360"/>
+        <w:rPr>
+          <w:rFonts w:ascii="Consolas" w:eastAsia="Times New Roman" w:hAnsi="Consolas" w:cs="Times New Roman"/>
+          <w:color w:val="000000"/>
+          <w:sz w:val="18"/>
+          <w:szCs w:val="18"/>
+          <w:lang w:val="fr-FR" w:eastAsia="fr-FR"/>
+        </w:rPr>
+      </w:pPr>
+      <w:r>
+        <w:rPr>
+          <w:rFonts w:ascii="Consolas" w:eastAsia="Times New Roman" w:hAnsi="Consolas" w:cs="Times New Roman"/>
+          <w:color w:val="000000"/>
+          <w:sz w:val="18"/>
+          <w:szCs w:val="18"/>
+          <w:lang w:val="en-ZA" w:eastAsia="fr-FR"/>
+        </w:rPr>
+        <w:lastRenderedPageBreak/>
+        <w:t xml:space="preserve">    </w:t>
+      </w:r>
+      <w:r>
+        <w:rPr>
+          <w:rFonts w:ascii="Consolas" w:eastAsia="Times New Roman" w:hAnsi="Consolas" w:cs="Times New Roman"/>
+          <w:color w:val="000000"/>
+          <w:sz w:val="18"/>
+          <w:szCs w:val="18"/>
+          <w:lang w:val="fr-FR" w:eastAsia="fr-FR"/>
+        </w:rPr>
+        <w:t>{</w:t>
+      </w:r>
+      <w:r>
+        <w:rPr>
+          <w:rFonts w:ascii="Consolas" w:eastAsia="Times New Roman" w:hAnsi="Consolas" w:cs="Times New Roman"/>
+          <w:color w:val="001080"/>
+          <w:sz w:val="18"/>
+          <w:szCs w:val="18"/>
+          <w:lang w:val="fr-FR" w:eastAsia="fr-FR"/>
+        </w:rPr>
+        <w:t>$</w:t>
+      </w:r>
+      <w:proofErr w:type="gramStart"/>
+      <w:r>
+        <w:rPr>
+          <w:rFonts w:ascii="Consolas" w:eastAsia="Times New Roman" w:hAnsi="Consolas" w:cs="Times New Roman"/>
+          <w:color w:val="001080"/>
+          <w:sz w:val="18"/>
+          <w:szCs w:val="18"/>
+          <w:lang w:val="fr-FR" w:eastAsia="fr-FR"/>
+        </w:rPr>
+        <w:t>match</w:t>
+      </w:r>
+      <w:r>
+        <w:rPr>
+          <w:rFonts w:ascii="Consolas" w:eastAsia="Times New Roman" w:hAnsi="Consolas" w:cs="Times New Roman"/>
+          <w:color w:val="000000"/>
+          <w:sz w:val="18"/>
+          <w:szCs w:val="18"/>
+          <w:lang w:val="fr-FR" w:eastAsia="fr-FR"/>
+        </w:rPr>
+        <w:t>:{</w:t>
+      </w:r>
+      <w:proofErr w:type="gramEnd"/>
+      <w:r>
+        <w:rPr>
+          <w:rFonts w:ascii="Consolas" w:eastAsia="Times New Roman" w:hAnsi="Consolas" w:cs="Times New Roman"/>
+          <w:color w:val="001080"/>
+          <w:sz w:val="18"/>
+          <w:szCs w:val="18"/>
+          <w:lang w:val="fr-FR" w:eastAsia="fr-FR"/>
+        </w:rPr>
+        <w:t>total</w:t>
+      </w:r>
+      <w:r>
+        <w:rPr>
+          <w:rFonts w:ascii="Consolas" w:eastAsia="Times New Roman" w:hAnsi="Consolas" w:cs="Times New Roman"/>
+          <w:color w:val="000000"/>
+          <w:sz w:val="18"/>
+          <w:szCs w:val="18"/>
+          <w:lang w:val="fr-FR" w:eastAsia="fr-FR"/>
+        </w:rPr>
+        <w:t>:{</w:t>
+      </w:r>
+      <w:r>
+        <w:rPr>
+          <w:rFonts w:ascii="Consolas" w:eastAsia="Times New Roman" w:hAnsi="Consolas" w:cs="Times New Roman"/>
+          <w:color w:val="001080"/>
+          <w:sz w:val="18"/>
+          <w:szCs w:val="18"/>
+          <w:lang w:val="fr-FR" w:eastAsia="fr-FR"/>
+        </w:rPr>
+        <w:t>$gt</w:t>
+      </w:r>
+      <w:r>
+        <w:rPr>
+          <w:rFonts w:ascii="Consolas" w:eastAsia="Times New Roman" w:hAnsi="Consolas" w:cs="Times New Roman"/>
+          <w:color w:val="000000"/>
+          <w:sz w:val="18"/>
+          <w:szCs w:val="18"/>
+          <w:lang w:val="fr-FR" w:eastAsia="fr-FR"/>
+        </w:rPr>
+        <w:t>:</w:t>
+      </w:r>
+      <w:r>
+        <w:rPr>
+          <w:rFonts w:ascii="Consolas" w:eastAsia="Times New Roman" w:hAnsi="Consolas" w:cs="Times New Roman"/>
+          <w:color w:val="098658"/>
+          <w:sz w:val="18"/>
+          <w:szCs w:val="18"/>
+          <w:lang w:val="fr-FR" w:eastAsia="fr-FR"/>
+        </w:rPr>
+        <w:t>1000</w:t>
+      </w:r>
+      <w:r>
+        <w:rPr>
+          <w:rFonts w:ascii="Consolas" w:eastAsia="Times New Roman" w:hAnsi="Consolas" w:cs="Times New Roman"/>
+          <w:color w:val="000000"/>
+          <w:sz w:val="18"/>
+          <w:szCs w:val="18"/>
+          <w:lang w:val="fr-FR" w:eastAsia="fr-FR"/>
+        </w:rPr>
+        <w:t>}}}</w:t>
+      </w:r>
+    </w:p>
+    <w:p>
+      <w:pPr>
+        <w:shd w:val="clear" w:color="auto" w:fill="FFFFFF"/>
+        <w:spacing w:after="0" w:line="405" w:lineRule="atLeast"/>
+        <w:ind w:left="360"/>
+        <w:rPr>
+          <w:rFonts w:ascii="Consolas" w:eastAsia="Times New Roman" w:hAnsi="Consolas" w:cs="Times New Roman"/>
+          <w:color w:val="000000"/>
+          <w:sz w:val="18"/>
+          <w:szCs w:val="18"/>
+          <w:lang w:val="fr-FR" w:eastAsia="fr-FR"/>
+        </w:rPr>
+      </w:pPr>
+    </w:p>
+    <w:p>
+      <w:pPr>
+        <w:shd w:val="clear" w:color="auto" w:fill="FFFFFF"/>
+        <w:spacing w:after="0" w:line="405" w:lineRule="atLeast"/>
+        <w:ind w:left="360"/>
+        <w:rPr>
+          <w:rFonts w:ascii="Consolas" w:eastAsia="Times New Roman" w:hAnsi="Consolas" w:cs="Times New Roman"/>
+          <w:color w:val="000000"/>
+          <w:sz w:val="18"/>
+          <w:szCs w:val="18"/>
+          <w:lang w:val="fr-FR" w:eastAsia="fr-FR"/>
+        </w:rPr>
+      </w:pPr>
+      <w:r>
+        <w:rPr>
+          <w:rFonts w:ascii="Consolas" w:eastAsia="Times New Roman" w:hAnsi="Consolas" w:cs="Times New Roman"/>
+          <w:color w:val="008000"/>
+          <w:sz w:val="18"/>
+          <w:szCs w:val="18"/>
+          <w:lang w:val="fr-FR" w:eastAsia="fr-FR"/>
+        </w:rPr>
+        <w:t xml:space="preserve">// 12.  Compter le nombre de publications par </w:t>
+      </w:r>
+    </w:p>
+    <w:p>
+      <w:pPr>
+        <w:shd w:val="clear" w:color="auto" w:fill="FFFFFF"/>
+        <w:spacing w:after="0" w:line="405" w:lineRule="atLeast"/>
+        <w:ind w:left="360"/>
+        <w:rPr>
+          <w:rFonts w:ascii="Consolas" w:eastAsia="Times New Roman" w:hAnsi="Consolas" w:cs="Times New Roman"/>
+          <w:color w:val="000000"/>
+          <w:sz w:val="18"/>
+          <w:szCs w:val="18"/>
+          <w:lang w:val="fr-FR" w:eastAsia="fr-FR"/>
+        </w:rPr>
+      </w:pPr>
+      <w:r>
+        <w:rPr>
+          <w:rFonts w:ascii="Consolas" w:eastAsia="Times New Roman" w:hAnsi="Consolas" w:cs="Times New Roman"/>
+          <w:color w:val="008000"/>
+          <w:sz w:val="18"/>
+          <w:szCs w:val="18"/>
+          <w:lang w:val="fr-FR" w:eastAsia="fr-FR"/>
+        </w:rPr>
+        <w:t xml:space="preserve">// auteur et trier le résultat par ordre </w:t>
+      </w:r>
+    </w:p>
+    <w:p>
+      <w:pPr>
+        <w:shd w:val="clear" w:color="auto" w:fill="FFFFFF"/>
+        <w:spacing w:after="0" w:line="405" w:lineRule="atLeast"/>
+        <w:ind w:left="360"/>
+        <w:rPr>
+          <w:rFonts w:ascii="Consolas" w:eastAsia="Times New Roman" w:hAnsi="Consolas" w:cs="Times New Roman"/>
+          <w:color w:val="000000"/>
+          <w:sz w:val="18"/>
+          <w:szCs w:val="18"/>
+          <w:lang w:val="fr-FR" w:eastAsia="fr-FR"/>
+        </w:rPr>
+      </w:pPr>
+      <w:r>
+        <w:rPr>
+          <w:rFonts w:ascii="Consolas" w:eastAsia="Times New Roman" w:hAnsi="Consolas" w:cs="Times New Roman"/>
+          <w:color w:val="008000"/>
+          <w:sz w:val="18"/>
+          <w:szCs w:val="18"/>
+          <w:lang w:val="fr-FR" w:eastAsia="fr-FR"/>
+        </w:rPr>
+        <w:t>// croissant ;</w:t>
+      </w:r>
+    </w:p>
+    <w:p>
+      <w:pPr>
+        <w:shd w:val="clear" w:color="auto" w:fill="FFFFFF"/>
+        <w:spacing w:after="0" w:line="405" w:lineRule="atLeast"/>
+        <w:ind w:left="360"/>
+        <w:rPr>
+          <w:rFonts w:ascii="Consolas" w:eastAsia="Times New Roman" w:hAnsi="Consolas" w:cs="Times New Roman"/>
+          <w:color w:val="000000"/>
+          <w:sz w:val="18"/>
+          <w:szCs w:val="18"/>
+          <w:lang w:val="fr-FR" w:eastAsia="fr-FR"/>
+        </w:rPr>
+      </w:pPr>
+      <w:proofErr w:type="spellStart"/>
+      <w:proofErr w:type="gramStart"/>
+      <w:r>
+        <w:rPr>
+          <w:rFonts w:ascii="Consolas" w:eastAsia="Times New Roman" w:hAnsi="Consolas" w:cs="Times New Roman"/>
+          <w:color w:val="001080"/>
+          <w:sz w:val="18"/>
+          <w:szCs w:val="18"/>
+          <w:lang w:val="fr-FR" w:eastAsia="fr-FR"/>
+        </w:rPr>
+        <w:t>db</w:t>
+      </w:r>
+      <w:r>
+        <w:rPr>
+          <w:rFonts w:ascii="Consolas" w:eastAsia="Times New Roman" w:hAnsi="Consolas" w:cs="Times New Roman"/>
+          <w:color w:val="000000"/>
+          <w:sz w:val="18"/>
+          <w:szCs w:val="18"/>
+          <w:lang w:val="fr-FR" w:eastAsia="fr-FR"/>
+        </w:rPr>
+        <w:t>.</w:t>
+      </w:r>
+      <w:r>
+        <w:rPr>
+          <w:rFonts w:ascii="Consolas" w:eastAsia="Times New Roman" w:hAnsi="Consolas" w:cs="Times New Roman"/>
+          <w:color w:val="001080"/>
+          <w:sz w:val="18"/>
+          <w:szCs w:val="18"/>
+          <w:lang w:val="fr-FR" w:eastAsia="fr-FR"/>
+        </w:rPr>
+        <w:t>dblp</w:t>
+      </w:r>
+      <w:proofErr w:type="gramEnd"/>
+      <w:r>
+        <w:rPr>
+          <w:rFonts w:ascii="Consolas" w:eastAsia="Times New Roman" w:hAnsi="Consolas" w:cs="Times New Roman"/>
+          <w:color w:val="000000"/>
+          <w:sz w:val="18"/>
+          <w:szCs w:val="18"/>
+          <w:lang w:val="fr-FR" w:eastAsia="fr-FR"/>
+        </w:rPr>
+        <w:t>.</w:t>
+      </w:r>
+      <w:r>
+        <w:rPr>
+          <w:rFonts w:ascii="Consolas" w:eastAsia="Times New Roman" w:hAnsi="Consolas" w:cs="Times New Roman"/>
+          <w:color w:val="795E26"/>
+          <w:sz w:val="18"/>
+          <w:szCs w:val="18"/>
+          <w:lang w:val="fr-FR" w:eastAsia="fr-FR"/>
+        </w:rPr>
+        <w:t>aggregate</w:t>
+      </w:r>
+      <w:proofErr w:type="spellEnd"/>
+      <w:r>
+        <w:rPr>
+          <w:rFonts w:ascii="Consolas" w:eastAsia="Times New Roman" w:hAnsi="Consolas" w:cs="Times New Roman"/>
+          <w:color w:val="000000"/>
+          <w:sz w:val="18"/>
+          <w:szCs w:val="18"/>
+          <w:lang w:val="fr-FR" w:eastAsia="fr-FR"/>
+        </w:rPr>
+        <w:t>([</w:t>
+      </w:r>
+    </w:p>
+    <w:p>
+      <w:pPr>
+        <w:shd w:val="clear" w:color="auto" w:fill="FFFFFF"/>
+        <w:spacing w:after="0" w:line="405" w:lineRule="atLeast"/>
+        <w:ind w:left="360"/>
+        <w:rPr>
+          <w:rFonts w:ascii="Consolas" w:eastAsia="Times New Roman" w:hAnsi="Consolas" w:cs="Times New Roman"/>
+          <w:color w:val="000000"/>
+          <w:sz w:val="18"/>
+          <w:szCs w:val="18"/>
+          <w:lang w:val="fr-FR" w:eastAsia="fr-FR"/>
+        </w:rPr>
+      </w:pPr>
+      <w:r>
+        <w:rPr>
+          <w:rFonts w:ascii="Consolas" w:eastAsia="Times New Roman" w:hAnsi="Consolas" w:cs="Times New Roman"/>
+          <w:color w:val="000000"/>
+          <w:sz w:val="18"/>
+          <w:szCs w:val="18"/>
+          <w:lang w:val="fr-FR" w:eastAsia="fr-FR"/>
+        </w:rPr>
+        <w:t>  {</w:t>
+      </w:r>
+      <w:r>
+        <w:rPr>
+          <w:rFonts w:ascii="Consolas" w:eastAsia="Times New Roman" w:hAnsi="Consolas" w:cs="Times New Roman"/>
+          <w:color w:val="001080"/>
+          <w:sz w:val="18"/>
+          <w:szCs w:val="18"/>
+          <w:lang w:val="fr-FR" w:eastAsia="fr-FR"/>
+        </w:rPr>
+        <w:t>$</w:t>
+      </w:r>
+      <w:proofErr w:type="spellStart"/>
+      <w:proofErr w:type="gramStart"/>
+      <w:r>
+        <w:rPr>
+          <w:rFonts w:ascii="Consolas" w:eastAsia="Times New Roman" w:hAnsi="Consolas" w:cs="Times New Roman"/>
+          <w:color w:val="001080"/>
+          <w:sz w:val="18"/>
+          <w:szCs w:val="18"/>
+          <w:lang w:val="fr-FR" w:eastAsia="fr-FR"/>
+        </w:rPr>
+        <w:t>unwind</w:t>
+      </w:r>
+      <w:proofErr w:type="spellEnd"/>
+      <w:r>
+        <w:rPr>
+          <w:rFonts w:ascii="Consolas" w:eastAsia="Times New Roman" w:hAnsi="Consolas" w:cs="Times New Roman"/>
+          <w:color w:val="001080"/>
+          <w:sz w:val="18"/>
+          <w:szCs w:val="18"/>
+          <w:lang w:val="fr-FR" w:eastAsia="fr-FR"/>
+        </w:rPr>
+        <w:t>:</w:t>
+      </w:r>
+      <w:proofErr w:type="gramEnd"/>
+      <w:r>
+        <w:rPr>
+          <w:rFonts w:ascii="Consolas" w:eastAsia="Times New Roman" w:hAnsi="Consolas" w:cs="Times New Roman"/>
+          <w:color w:val="A31515"/>
+          <w:sz w:val="18"/>
+          <w:szCs w:val="18"/>
+          <w:lang w:val="fr-FR" w:eastAsia="fr-FR"/>
+        </w:rPr>
+        <w:t>"$</w:t>
+      </w:r>
+      <w:proofErr w:type="spellStart"/>
+      <w:r>
+        <w:rPr>
+          <w:rFonts w:ascii="Consolas" w:eastAsia="Times New Roman" w:hAnsi="Consolas" w:cs="Times New Roman"/>
+          <w:color w:val="A31515"/>
+          <w:sz w:val="18"/>
+          <w:szCs w:val="18"/>
+          <w:lang w:val="fr-FR" w:eastAsia="fr-FR"/>
+        </w:rPr>
+        <w:t>authors</w:t>
+      </w:r>
+      <w:proofErr w:type="spellEnd"/>
+      <w:r>
+        <w:rPr>
+          <w:rFonts w:ascii="Consolas" w:eastAsia="Times New Roman" w:hAnsi="Consolas" w:cs="Times New Roman"/>
+          <w:color w:val="A31515"/>
+          <w:sz w:val="18"/>
+          <w:szCs w:val="18"/>
+          <w:lang w:val="fr-FR" w:eastAsia="fr-FR"/>
+        </w:rPr>
+        <w:t>"</w:t>
+      </w:r>
+      <w:r>
+        <w:rPr>
+          <w:rFonts w:ascii="Consolas" w:eastAsia="Times New Roman" w:hAnsi="Consolas" w:cs="Times New Roman"/>
+          <w:color w:val="000000"/>
+          <w:sz w:val="18"/>
+          <w:szCs w:val="18"/>
+          <w:lang w:val="fr-FR" w:eastAsia="fr-FR"/>
+        </w:rPr>
+        <w:t>},</w:t>
+      </w:r>
+    </w:p>
+    <w:p>
+      <w:pPr>
+        <w:shd w:val="clear" w:color="auto" w:fill="FFFFFF"/>
+        <w:spacing w:after="0" w:line="405" w:lineRule="atLeast"/>
+        <w:ind w:left="360"/>
+        <w:rPr>
+          <w:rFonts w:ascii="Consolas" w:eastAsia="Times New Roman" w:hAnsi="Consolas" w:cs="Times New Roman"/>
+          <w:color w:val="000000"/>
+          <w:sz w:val="18"/>
+          <w:szCs w:val="18"/>
+          <w:lang w:val="en-ZA" w:eastAsia="fr-FR"/>
+        </w:rPr>
+      </w:pPr>
+      <w:r>
+        <w:rPr>
+          <w:rFonts w:ascii="Consolas" w:eastAsia="Times New Roman" w:hAnsi="Consolas" w:cs="Times New Roman"/>
+          <w:color w:val="000000"/>
+          <w:sz w:val="18"/>
+          <w:szCs w:val="18"/>
+          <w:lang w:val="en-ZA" w:eastAsia="fr-FR"/>
+        </w:rPr>
+        <w:t>  {</w:t>
+      </w:r>
+      <w:r>
+        <w:rPr>
+          <w:rFonts w:ascii="Consolas" w:eastAsia="Times New Roman" w:hAnsi="Consolas" w:cs="Times New Roman"/>
+          <w:color w:val="001080"/>
+          <w:sz w:val="18"/>
+          <w:szCs w:val="18"/>
+          <w:lang w:val="en-ZA" w:eastAsia="fr-FR"/>
+        </w:rPr>
+        <w:t>$</w:t>
+      </w:r>
+      <w:proofErr w:type="gramStart"/>
+      <w:r>
+        <w:rPr>
+          <w:rFonts w:ascii="Consolas" w:eastAsia="Times New Roman" w:hAnsi="Consolas" w:cs="Times New Roman"/>
+          <w:color w:val="001080"/>
+          <w:sz w:val="18"/>
+          <w:szCs w:val="18"/>
+          <w:lang w:val="en-ZA" w:eastAsia="fr-FR"/>
+        </w:rPr>
+        <w:t>group:</w:t>
+      </w:r>
+      <w:r>
+        <w:rPr>
+          <w:rFonts w:ascii="Consolas" w:eastAsia="Times New Roman" w:hAnsi="Consolas" w:cs="Times New Roman"/>
+          <w:color w:val="000000"/>
+          <w:sz w:val="18"/>
+          <w:szCs w:val="18"/>
+          <w:lang w:val="en-ZA" w:eastAsia="fr-FR"/>
+        </w:rPr>
+        <w:t>{</w:t>
+      </w:r>
+      <w:proofErr w:type="gramEnd"/>
+      <w:r>
+        <w:rPr>
+          <w:rFonts w:ascii="Consolas" w:eastAsia="Times New Roman" w:hAnsi="Consolas" w:cs="Times New Roman"/>
+          <w:color w:val="001080"/>
+          <w:sz w:val="18"/>
+          <w:szCs w:val="18"/>
+          <w:lang w:val="en-ZA" w:eastAsia="fr-FR"/>
+        </w:rPr>
+        <w:t>_id:</w:t>
+      </w:r>
+      <w:r>
+        <w:rPr>
+          <w:rFonts w:ascii="Consolas" w:eastAsia="Times New Roman" w:hAnsi="Consolas" w:cs="Times New Roman"/>
+          <w:color w:val="A31515"/>
+          <w:sz w:val="18"/>
+          <w:szCs w:val="18"/>
+          <w:lang w:val="en-ZA" w:eastAsia="fr-FR"/>
+        </w:rPr>
+        <w:t>"$authors"</w:t>
+      </w:r>
+      <w:r>
+        <w:rPr>
+          <w:rFonts w:ascii="Consolas" w:eastAsia="Times New Roman" w:hAnsi="Consolas" w:cs="Times New Roman"/>
+          <w:color w:val="000000"/>
+          <w:sz w:val="18"/>
+          <w:szCs w:val="18"/>
+          <w:lang w:val="en-ZA" w:eastAsia="fr-FR"/>
+        </w:rPr>
+        <w:t>,</w:t>
+      </w:r>
+      <w:proofErr w:type="spellStart"/>
+      <w:r>
+        <w:rPr>
+          <w:rFonts w:ascii="Consolas" w:eastAsia="Times New Roman" w:hAnsi="Consolas" w:cs="Times New Roman"/>
+          <w:color w:val="001080"/>
+          <w:sz w:val="18"/>
+          <w:szCs w:val="18"/>
+          <w:lang w:val="en-ZA" w:eastAsia="fr-FR"/>
+        </w:rPr>
+        <w:t>nbr</w:t>
+      </w:r>
+      <w:proofErr w:type="spellEnd"/>
+      <w:r>
+        <w:rPr>
+          <w:rFonts w:ascii="Consolas" w:eastAsia="Times New Roman" w:hAnsi="Consolas" w:cs="Times New Roman"/>
+          <w:color w:val="001080"/>
+          <w:sz w:val="18"/>
+          <w:szCs w:val="18"/>
+          <w:lang w:val="en-ZA" w:eastAsia="fr-FR"/>
+        </w:rPr>
+        <w:t>:</w:t>
+      </w:r>
+      <w:r>
+        <w:rPr>
+          <w:rFonts w:ascii="Consolas" w:eastAsia="Times New Roman" w:hAnsi="Consolas" w:cs="Times New Roman"/>
+          <w:color w:val="000000"/>
+          <w:sz w:val="18"/>
+          <w:szCs w:val="18"/>
+          <w:lang w:val="en-ZA" w:eastAsia="fr-FR"/>
+        </w:rPr>
+        <w:t>{</w:t>
+      </w:r>
+      <w:r>
+        <w:rPr>
+          <w:rFonts w:ascii="Consolas" w:eastAsia="Times New Roman" w:hAnsi="Consolas" w:cs="Times New Roman"/>
+          <w:color w:val="001080"/>
+          <w:sz w:val="18"/>
+          <w:szCs w:val="18"/>
+          <w:lang w:val="en-ZA" w:eastAsia="fr-FR"/>
+        </w:rPr>
+        <w:t>$sum:</w:t>
+      </w:r>
+      <w:r>
+        <w:rPr>
+          <w:rFonts w:ascii="Consolas" w:eastAsia="Times New Roman" w:hAnsi="Consolas" w:cs="Times New Roman"/>
+          <w:color w:val="098658"/>
+          <w:sz w:val="18"/>
+          <w:szCs w:val="18"/>
+          <w:lang w:val="en-ZA" w:eastAsia="fr-FR"/>
+        </w:rPr>
+        <w:t>1</w:t>
+      </w:r>
+      <w:r>
+        <w:rPr>
+          <w:rFonts w:ascii="Consolas" w:eastAsia="Times New Roman" w:hAnsi="Consolas" w:cs="Times New Roman"/>
+          <w:color w:val="000000"/>
+          <w:sz w:val="18"/>
+          <w:szCs w:val="18"/>
+          <w:lang w:val="en-ZA" w:eastAsia="fr-FR"/>
+        </w:rPr>
+        <w:t>}}},</w:t>
+      </w:r>
+    </w:p>
+    <w:p>
+      <w:pPr>
+        <w:shd w:val="clear" w:color="auto" w:fill="FFFFFF"/>
+        <w:spacing w:after="0" w:line="405" w:lineRule="atLeast"/>
+        <w:ind w:left="360"/>
+        <w:rPr>
+          <w:rFonts w:ascii="Consolas" w:eastAsia="Times New Roman" w:hAnsi="Consolas" w:cs="Times New Roman"/>
+          <w:color w:val="000000"/>
+          <w:sz w:val="18"/>
+          <w:szCs w:val="18"/>
+          <w:lang w:val="fr-FR" w:eastAsia="fr-FR"/>
+        </w:rPr>
+      </w:pPr>
+      <w:r>
+        <w:rPr>
+          <w:rFonts w:ascii="Consolas" w:eastAsia="Times New Roman" w:hAnsi="Consolas" w:cs="Times New Roman"/>
+          <w:color w:val="000000"/>
+          <w:sz w:val="18"/>
+          <w:szCs w:val="18"/>
+          <w:lang w:val="en-ZA" w:eastAsia="fr-FR"/>
+        </w:rPr>
+        <w:t xml:space="preserve">  </w:t>
+      </w:r>
+      <w:r>
+        <w:rPr>
+          <w:rFonts w:ascii="Consolas" w:eastAsia="Times New Roman" w:hAnsi="Consolas" w:cs="Times New Roman"/>
+          <w:color w:val="000000"/>
+          <w:sz w:val="18"/>
+          <w:szCs w:val="18"/>
+          <w:lang w:val="fr-FR" w:eastAsia="fr-FR"/>
+        </w:rPr>
+        <w:t>{</w:t>
+      </w:r>
+      <w:r>
+        <w:rPr>
+          <w:rFonts w:ascii="Consolas" w:eastAsia="Times New Roman" w:hAnsi="Consolas" w:cs="Times New Roman"/>
+          <w:color w:val="001080"/>
+          <w:sz w:val="18"/>
+          <w:szCs w:val="18"/>
+          <w:lang w:val="fr-FR" w:eastAsia="fr-FR"/>
+        </w:rPr>
+        <w:t>$</w:t>
+      </w:r>
+      <w:proofErr w:type="gramStart"/>
+      <w:r>
+        <w:rPr>
+          <w:rFonts w:ascii="Consolas" w:eastAsia="Times New Roman" w:hAnsi="Consolas" w:cs="Times New Roman"/>
+          <w:color w:val="001080"/>
+          <w:sz w:val="18"/>
+          <w:szCs w:val="18"/>
+          <w:lang w:val="fr-FR" w:eastAsia="fr-FR"/>
+        </w:rPr>
+        <w:t>sort:</w:t>
+      </w:r>
+      <w:r>
+        <w:rPr>
+          <w:rFonts w:ascii="Consolas" w:eastAsia="Times New Roman" w:hAnsi="Consolas" w:cs="Times New Roman"/>
+          <w:color w:val="000000"/>
+          <w:sz w:val="18"/>
+          <w:szCs w:val="18"/>
+          <w:lang w:val="fr-FR" w:eastAsia="fr-FR"/>
+        </w:rPr>
+        <w:t>{</w:t>
+      </w:r>
+      <w:proofErr w:type="gramEnd"/>
+      <w:r>
+        <w:rPr>
+          <w:rFonts w:ascii="Consolas" w:eastAsia="Times New Roman" w:hAnsi="Consolas" w:cs="Times New Roman"/>
+          <w:color w:val="001080"/>
+          <w:sz w:val="18"/>
+          <w:szCs w:val="18"/>
+          <w:lang w:val="fr-FR" w:eastAsia="fr-FR"/>
+        </w:rPr>
+        <w:t>nbr:</w:t>
+      </w:r>
+      <w:r>
+        <w:rPr>
+          <w:rFonts w:ascii="Consolas" w:eastAsia="Times New Roman" w:hAnsi="Consolas" w:cs="Times New Roman"/>
+          <w:color w:val="000000"/>
+          <w:sz w:val="18"/>
+          <w:szCs w:val="18"/>
+          <w:lang w:val="fr-FR" w:eastAsia="fr-FR"/>
+        </w:rPr>
+        <w:t>-</w:t>
+      </w:r>
+      <w:r>
+        <w:rPr>
+          <w:rFonts w:ascii="Consolas" w:eastAsia="Times New Roman" w:hAnsi="Consolas" w:cs="Times New Roman"/>
+          <w:color w:val="098658"/>
+          <w:sz w:val="18"/>
+          <w:szCs w:val="18"/>
+          <w:lang w:val="fr-FR" w:eastAsia="fr-FR"/>
+        </w:rPr>
+        <w:t>1</w:t>
+      </w:r>
+      <w:r>
+        <w:rPr>
+          <w:rFonts w:ascii="Consolas" w:eastAsia="Times New Roman" w:hAnsi="Consolas" w:cs="Times New Roman"/>
+          <w:color w:val="000000"/>
+          <w:sz w:val="18"/>
+          <w:szCs w:val="18"/>
+          <w:lang w:val="fr-FR" w:eastAsia="fr-FR"/>
+        </w:rPr>
+        <w:t>}}</w:t>
+      </w:r>
+    </w:p>
+    <w:p>
+      <w:pPr>
+        <w:shd w:val="clear" w:color="auto" w:fill="FFFFFF"/>
+        <w:spacing w:after="0" w:line="405" w:lineRule="atLeast"/>
+        <w:ind w:left="360"/>
+        <w:rPr>
+          <w:rFonts w:ascii="Consolas" w:eastAsia="Times New Roman" w:hAnsi="Consolas" w:cs="Times New Roman"/>
+          <w:color w:val="000000"/>
+          <w:sz w:val="18"/>
+          <w:szCs w:val="18"/>
+          <w:lang w:val="fr-FR" w:eastAsia="fr-FR"/>
+        </w:rPr>
+      </w:pPr>
+      <w:r>
+        <w:rPr>
+          <w:rFonts w:ascii="Consolas" w:eastAsia="Times New Roman" w:hAnsi="Consolas" w:cs="Times New Roman"/>
+          <w:color w:val="000000"/>
+          <w:sz w:val="18"/>
+          <w:szCs w:val="18"/>
+          <w:lang w:val="fr-FR" w:eastAsia="fr-FR"/>
+        </w:rPr>
+        <w:t>])</w:t>
+      </w:r>
     </w:p>
     <w:p>
       <w:pPr>
@@ -164,504 +4311,16 @@
           <w:ilvl w:val="0"/>
           <w:numId w:val="6"/>
         </w:numPr>
-        <w:rPr>
-          <w:lang w:val="fr-FR"/>
-        </w:rPr>
-      </w:pPr>
-      <w:r>
-        <w:rPr>
-          <w:lang w:val="fr-FR"/>
-        </w:rPr>
-        <w:t>Liste de tous les livres (type « Book ») ;</w:t>
-      </w:r>
-    </w:p>
-    <w:p>
-      <w:pPr>
-        <w:rPr>
-          <w:lang w:val="fr-FR"/>
-        </w:rPr>
-      </w:pPr>
-    </w:p>
-    <w:p>
-      <w:pPr>
-        <w:rPr>
-          <w:lang w:val="fr-FR"/>
-        </w:rPr>
-      </w:pPr>
-    </w:p>
-    <w:p>
-      <w:pPr>
-        <w:rPr>
-          <w:lang w:val="fr-FR"/>
-        </w:rPr>
-      </w:pPr>
-    </w:p>
-    <w:p>
-      <w:pPr>
-        <w:rPr>
-          <w:lang w:val="fr-FR"/>
-        </w:rPr>
-      </w:pPr>
-    </w:p>
-    <w:p>
-      <w:pPr>
-        <w:pStyle w:val="Paragraphedeliste"/>
-        <w:numPr>
-          <w:ilvl w:val="0"/>
-          <w:numId w:val="6"/>
-        </w:numPr>
-        <w:rPr>
-          <w:lang w:val="fr-FR"/>
-        </w:rPr>
-      </w:pPr>
-      <w:r>
-        <w:rPr>
-          <w:lang w:val="fr-FR"/>
-        </w:rPr>
-        <w:t>Liste des publications depuis 2011 ;</w:t>
-      </w:r>
-    </w:p>
-    <w:p>
-      <w:pPr>
-        <w:rPr>
-          <w:lang w:val="fr-FR"/>
-        </w:rPr>
-      </w:pPr>
-    </w:p>
-    <w:p>
-      <w:pPr>
-        <w:rPr>
-          <w:lang w:val="fr-FR"/>
-        </w:rPr>
-      </w:pPr>
-    </w:p>
-    <w:p>
-      <w:pPr>
-        <w:rPr>
-          <w:lang w:val="fr-FR"/>
-        </w:rPr>
-      </w:pPr>
-    </w:p>
-    <w:p>
-      <w:pPr>
-        <w:pStyle w:val="Paragraphedeliste"/>
-        <w:numPr>
-          <w:ilvl w:val="0"/>
-          <w:numId w:val="6"/>
-        </w:numPr>
-        <w:rPr>
-          <w:lang w:val="fr-FR"/>
-        </w:rPr>
-      </w:pPr>
-      <w:r>
-        <w:rPr>
-          <w:lang w:val="fr-FR"/>
-        </w:rPr>
-        <w:t>Liste des livres depuis 2014 ;</w:t>
-      </w:r>
-    </w:p>
-    <w:p/>
-    <w:p/>
-    <w:p/>
-    <w:p>
-      <w:pPr>
-        <w:pStyle w:val="Paragraphedeliste"/>
-        <w:numPr>
-          <w:ilvl w:val="0"/>
-          <w:numId w:val="6"/>
-        </w:numPr>
-        <w:rPr>
-          <w:lang w:val="fr-FR"/>
-        </w:rPr>
-      </w:pPr>
-      <w:r>
-        <w:rPr>
-          <w:lang w:val="fr-FR"/>
-        </w:rPr>
-        <w:t>Liste des publications de l’auteur « </w:t>
-      </w:r>
-      <w:proofErr w:type="spellStart"/>
-      <w:r>
-        <w:rPr>
-          <w:lang w:val="fr-FR"/>
-        </w:rPr>
-        <w:t>Toru</w:t>
-      </w:r>
-      <w:proofErr w:type="spellEnd"/>
-      <w:r>
-        <w:rPr>
-          <w:lang w:val="fr-FR"/>
-        </w:rPr>
-        <w:t xml:space="preserve"> </w:t>
-      </w:r>
-      <w:proofErr w:type="spellStart"/>
-      <w:r>
-        <w:rPr>
-          <w:lang w:val="fr-FR"/>
-        </w:rPr>
-        <w:t>Ishida</w:t>
-      </w:r>
-      <w:proofErr w:type="spellEnd"/>
-      <w:r>
-        <w:rPr>
-          <w:lang w:val="fr-FR"/>
-        </w:rPr>
-        <w:t> » ;</w:t>
-      </w:r>
-    </w:p>
-    <w:p>
-      <w:pPr>
-        <w:rPr>
-          <w:lang w:val="en-ZA"/>
-        </w:rPr>
-      </w:pPr>
-    </w:p>
-    <w:p>
-      <w:pPr>
-        <w:rPr>
-          <w:lang w:val="en-ZA"/>
-        </w:rPr>
-      </w:pPr>
-    </w:p>
-    <w:p>
-      <w:pPr>
-        <w:rPr>
-          <w:lang w:val="en-ZA"/>
-        </w:rPr>
-      </w:pPr>
-    </w:p>
-    <w:p>
-      <w:pPr>
-        <w:pStyle w:val="Paragraphedeliste"/>
-        <w:numPr>
-          <w:ilvl w:val="0"/>
-          <w:numId w:val="6"/>
-        </w:numPr>
-        <w:rPr>
-          <w:lang w:val="fr-FR"/>
-        </w:rPr>
-      </w:pPr>
-      <w:r>
-        <w:rPr>
-          <w:lang w:val="fr-FR"/>
-        </w:rPr>
-        <w:t>Liste de tous les éditeurs (type « </w:t>
-      </w:r>
-      <w:proofErr w:type="spellStart"/>
-      <w:r>
-        <w:rPr>
-          <w:lang w:val="fr-FR"/>
-        </w:rPr>
-        <w:t>publisher</w:t>
-      </w:r>
-      <w:proofErr w:type="spellEnd"/>
-      <w:r>
-        <w:rPr>
-          <w:lang w:val="fr-FR"/>
-        </w:rPr>
-        <w:t> »), distincts ;</w:t>
-      </w:r>
-    </w:p>
-    <w:p>
-      <w:pPr>
-        <w:rPr>
-          <w:lang w:val="fr-FR"/>
-        </w:rPr>
-      </w:pPr>
-    </w:p>
-    <w:p>
-      <w:pPr>
-        <w:rPr>
-          <w:lang w:val="fr-FR"/>
-        </w:rPr>
-      </w:pPr>
-    </w:p>
-    <w:p>
-      <w:pPr>
-        <w:rPr>
-          <w:lang w:val="fr-FR"/>
-        </w:rPr>
-      </w:pPr>
-    </w:p>
-    <w:p>
-      <w:pPr>
-        <w:pStyle w:val="Paragraphedeliste"/>
-        <w:numPr>
-          <w:ilvl w:val="0"/>
-          <w:numId w:val="6"/>
-        </w:numPr>
-        <w:rPr>
-          <w:lang w:val="fr-FR"/>
-        </w:rPr>
-      </w:pPr>
-      <w:r>
-        <w:rPr>
-          <w:lang w:val="fr-FR"/>
-        </w:rPr>
-        <w:t>Liste de tous les auteurs distincts ;</w:t>
-      </w:r>
-    </w:p>
-    <w:p>
-      <w:pPr>
-        <w:rPr>
-          <w:lang w:val="fr-FR"/>
-        </w:rPr>
-      </w:pPr>
-    </w:p>
-    <w:p>
-      <w:pPr>
-        <w:rPr>
-          <w:lang w:val="fr-FR"/>
-        </w:rPr>
-      </w:pPr>
-    </w:p>
-    <w:p>
-      <w:pPr>
-        <w:rPr>
-          <w:lang w:val="fr-FR"/>
-        </w:rPr>
-      </w:pPr>
-    </w:p>
-    <w:p>
-      <w:pPr>
-        <w:pStyle w:val="Paragraphedeliste"/>
-        <w:numPr>
-          <w:ilvl w:val="0"/>
-          <w:numId w:val="6"/>
-        </w:numPr>
-        <w:rPr>
-          <w:lang w:val="fr-FR"/>
-        </w:rPr>
-      </w:pPr>
-      <w:r>
-        <w:rPr>
-          <w:lang w:val="fr-FR"/>
-        </w:rPr>
-        <w:t>Trier les publications de « </w:t>
-      </w:r>
-      <w:proofErr w:type="spellStart"/>
-      <w:r>
-        <w:rPr>
-          <w:lang w:val="fr-FR"/>
-        </w:rPr>
-        <w:t>Toru</w:t>
-      </w:r>
-      <w:proofErr w:type="spellEnd"/>
-      <w:r>
-        <w:rPr>
-          <w:lang w:val="fr-FR"/>
-        </w:rPr>
-        <w:t xml:space="preserve"> </w:t>
-      </w:r>
-      <w:proofErr w:type="spellStart"/>
-      <w:r>
-        <w:rPr>
-          <w:lang w:val="fr-FR"/>
-        </w:rPr>
-        <w:t>Ishida</w:t>
-      </w:r>
-      <w:proofErr w:type="spellEnd"/>
-      <w:r>
-        <w:rPr>
-          <w:lang w:val="fr-FR"/>
-        </w:rPr>
-        <w:t> » par titre de livre et par page de début ;</w:t>
-      </w:r>
-    </w:p>
-    <w:p>
-      <w:pPr>
-        <w:rPr>
-          <w:lang w:val="en-ZA"/>
-        </w:rPr>
-      </w:pPr>
-    </w:p>
-    <w:p>
-      <w:pPr>
-        <w:pStyle w:val="Paragraphedeliste"/>
-        <w:numPr>
-          <w:ilvl w:val="0"/>
-          <w:numId w:val="6"/>
-        </w:numPr>
-        <w:rPr>
-          <w:lang w:val="fr-FR"/>
-        </w:rPr>
-      </w:pPr>
-      <w:r>
-        <w:rPr>
-          <w:lang w:val="fr-FR"/>
-        </w:rPr>
-        <w:t>Projeter le résultat sur le titre de la publication, et les pages ;</w:t>
-      </w:r>
-    </w:p>
-    <w:p>
-      <w:pPr>
-        <w:rPr>
-          <w:lang w:val="fr-FR"/>
-        </w:rPr>
-      </w:pPr>
-    </w:p>
-    <w:p>
-      <w:pPr>
-        <w:rPr>
-          <w:lang w:val="fr-FR"/>
-        </w:rPr>
-      </w:pPr>
-    </w:p>
-    <w:p>
-      <w:pPr>
-        <w:pStyle w:val="Paragraphedeliste"/>
-        <w:numPr>
-          <w:ilvl w:val="0"/>
-          <w:numId w:val="6"/>
-        </w:numPr>
-        <w:rPr>
-          <w:lang w:val="fr-FR"/>
-        </w:rPr>
-      </w:pPr>
-      <w:r>
-        <w:rPr>
-          <w:lang w:val="fr-FR"/>
-        </w:rPr>
-        <w:t>Compter le nombre de ses publications ;</w:t>
-      </w:r>
-    </w:p>
-    <w:p>
-      <w:pPr>
-        <w:rPr>
-          <w:lang w:val="en-ZA"/>
-        </w:rPr>
-      </w:pPr>
-    </w:p>
-    <w:p>
-      <w:pPr>
-        <w:rPr>
-          <w:lang w:val="en-ZA"/>
-        </w:rPr>
-      </w:pPr>
-    </w:p>
-    <w:p>
-      <w:pPr>
-        <w:pStyle w:val="Paragraphedeliste"/>
-        <w:numPr>
-          <w:ilvl w:val="0"/>
-          <w:numId w:val="6"/>
-        </w:numPr>
-        <w:rPr>
-          <w:lang w:val="fr-FR"/>
-        </w:rPr>
-      </w:pPr>
-      <w:r>
-        <w:rPr>
-          <w:lang w:val="fr-FR"/>
-        </w:rPr>
-        <w:t xml:space="preserve">Compter le nombre de publications </w:t>
-      </w:r>
-      <w:r>
-        <w:rPr>
-          <w:lang w:val="fr-FR"/>
-        </w:rPr>
-        <w:t xml:space="preserve">part type </w:t>
-      </w:r>
-      <w:r>
-        <w:rPr>
-          <w:lang w:val="fr-FR"/>
-        </w:rPr>
-        <w:t xml:space="preserve">depuis 2011 </w:t>
-      </w:r>
-      <w:proofErr w:type="spellStart"/>
-      <w:r>
-        <w:rPr>
-          <w:lang w:val="fr-FR"/>
-        </w:rPr>
-        <w:t>ype</w:t>
-      </w:r>
-      <w:proofErr w:type="spellEnd"/>
-      <w:r>
-        <w:rPr>
-          <w:lang w:val="fr-FR"/>
-        </w:rPr>
-        <w:t xml:space="preserve"> ;</w:t>
-      </w:r>
-    </w:p>
-    <w:p>
-      <w:pPr>
-        <w:rPr>
-          <w:lang w:val="en-ZA"/>
-        </w:rPr>
-      </w:pPr>
-      <w:r>
-        <w:rPr>
-          <w:b/>
-          <w:bCs/>
-          <w:color w:val="FFFFFF" w:themeColor="background1"/>
-          <w:lang w:val="en-ZA"/>
-        </w:rPr>
-        <w:t>])</w:t>
-      </w:r>
-    </w:p>
-    <w:p>
-      <w:pPr>
-        <w:pStyle w:val="Paragraphedeliste"/>
-        <w:numPr>
-          <w:ilvl w:val="0"/>
-          <w:numId w:val="6"/>
-        </w:numPr>
-        <w:rPr>
-          <w:lang w:val="fr-FR"/>
-        </w:rPr>
-      </w:pPr>
-      <w:r>
-        <w:rPr>
-          <w:lang w:val="fr-FR"/>
-        </w:rPr>
-        <w:t xml:space="preserve">Donnez pour chaque type le nombre des ouvrages </w:t>
-      </w:r>
-      <w:proofErr w:type="spellStart"/>
-      <w:r>
-        <w:rPr>
-          <w:lang w:val="fr-FR"/>
-        </w:rPr>
-        <w:t>edités</w:t>
-      </w:r>
-      <w:proofErr w:type="spellEnd"/>
-      <w:r>
-        <w:rPr>
-          <w:lang w:val="fr-FR"/>
-        </w:rPr>
-        <w:t xml:space="preserve"> depuis 2011, n’affichez que ceux qui dépassent 1000 </w:t>
-      </w:r>
-    </w:p>
-    <w:p>
-      <w:pPr>
-        <w:rPr>
-          <w:lang w:val="en-ZA"/>
-        </w:rPr>
-      </w:pPr>
-    </w:p>
-    <w:p>
-      <w:pPr>
-        <w:rPr>
-          <w:lang w:val="en-ZA"/>
-        </w:rPr>
-      </w:pPr>
-    </w:p>
-    <w:p>
-      <w:pPr>
-        <w:pStyle w:val="Paragraphedeliste"/>
-        <w:numPr>
-          <w:ilvl w:val="0"/>
-          <w:numId w:val="6"/>
-        </w:numPr>
-        <w:rPr>
-          <w:lang w:val="fr-FR"/>
-        </w:rPr>
-      </w:pPr>
-      <w:r>
-        <w:rPr>
-          <w:lang w:val="fr-FR"/>
-        </w:rPr>
-        <w:t>Compter le nombre de publications par auteur et trier le résultat par ordre croissant ;</w:t>
-      </w:r>
+        <w:shd w:val="clear" w:color="auto" w:fill="FFFFFF"/>
+        <w:spacing w:after="0" w:line="405" w:lineRule="atLeast"/>
+        <w:rPr>
+          <w:rFonts w:ascii="Consolas" w:eastAsia="Times New Roman" w:hAnsi="Consolas" w:cs="Times New Roman"/>
+          <w:color w:val="000000"/>
+          <w:sz w:val="30"/>
+          <w:szCs w:val="30"/>
+          <w:lang w:val="fr-FR" w:eastAsia="fr-FR"/>
+        </w:rPr>
+      </w:pPr>
     </w:p>
     <w:sectPr>
       <w:pgSz w:w="12240" w:h="15840"/>
@@ -1559,6 +5218,7 @@
     <w:lsdException w:name="HTML Sample" w:semiHidden="1" w:unhideWhenUsed="1"/>
     <w:lsdException w:name="HTML Typewriter" w:semiHidden="1" w:unhideWhenUsed="1"/>
     <w:lsdException w:name="HTML Variable" w:semiHidden="1" w:unhideWhenUsed="1"/>
+    <w:lsdException w:name="Normal Table" w:semiHidden="1" w:unhideWhenUsed="1"/>
     <w:lsdException w:name="annotation subject" w:semiHidden="1" w:unhideWhenUsed="1"/>
     <w:lsdException w:name="No List" w:semiHidden="1" w:unhideWhenUsed="1"/>
     <w:lsdException w:name="Outline List 1" w:semiHidden="1" w:unhideWhenUsed="1"/>
@@ -1601,8 +5261,11 @@
     <w:lsdException w:name="Table Contemporary" w:semiHidden="1" w:unhideWhenUsed="1"/>
     <w:lsdException w:name="Table Elegant" w:semiHidden="1" w:unhideWhenUsed="1"/>
     <w:lsdException w:name="Table Professional" w:semiHidden="1" w:unhideWhenUsed="1"/>
+    <w:lsdException w:name="Table Subtle 1" w:semiHidden="1" w:unhideWhenUsed="1"/>
     <w:lsdException w:name="Table Subtle 2" w:semiHidden="1" w:unhideWhenUsed="1"/>
     <w:lsdException w:name="Table Web 1" w:semiHidden="1" w:unhideWhenUsed="1"/>
+    <w:lsdException w:name="Table Web 2" w:semiHidden="1" w:unhideWhenUsed="1"/>
+    <w:lsdException w:name="Table Web 3" w:semiHidden="1" w:unhideWhenUsed="1"/>
     <w:lsdException w:name="Balloon Text" w:semiHidden="1" w:unhideWhenUsed="1"/>
     <w:lsdException w:name="Table Grid" w:uiPriority="59"/>
     <w:lsdException w:name="Table Theme" w:semiHidden="1" w:unhideWhenUsed="1"/>

</xml_diff>